<commit_message>
Added detailed logging option and clickable parent UNC path for email results.
</commit_message>
<xml_diff>
--- a/BackupRetentionService/RansomwareDetectionServiceDocumentation.docx
+++ b/BackupRetentionService/RansomwareDetectionServiceDocumentation.docx
@@ -9,7 +9,7 @@
         <w:jc w:val="center"/>
         <w:outlineLvl w:val="1"/>
         <w:rPr>
-          <w:rFonts w:ascii="Open Sans" w:eastAsia="Times New Roman" w:hAnsi="Open Sans" w:cs="Open Sans"/>
+          <w:rFonts w:ascii="Arial" w:eastAsia="Times New Roman" w:hAnsi="Arial" w:cs="Arial"/>
           <w:b/>
           <w:bCs/>
           <w:color w:val="444444"/>
@@ -19,7 +19,7 @@
       </w:pPr>
       <w:r>
         <w:rPr>
-          <w:rFonts w:ascii="Open Sans" w:eastAsia="Times New Roman" w:hAnsi="Open Sans" w:cs="Open Sans"/>
+          <w:rFonts w:ascii="Arial" w:eastAsia="Times New Roman" w:hAnsi="Arial" w:cs="Arial"/>
           <w:b/>
           <w:bCs/>
           <w:color w:val="444444"/>
@@ -30,7 +30,7 @@
       </w:r>
       <w:r>
         <w:rPr>
-          <w:rFonts w:ascii="Open Sans" w:eastAsia="Times New Roman" w:hAnsi="Open Sans" w:cs="Open Sans"/>
+          <w:rFonts w:ascii="Arial" w:eastAsia="Times New Roman" w:hAnsi="Arial" w:cs="Arial"/>
           <w:b/>
           <w:bCs/>
           <w:color w:val="444444"/>
@@ -46,7 +46,7 @@
         <w:spacing w:before="297" w:after="148" w:line="240" w:lineRule="auto"/>
         <w:outlineLvl w:val="1"/>
         <w:rPr>
-          <w:rFonts w:ascii="Open Sans" w:eastAsia="Times New Roman" w:hAnsi="Open Sans" w:cs="Open Sans"/>
+          <w:rFonts w:ascii="Arial" w:eastAsia="Times New Roman" w:hAnsi="Arial" w:cs="Arial"/>
           <w:b/>
           <w:bCs/>
           <w:color w:val="444444"/>
@@ -56,7 +56,7 @@
       </w:pPr>
       <w:r>
         <w:rPr>
-          <w:rFonts w:ascii="Open Sans" w:eastAsia="Times New Roman" w:hAnsi="Open Sans" w:cs="Open Sans"/>
+          <w:rFonts w:ascii="Arial" w:eastAsia="Times New Roman" w:hAnsi="Arial" w:cs="Arial"/>
           <w:b/>
           <w:bCs/>
           <w:color w:val="444444"/>
@@ -70,16 +70,16 @@
       <w:pPr>
         <w:pStyle w:val="NormalWeb"/>
         <w:rPr>
-          <w:rFonts w:ascii="Helvetica" w:hAnsi="Helvetica" w:cs="Helvetica"/>
-          <w:color w:val="333333"/>
-          <w:sz w:val="20"/>
-          <w:szCs w:val="20"/>
-          <w:lang w:val="en"/>
-        </w:rPr>
-      </w:pPr>
-      <w:r>
-        <w:rPr>
-          <w:rFonts w:ascii="Helvetica" w:hAnsi="Helvetica" w:cs="Helvetica"/>
+          <w:rFonts w:ascii="Arial" w:hAnsi="Arial" w:cs="Arial"/>
+          <w:color w:val="333333"/>
+          <w:sz w:val="20"/>
+          <w:szCs w:val="20"/>
+          <w:lang w:val="en"/>
+        </w:rPr>
+      </w:pPr>
+      <w:r>
+        <w:rPr>
+          <w:rFonts w:ascii="Arial" w:hAnsi="Arial" w:cs="Arial"/>
           <w:color w:val="333333"/>
           <w:sz w:val="20"/>
           <w:szCs w:val="20"/>
@@ -89,7 +89,7 @@
       </w:r>
       <w:r>
         <w:rPr>
-          <w:rFonts w:ascii="Helvetica" w:hAnsi="Helvetica" w:cs="Helvetica"/>
+          <w:rFonts w:ascii="Arial" w:hAnsi="Arial" w:cs="Arial"/>
           <w:color w:val="333333"/>
           <w:sz w:val="20"/>
           <w:szCs w:val="20"/>
@@ -99,7 +99,7 @@
       </w:r>
       <w:r>
         <w:rPr>
-          <w:rFonts w:ascii="Helvetica" w:hAnsi="Helvetica" w:cs="Helvetica"/>
+          <w:rFonts w:ascii="Arial" w:hAnsi="Arial" w:cs="Arial"/>
           <w:color w:val="333333"/>
           <w:sz w:val="20"/>
           <w:szCs w:val="20"/>
@@ -109,7 +109,7 @@
       </w:r>
       <w:r>
         <w:rPr>
-          <w:rFonts w:ascii="Helvetica" w:hAnsi="Helvetica" w:cs="Helvetica"/>
+          <w:rFonts w:ascii="Arial" w:hAnsi="Arial" w:cs="Arial"/>
           <w:color w:val="333333"/>
           <w:sz w:val="20"/>
           <w:szCs w:val="20"/>
@@ -119,7 +119,7 @@
       </w:r>
       <w:r>
         <w:rPr>
-          <w:rFonts w:ascii="Helvetica" w:hAnsi="Helvetica" w:cs="Helvetica"/>
+          <w:rFonts w:ascii="Arial" w:hAnsi="Arial" w:cs="Arial"/>
           <w:color w:val="333333"/>
           <w:sz w:val="20"/>
           <w:szCs w:val="20"/>
@@ -129,7 +129,7 @@
       </w:r>
       <w:r>
         <w:rPr>
-          <w:rFonts w:ascii="Helvetica" w:hAnsi="Helvetica" w:cs="Helvetica"/>
+          <w:rFonts w:ascii="Arial" w:hAnsi="Arial" w:cs="Arial"/>
           <w:color w:val="333333"/>
           <w:sz w:val="20"/>
           <w:szCs w:val="20"/>
@@ -139,7 +139,7 @@
       </w:r>
       <w:r>
         <w:rPr>
-          <w:rFonts w:ascii="Helvetica" w:hAnsi="Helvetica" w:cs="Helvetica"/>
+          <w:rFonts w:ascii="Arial" w:hAnsi="Arial" w:cs="Arial"/>
           <w:color w:val="333333"/>
           <w:sz w:val="20"/>
           <w:szCs w:val="20"/>
@@ -149,7 +149,7 @@
       </w:r>
       <w:r>
         <w:rPr>
-          <w:rFonts w:ascii="Helvetica" w:hAnsi="Helvetica" w:cs="Helvetica"/>
+          <w:rFonts w:ascii="Arial" w:hAnsi="Arial" w:cs="Arial"/>
           <w:color w:val="333333"/>
           <w:sz w:val="20"/>
           <w:szCs w:val="20"/>
@@ -159,7 +159,7 @@
       </w:r>
       <w:r>
         <w:rPr>
-          <w:rFonts w:ascii="Helvetica" w:hAnsi="Helvetica" w:cs="Helvetica"/>
+          <w:rFonts w:ascii="Arial" w:hAnsi="Arial" w:cs="Arial"/>
           <w:color w:val="333333"/>
           <w:sz w:val="20"/>
           <w:szCs w:val="20"/>
@@ -172,16 +172,16 @@
       <w:pPr>
         <w:pStyle w:val="NormalWeb"/>
         <w:rPr>
-          <w:rFonts w:ascii="Helvetica" w:hAnsi="Helvetica" w:cs="Helvetica"/>
-          <w:color w:val="333333"/>
-          <w:sz w:val="20"/>
-          <w:szCs w:val="20"/>
-          <w:lang w:val="en"/>
-        </w:rPr>
-      </w:pPr>
-      <w:r>
-        <w:rPr>
-          <w:rFonts w:ascii="Helvetica" w:hAnsi="Helvetica" w:cs="Helvetica"/>
+          <w:rFonts w:ascii="Arial" w:hAnsi="Arial" w:cs="Arial"/>
+          <w:color w:val="333333"/>
+          <w:sz w:val="20"/>
+          <w:szCs w:val="20"/>
+          <w:lang w:val="en"/>
+        </w:rPr>
+      </w:pPr>
+      <w:r>
+        <w:rPr>
+          <w:rFonts w:ascii="Arial" w:hAnsi="Arial" w:cs="Arial"/>
           <w:color w:val="333333"/>
           <w:sz w:val="20"/>
           <w:szCs w:val="20"/>
@@ -192,7 +192,7 @@
       <w:proofErr w:type="gramStart"/>
       <w:r>
         <w:rPr>
-          <w:rFonts w:ascii="Helvetica" w:hAnsi="Helvetica" w:cs="Helvetica"/>
+          <w:rFonts w:ascii="Arial" w:hAnsi="Arial" w:cs="Arial"/>
           <w:color w:val="333333"/>
           <w:sz w:val="20"/>
           <w:szCs w:val="20"/>
@@ -203,7 +203,7 @@
       <w:proofErr w:type="gramEnd"/>
       <w:r>
         <w:rPr>
-          <w:rFonts w:ascii="Helvetica" w:hAnsi="Helvetica" w:cs="Helvetica"/>
+          <w:rFonts w:ascii="Arial" w:hAnsi="Arial" w:cs="Arial"/>
           <w:color w:val="333333"/>
           <w:sz w:val="20"/>
           <w:szCs w:val="20"/>
@@ -218,7 +218,7 @@
         <w:spacing w:before="297" w:after="148" w:line="240" w:lineRule="auto"/>
         <w:outlineLvl w:val="1"/>
         <w:rPr>
-          <w:rFonts w:ascii="Open Sans" w:eastAsia="Times New Roman" w:hAnsi="Open Sans" w:cs="Open Sans"/>
+          <w:rFonts w:ascii="Arial" w:eastAsia="Times New Roman" w:hAnsi="Arial" w:cs="Arial"/>
           <w:b/>
           <w:bCs/>
           <w:color w:val="444444"/>
@@ -228,7 +228,7 @@
       </w:pPr>
       <w:r>
         <w:rPr>
-          <w:rFonts w:ascii="Open Sans" w:eastAsia="Times New Roman" w:hAnsi="Open Sans" w:cs="Open Sans"/>
+          <w:rFonts w:ascii="Arial" w:eastAsia="Times New Roman" w:hAnsi="Arial" w:cs="Arial"/>
           <w:b/>
           <w:bCs/>
           <w:color w:val="444444"/>
@@ -249,16 +249,16 @@
         <w:spacing w:after="0" w:line="360" w:lineRule="atLeast"/>
         <w:textAlignment w:val="baseline"/>
         <w:rPr>
-          <w:rFonts w:ascii="Helvetica" w:eastAsia="Times New Roman" w:hAnsi="Helvetica" w:cs="Helvetica"/>
-          <w:color w:val="333333"/>
-          <w:sz w:val="20"/>
-          <w:szCs w:val="20"/>
-          <w:lang w:val="en"/>
-        </w:rPr>
-      </w:pPr>
-      <w:r>
-        <w:rPr>
-          <w:rFonts w:ascii="Helvetica" w:eastAsia="Times New Roman" w:hAnsi="Helvetica" w:cs="Helvetica"/>
+          <w:rFonts w:ascii="Arial" w:eastAsia="Times New Roman" w:hAnsi="Arial" w:cs="Arial"/>
+          <w:color w:val="333333"/>
+          <w:sz w:val="20"/>
+          <w:szCs w:val="20"/>
+          <w:lang w:val="en"/>
+        </w:rPr>
+      </w:pPr>
+      <w:r>
+        <w:rPr>
+          <w:rFonts w:ascii="Arial" w:eastAsia="Times New Roman" w:hAnsi="Arial" w:cs="Arial"/>
           <w:color w:val="333333"/>
           <w:sz w:val="20"/>
           <w:szCs w:val="20"/>
@@ -269,7 +269,7 @@
       <w:proofErr w:type="gramStart"/>
       <w:r>
         <w:rPr>
-          <w:rFonts w:ascii="Helvetica" w:eastAsia="Times New Roman" w:hAnsi="Helvetica" w:cs="Helvetica"/>
+          <w:rFonts w:ascii="Arial" w:eastAsia="Times New Roman" w:hAnsi="Arial" w:cs="Arial"/>
           <w:color w:val="333333"/>
           <w:sz w:val="20"/>
           <w:szCs w:val="20"/>
@@ -280,7 +280,7 @@
       <w:proofErr w:type="gramEnd"/>
       <w:r>
         <w:rPr>
-          <w:rFonts w:ascii="Helvetica" w:eastAsia="Times New Roman" w:hAnsi="Helvetica" w:cs="Helvetica"/>
+          <w:rFonts w:ascii="Arial" w:eastAsia="Times New Roman" w:hAnsi="Arial" w:cs="Arial"/>
           <w:color w:val="333333"/>
           <w:sz w:val="20"/>
           <w:szCs w:val="20"/>
@@ -291,7 +291,7 @@
       <w:proofErr w:type="spellStart"/>
       <w:r>
         <w:rPr>
-          <w:rFonts w:ascii="Helvetica" w:eastAsia="Times New Roman" w:hAnsi="Helvetica" w:cs="Helvetica"/>
+          <w:rFonts w:ascii="Arial" w:eastAsia="Times New Roman" w:hAnsi="Arial" w:cs="Arial"/>
           <w:color w:val="333333"/>
           <w:sz w:val="20"/>
           <w:szCs w:val="20"/>
@@ -302,7 +302,7 @@
       <w:proofErr w:type="spellEnd"/>
       <w:r>
         <w:rPr>
-          <w:rFonts w:ascii="Helvetica" w:eastAsia="Times New Roman" w:hAnsi="Helvetica" w:cs="Helvetica"/>
+          <w:rFonts w:ascii="Arial" w:eastAsia="Times New Roman" w:hAnsi="Arial" w:cs="Arial"/>
           <w:color w:val="333333"/>
           <w:sz w:val="20"/>
           <w:szCs w:val="20"/>
@@ -322,16 +322,16 @@
         <w:spacing w:after="0" w:line="360" w:lineRule="atLeast"/>
         <w:textAlignment w:val="baseline"/>
         <w:rPr>
-          <w:rFonts w:ascii="Helvetica" w:eastAsia="Times New Roman" w:hAnsi="Helvetica" w:cs="Helvetica"/>
-          <w:color w:val="333333"/>
-          <w:sz w:val="20"/>
-          <w:szCs w:val="20"/>
-          <w:lang w:val="en"/>
-        </w:rPr>
-      </w:pPr>
-      <w:r>
-        <w:rPr>
-          <w:rFonts w:ascii="Helvetica" w:eastAsia="Times New Roman" w:hAnsi="Helvetica" w:cs="Helvetica"/>
+          <w:rFonts w:ascii="Arial" w:eastAsia="Times New Roman" w:hAnsi="Arial" w:cs="Arial"/>
+          <w:color w:val="333333"/>
+          <w:sz w:val="20"/>
+          <w:szCs w:val="20"/>
+          <w:lang w:val="en"/>
+        </w:rPr>
+      </w:pPr>
+      <w:r>
+        <w:rPr>
+          <w:rFonts w:ascii="Arial" w:eastAsia="Times New Roman" w:hAnsi="Arial" w:cs="Arial"/>
           <w:color w:val="333333"/>
           <w:sz w:val="20"/>
           <w:szCs w:val="20"/>
@@ -351,39 +351,27 @@
         <w:spacing w:after="0" w:line="360" w:lineRule="atLeast"/>
         <w:textAlignment w:val="baseline"/>
         <w:rPr>
-          <w:rFonts w:ascii="Helvetica" w:eastAsia="Times New Roman" w:hAnsi="Helvetica" w:cs="Helvetica"/>
-          <w:color w:val="333333"/>
-          <w:sz w:val="20"/>
-          <w:szCs w:val="20"/>
-          <w:lang w:val="en"/>
-        </w:rPr>
-      </w:pPr>
-      <w:r>
-        <w:rPr>
-          <w:rFonts w:ascii="Helvetica" w:eastAsia="Times New Roman" w:hAnsi="Helvetica" w:cs="Helvetica"/>
-          <w:color w:val="333333"/>
-          <w:sz w:val="20"/>
-          <w:szCs w:val="20"/>
-          <w:lang w:val="en"/>
-        </w:rPr>
-        <w:t>Find Ransomware Files tab for l</w:t>
-      </w:r>
-      <w:bookmarkStart w:id="0" w:name="_GoBack"/>
-      <w:bookmarkEnd w:id="0"/>
-      <w:r>
-        <w:rPr>
-          <w:rFonts w:ascii="Helvetica" w:eastAsia="Times New Roman" w:hAnsi="Helvetica" w:cs="Helvetica"/>
-          <w:color w:val="333333"/>
-          <w:sz w:val="20"/>
-          <w:szCs w:val="20"/>
-          <w:lang w:val="en"/>
-        </w:rPr>
-        <w:t xml:space="preserve">arge directories with many files will be slow and </w:t>
+          <w:rFonts w:ascii="Arial" w:eastAsia="Times New Roman" w:hAnsi="Arial" w:cs="Arial"/>
+          <w:color w:val="333333"/>
+          <w:sz w:val="20"/>
+          <w:szCs w:val="20"/>
+          <w:lang w:val="en"/>
+        </w:rPr>
+      </w:pPr>
+      <w:r>
+        <w:rPr>
+          <w:rFonts w:ascii="Arial" w:eastAsia="Times New Roman" w:hAnsi="Arial" w:cs="Arial"/>
+          <w:color w:val="333333"/>
+          <w:sz w:val="20"/>
+          <w:szCs w:val="20"/>
+          <w:lang w:val="en"/>
+        </w:rPr>
+        <w:t xml:space="preserve">Find Ransomware Files tab for large directories with many files will be slow and </w:t>
       </w:r>
       <w:proofErr w:type="gramStart"/>
       <w:r>
         <w:rPr>
-          <w:rFonts w:ascii="Helvetica" w:eastAsia="Times New Roman" w:hAnsi="Helvetica" w:cs="Helvetica"/>
+          <w:rFonts w:ascii="Arial" w:eastAsia="Times New Roman" w:hAnsi="Arial" w:cs="Arial"/>
           <w:color w:val="333333"/>
           <w:sz w:val="20"/>
           <w:szCs w:val="20"/>
@@ -394,7 +382,7 @@
       <w:proofErr w:type="gramEnd"/>
       <w:r>
         <w:rPr>
-          <w:rFonts w:ascii="Helvetica" w:eastAsia="Times New Roman" w:hAnsi="Helvetica" w:cs="Helvetica"/>
+          <w:rFonts w:ascii="Arial" w:eastAsia="Times New Roman" w:hAnsi="Arial" w:cs="Arial"/>
           <w:color w:val="333333"/>
           <w:sz w:val="20"/>
           <w:szCs w:val="20"/>
@@ -404,7 +392,7 @@
       </w:r>
       <w:r>
         <w:rPr>
-          <w:rFonts w:ascii="Helvetica" w:eastAsia="Times New Roman" w:hAnsi="Helvetica" w:cs="Helvetica"/>
+          <w:rFonts w:ascii="Arial" w:eastAsia="Times New Roman" w:hAnsi="Arial" w:cs="Arial"/>
           <w:color w:val="333333"/>
           <w:sz w:val="20"/>
           <w:szCs w:val="20"/>
@@ -415,7 +403,7 @@
       <w:proofErr w:type="gramStart"/>
       <w:r>
         <w:rPr>
-          <w:rFonts w:ascii="Helvetica" w:eastAsia="Times New Roman" w:hAnsi="Helvetica" w:cs="Helvetica"/>
+          <w:rFonts w:ascii="Arial" w:eastAsia="Times New Roman" w:hAnsi="Arial" w:cs="Arial"/>
           <w:color w:val="333333"/>
           <w:sz w:val="20"/>
           <w:szCs w:val="20"/>
@@ -426,7 +414,7 @@
       <w:proofErr w:type="gramEnd"/>
       <w:r>
         <w:rPr>
-          <w:rFonts w:ascii="Helvetica" w:eastAsia="Times New Roman" w:hAnsi="Helvetica" w:cs="Helvetica"/>
+          <w:rFonts w:ascii="Arial" w:eastAsia="Times New Roman" w:hAnsi="Arial" w:cs="Arial"/>
           <w:color w:val="333333"/>
           <w:sz w:val="20"/>
           <w:szCs w:val="20"/>
@@ -441,7 +429,7 @@
         <w:spacing w:before="297" w:after="148" w:line="240" w:lineRule="auto"/>
         <w:outlineLvl w:val="1"/>
         <w:rPr>
-          <w:rFonts w:ascii="Open Sans" w:eastAsia="Times New Roman" w:hAnsi="Open Sans" w:cs="Open Sans"/>
+          <w:rFonts w:ascii="Arial" w:eastAsia="Times New Roman" w:hAnsi="Arial" w:cs="Arial"/>
           <w:b/>
           <w:bCs/>
           <w:color w:val="444444"/>
@@ -449,14 +437,83 @@
           <w:szCs w:val="21"/>
         </w:rPr>
       </w:pPr>
-    </w:p>
-    <w:p>
-      <w:pPr>
+      <w:r>
+        <w:rPr>
+          <w:rFonts w:ascii="Arial" w:eastAsia="Times New Roman" w:hAnsi="Arial" w:cs="Arial"/>
+          <w:b/>
+          <w:bCs/>
+          <w:color w:val="444444"/>
+          <w:sz w:val="21"/>
+          <w:szCs w:val="21"/>
+        </w:rPr>
+        <w:t>System Requirements:</w:t>
+      </w:r>
+    </w:p>
+    <w:p>
+      <w:pPr>
+        <w:pStyle w:val="ListParagraph"/>
+        <w:numPr>
+          <w:ilvl w:val="0"/>
+          <w:numId w:val="21"/>
+        </w:numPr>
         <w:shd w:val="clear" w:color="auto" w:fill="FFFFFF"/>
         <w:spacing w:before="297" w:after="148" w:line="240" w:lineRule="auto"/>
         <w:outlineLvl w:val="1"/>
         <w:rPr>
-          <w:rFonts w:ascii="Open Sans" w:eastAsia="Times New Roman" w:hAnsi="Open Sans" w:cs="Open Sans"/>
+          <w:rFonts w:ascii="Arial" w:eastAsia="Times New Roman" w:hAnsi="Arial" w:cs="Arial"/>
+          <w:color w:val="333333"/>
+          <w:sz w:val="20"/>
+          <w:szCs w:val="20"/>
+          <w:lang w:val="en"/>
+        </w:rPr>
+      </w:pPr>
+      <w:r>
+        <w:rPr>
+          <w:rFonts w:ascii="Arial" w:eastAsia="Times New Roman" w:hAnsi="Arial" w:cs="Arial"/>
+          <w:color w:val="333333"/>
+          <w:sz w:val="20"/>
+          <w:szCs w:val="20"/>
+          <w:lang w:val="en"/>
+        </w:rPr>
+        <w:t>Windows 8 or newer or Windows 7 or new and both 32 bit and 64 bit OS’s are supported</w:t>
+      </w:r>
+    </w:p>
+    <w:p>
+      <w:pPr>
+        <w:pStyle w:val="ListParagraph"/>
+        <w:numPr>
+          <w:ilvl w:val="0"/>
+          <w:numId w:val="21"/>
+        </w:numPr>
+        <w:shd w:val="clear" w:color="auto" w:fill="FFFFFF"/>
+        <w:spacing w:before="297" w:after="148" w:line="240" w:lineRule="auto"/>
+        <w:outlineLvl w:val="1"/>
+        <w:rPr>
+          <w:rFonts w:ascii="Arial" w:eastAsia="Times New Roman" w:hAnsi="Arial" w:cs="Arial"/>
+          <w:color w:val="333333"/>
+          <w:sz w:val="20"/>
+          <w:szCs w:val="20"/>
+          <w:lang w:val="en"/>
+        </w:rPr>
+      </w:pPr>
+      <w:r>
+        <w:rPr>
+          <w:rFonts w:ascii="Arial" w:eastAsia="Times New Roman" w:hAnsi="Arial" w:cs="Arial"/>
+          <w:color w:val="333333"/>
+          <w:sz w:val="20"/>
+          <w:szCs w:val="20"/>
+          <w:lang w:val="en"/>
+        </w:rPr>
+        <w:t>At least .Net 4.0</w:t>
+      </w:r>
+    </w:p>
+    <w:p>
+      <w:pPr>
+        <w:shd w:val="clear" w:color="auto" w:fill="FFFFFF"/>
+        <w:spacing w:before="297" w:after="148" w:line="240" w:lineRule="auto"/>
+        <w:outlineLvl w:val="1"/>
+        <w:rPr>
+          <w:rFonts w:ascii="Arial" w:eastAsia="Times New Roman" w:hAnsi="Arial" w:cs="Arial"/>
           <w:b/>
           <w:bCs/>
           <w:color w:val="444444"/>
@@ -466,7 +523,7 @@
       </w:pPr>
       <w:r>
         <w:rPr>
-          <w:rFonts w:ascii="Open Sans" w:eastAsia="Times New Roman" w:hAnsi="Open Sans" w:cs="Open Sans"/>
+          <w:rFonts w:ascii="Arial" w:eastAsia="Times New Roman" w:hAnsi="Arial" w:cs="Arial"/>
           <w:b/>
           <w:bCs/>
           <w:color w:val="444444"/>
@@ -496,72 +553,92 @@
       <w:r>
         <w:rPr>
           <w:rFonts w:ascii="Arial" w:eastAsia="Times New Roman" w:hAnsi="Arial" w:cs="Arial"/>
-          <w:color w:val="444444"/>
-          <w:sz w:val="20"/>
-          <w:szCs w:val="20"/>
-        </w:rPr>
-        <w:t>Download both Installer Files</w:t>
-      </w:r>
-      <w:r>
-        <w:rPr>
-          <w:rFonts w:ascii="Arial" w:eastAsia="Times New Roman" w:hAnsi="Arial" w:cs="Arial"/>
-          <w:color w:val="444444"/>
-          <w:sz w:val="20"/>
-          <w:szCs w:val="20"/>
+          <w:color w:val="333333"/>
+          <w:sz w:val="20"/>
+          <w:szCs w:val="20"/>
+          <w:lang w:val="en"/>
+        </w:rPr>
+        <w:t>Download both Inst</w:t>
+      </w:r>
+      <w:bookmarkStart w:id="0" w:name="_GoBack"/>
+      <w:bookmarkEnd w:id="0"/>
+      <w:r>
+        <w:rPr>
+          <w:rFonts w:ascii="Arial" w:eastAsia="Times New Roman" w:hAnsi="Arial" w:cs="Arial"/>
+          <w:color w:val="333333"/>
+          <w:sz w:val="20"/>
+          <w:szCs w:val="20"/>
+          <w:lang w:val="en"/>
+        </w:rPr>
+        <w:t>aller Files</w:t>
+      </w:r>
+      <w:r>
+        <w:rPr>
+          <w:rFonts w:ascii="Arial" w:eastAsia="Times New Roman" w:hAnsi="Arial" w:cs="Arial"/>
+          <w:color w:val="333333"/>
+          <w:sz w:val="20"/>
+          <w:szCs w:val="20"/>
+          <w:lang w:val="en"/>
         </w:rPr>
         <w:t xml:space="preserve"> (setup.exe and </w:t>
       </w:r>
       <w:r>
         <w:rPr>
           <w:rFonts w:ascii="Arial" w:eastAsia="Times New Roman" w:hAnsi="Arial" w:cs="Arial"/>
-          <w:color w:val="444444"/>
-          <w:sz w:val="20"/>
-          <w:szCs w:val="20"/>
+          <w:color w:val="333333"/>
+          <w:sz w:val="20"/>
+          <w:szCs w:val="20"/>
+          <w:lang w:val="en"/>
         </w:rPr>
         <w:t>RansomwareDetection</w:t>
       </w:r>
       <w:r>
         <w:rPr>
           <w:rFonts w:ascii="Arial" w:eastAsia="Times New Roman" w:hAnsi="Arial" w:cs="Arial"/>
-          <w:color w:val="444444"/>
-          <w:sz w:val="20"/>
-          <w:szCs w:val="20"/>
+          <w:color w:val="333333"/>
+          <w:sz w:val="20"/>
+          <w:szCs w:val="20"/>
+          <w:lang w:val="en"/>
         </w:rPr>
         <w:t>ServiceInstaller.msi)</w:t>
       </w:r>
       <w:r>
         <w:rPr>
           <w:rFonts w:ascii="Arial" w:eastAsia="Times New Roman" w:hAnsi="Arial" w:cs="Arial"/>
-          <w:color w:val="444444"/>
-          <w:sz w:val="20"/>
-          <w:szCs w:val="20"/>
+          <w:color w:val="333333"/>
+          <w:sz w:val="20"/>
+          <w:szCs w:val="20"/>
+          <w:lang w:val="en"/>
         </w:rPr>
         <w:t xml:space="preserve"> into the same directory</w:t>
       </w:r>
       <w:r>
         <w:rPr>
           <w:rFonts w:ascii="Arial" w:eastAsia="Times New Roman" w:hAnsi="Arial" w:cs="Arial"/>
-          <w:color w:val="444444"/>
-          <w:sz w:val="20"/>
-          <w:szCs w:val="20"/>
+          <w:color w:val="333333"/>
+          <w:sz w:val="20"/>
+          <w:szCs w:val="20"/>
+          <w:lang w:val="en"/>
         </w:rPr>
         <w:t xml:space="preserve"> and run setup.exe as </w:t>
       </w:r>
       <w:r>
         <w:rPr>
           <w:rFonts w:ascii="Arial" w:eastAsia="Times New Roman" w:hAnsi="Arial" w:cs="Arial"/>
-          <w:color w:val="444444"/>
-          <w:sz w:val="20"/>
-          <w:szCs w:val="20"/>
+          <w:color w:val="333333"/>
+          <w:sz w:val="20"/>
+          <w:szCs w:val="20"/>
+          <w:lang w:val="en"/>
         </w:rPr>
         <w:t>a</w:t>
       </w:r>
       <w:r>
         <w:rPr>
           <w:rFonts w:ascii="Arial" w:eastAsia="Times New Roman" w:hAnsi="Arial" w:cs="Arial"/>
-          <w:color w:val="444444"/>
-          <w:sz w:val="20"/>
-          <w:szCs w:val="20"/>
+          <w:color w:val="333333"/>
+          <w:sz w:val="20"/>
+          <w:szCs w:val="20"/>
+          <w:lang w:val="en"/>
         </w:rPr>
         <w:t>dministrator</w:t>
       </w:r>
@@ -625,17 +702,19 @@
         <w:ind w:right="150"/>
         <w:rPr>
           <w:rFonts w:ascii="Arial" w:eastAsia="Times New Roman" w:hAnsi="Arial" w:cs="Arial"/>
-          <w:color w:val="444444"/>
-          <w:sz w:val="20"/>
-          <w:szCs w:val="20"/>
-        </w:rPr>
-      </w:pPr>
-      <w:r>
-        <w:rPr>
-          <w:rFonts w:ascii="Arial" w:eastAsia="Times New Roman" w:hAnsi="Arial" w:cs="Arial"/>
-          <w:color w:val="444444"/>
-          <w:sz w:val="20"/>
-          <w:szCs w:val="20"/>
+          <w:color w:val="333333"/>
+          <w:sz w:val="20"/>
+          <w:szCs w:val="20"/>
+          <w:lang w:val="en"/>
+        </w:rPr>
+      </w:pPr>
+      <w:r>
+        <w:rPr>
+          <w:rFonts w:ascii="Arial" w:eastAsia="Times New Roman" w:hAnsi="Arial" w:cs="Arial"/>
+          <w:color w:val="333333"/>
+          <w:sz w:val="20"/>
+          <w:szCs w:val="20"/>
+          <w:lang w:val="en"/>
         </w:rPr>
         <w:t xml:space="preserve">Run the installation setup.exe downloaded from step </w:t>
       </w:r>
@@ -643,18 +722,20 @@
       <w:r>
         <w:rPr>
           <w:rFonts w:ascii="Arial" w:eastAsia="Times New Roman" w:hAnsi="Arial" w:cs="Arial"/>
-          <w:color w:val="444444"/>
-          <w:sz w:val="20"/>
-          <w:szCs w:val="20"/>
+          <w:color w:val="333333"/>
+          <w:sz w:val="20"/>
+          <w:szCs w:val="20"/>
+          <w:lang w:val="en"/>
         </w:rPr>
         <w:t>1</w:t>
       </w:r>
       <w:r>
         <w:rPr>
           <w:rFonts w:ascii="Arial" w:eastAsia="Times New Roman" w:hAnsi="Arial" w:cs="Arial"/>
-          <w:color w:val="444444"/>
-          <w:sz w:val="20"/>
-          <w:szCs w:val="20"/>
+          <w:color w:val="333333"/>
+          <w:sz w:val="20"/>
+          <w:szCs w:val="20"/>
+          <w:lang w:val="en"/>
         </w:rPr>
         <w:t xml:space="preserve">  (</w:t>
       </w:r>
@@ -662,63 +743,70 @@
       <w:r>
         <w:rPr>
           <w:rFonts w:ascii="Arial" w:eastAsia="Times New Roman" w:hAnsi="Arial" w:cs="Arial"/>
-          <w:color w:val="444444"/>
-          <w:sz w:val="20"/>
-          <w:szCs w:val="20"/>
+          <w:color w:val="333333"/>
+          <w:sz w:val="20"/>
+          <w:szCs w:val="20"/>
+          <w:lang w:val="en"/>
         </w:rPr>
         <w:t xml:space="preserve">Username for the service will be requested before installing the Windows service (username </w:t>
       </w:r>
       <w:r>
         <w:rPr>
           <w:rFonts w:ascii="Arial" w:eastAsia="Times New Roman" w:hAnsi="Arial" w:cs="Arial"/>
-          <w:color w:val="444444"/>
-          <w:sz w:val="20"/>
-          <w:szCs w:val="20"/>
+          <w:color w:val="333333"/>
+          <w:sz w:val="20"/>
+          <w:szCs w:val="20"/>
+          <w:lang w:val="en"/>
         </w:rPr>
         <w:t>must</w:t>
       </w:r>
       <w:r>
         <w:rPr>
           <w:rFonts w:ascii="Arial" w:eastAsia="Times New Roman" w:hAnsi="Arial" w:cs="Arial"/>
-          <w:color w:val="444444"/>
-          <w:sz w:val="20"/>
-          <w:szCs w:val="20"/>
+          <w:color w:val="333333"/>
+          <w:sz w:val="20"/>
+          <w:szCs w:val="20"/>
+          <w:lang w:val="en"/>
         </w:rPr>
         <w:t xml:space="preserve"> to be in “user</w:t>
       </w:r>
       <w:r>
         <w:rPr>
           <w:rFonts w:ascii="Arial" w:eastAsia="Times New Roman" w:hAnsi="Arial" w:cs="Arial"/>
-          <w:color w:val="444444"/>
-          <w:sz w:val="20"/>
-          <w:szCs w:val="20"/>
+          <w:color w:val="333333"/>
+          <w:sz w:val="20"/>
+          <w:szCs w:val="20"/>
+          <w:lang w:val="en"/>
         </w:rPr>
         <w:t>name</w:t>
       </w:r>
       <w:r>
         <w:rPr>
           <w:rFonts w:ascii="Arial" w:eastAsia="Times New Roman" w:hAnsi="Arial" w:cs="Arial"/>
-          <w:color w:val="444444"/>
-          <w:sz w:val="20"/>
-          <w:szCs w:val="20"/>
+          <w:color w:val="333333"/>
+          <w:sz w:val="20"/>
+          <w:szCs w:val="20"/>
+          <w:lang w:val="en"/>
         </w:rPr>
         <w:t>@</w:t>
       </w:r>
       <w:r>
         <w:rPr>
           <w:rFonts w:ascii="Arial" w:eastAsia="Times New Roman" w:hAnsi="Arial" w:cs="Arial"/>
-          <w:color w:val="444444"/>
-          <w:sz w:val="20"/>
-          <w:szCs w:val="20"/>
+          <w:color w:val="333333"/>
+          <w:sz w:val="20"/>
+          <w:szCs w:val="20"/>
+          <w:lang w:val="en"/>
         </w:rPr>
         <w:t>contoso</w:t>
       </w:r>
       <w:r>
         <w:rPr>
           <w:rFonts w:ascii="Arial" w:eastAsia="Times New Roman" w:hAnsi="Arial" w:cs="Arial"/>
-          <w:color w:val="444444"/>
-          <w:sz w:val="20"/>
-          <w:szCs w:val="20"/>
+          <w:color w:val="333333"/>
+          <w:sz w:val="20"/>
+          <w:szCs w:val="20"/>
+          <w:lang w:val="en"/>
         </w:rPr>
         <w:t>.com” format.)</w:t>
       </w:r>
@@ -743,6 +831,7 @@
           <w:sz w:val="20"/>
           <w:szCs w:val="20"/>
         </w:rPr>
+        <w:lastRenderedPageBreak/>
         <w:drawing>
           <wp:inline distT="0" distB="0" distL="0" distR="0" wp14:anchorId="3AF915FF" wp14:editId="6FE49E05">
             <wp:extent cx="3200847" cy="1514686"/>
@@ -799,7 +888,6 @@
           <w:sz w:val="20"/>
           <w:szCs w:val="20"/>
         </w:rPr>
-        <w:lastRenderedPageBreak/>
         <w:t xml:space="preserve">If you specified the username correctly </w:t>
       </w:r>
       <w:r>
@@ -933,7 +1021,7 @@
         <w:spacing w:before="100" w:beforeAutospacing="1" w:after="100" w:afterAutospacing="1" w:line="300" w:lineRule="atLeast"/>
         <w:ind w:left="90" w:right="150"/>
         <w:rPr>
-          <w:rFonts w:ascii="Helvetica" w:hAnsi="Helvetica" w:cs="Helvetica"/>
+          <w:rFonts w:ascii="Arial" w:hAnsi="Arial" w:cs="Arial"/>
           <w:color w:val="333333"/>
           <w:sz w:val="20"/>
           <w:szCs w:val="20"/>
@@ -945,16 +1033,16 @@
       <w:pPr>
         <w:pStyle w:val="NormalWeb"/>
         <w:rPr>
-          <w:rFonts w:ascii="Helvetica" w:hAnsi="Helvetica" w:cs="Helvetica"/>
-          <w:color w:val="333333"/>
-          <w:sz w:val="20"/>
-          <w:szCs w:val="20"/>
-          <w:lang w:val="en"/>
-        </w:rPr>
-      </w:pPr>
-      <w:r>
-        <w:rPr>
-          <w:rFonts w:ascii="Helvetica" w:hAnsi="Helvetica" w:cs="Helvetica"/>
+          <w:rFonts w:ascii="Arial" w:hAnsi="Arial" w:cs="Arial"/>
+          <w:color w:val="333333"/>
+          <w:sz w:val="20"/>
+          <w:szCs w:val="20"/>
+          <w:lang w:val="en"/>
+        </w:rPr>
+      </w:pPr>
+      <w:r>
+        <w:rPr>
+          <w:rFonts w:ascii="Arial" w:hAnsi="Arial" w:cs="Arial"/>
           <w:color w:val="333333"/>
           <w:sz w:val="20"/>
           <w:szCs w:val="20"/>
@@ -964,7 +1052,7 @@
       </w:r>
       <w:r>
         <w:rPr>
-          <w:rFonts w:ascii="Helvetica" w:hAnsi="Helvetica" w:cs="Helvetica"/>
+          <w:rFonts w:ascii="Arial" w:hAnsi="Arial" w:cs="Arial"/>
           <w:color w:val="333333"/>
           <w:sz w:val="20"/>
           <w:szCs w:val="20"/>
@@ -977,16 +1065,16 @@
       <w:pPr>
         <w:pStyle w:val="NormalWeb"/>
         <w:rPr>
-          <w:rFonts w:ascii="Helvetica" w:hAnsi="Helvetica" w:cs="Helvetica"/>
-          <w:color w:val="333333"/>
-          <w:sz w:val="20"/>
-          <w:szCs w:val="20"/>
-          <w:lang w:val="en"/>
-        </w:rPr>
-      </w:pPr>
-      <w:r>
-        <w:rPr>
-          <w:rFonts w:ascii="Helvetica" w:hAnsi="Helvetica" w:cs="Helvetica"/>
+          <w:rFonts w:ascii="Arial" w:hAnsi="Arial" w:cs="Arial"/>
+          <w:color w:val="333333"/>
+          <w:sz w:val="20"/>
+          <w:szCs w:val="20"/>
+          <w:lang w:val="en"/>
+        </w:rPr>
+      </w:pPr>
+      <w:r>
+        <w:rPr>
+          <w:rFonts w:ascii="Arial" w:hAnsi="Arial" w:cs="Arial"/>
           <w:noProof/>
           <w:color w:val="333333"/>
           <w:sz w:val="20"/>
@@ -1033,16 +1121,16 @@
       <w:pPr>
         <w:pStyle w:val="NormalWeb"/>
         <w:rPr>
-          <w:rFonts w:ascii="Helvetica" w:hAnsi="Helvetica" w:cs="Helvetica"/>
-          <w:color w:val="333333"/>
-          <w:sz w:val="20"/>
-          <w:szCs w:val="20"/>
-          <w:lang w:val="en"/>
-        </w:rPr>
-      </w:pPr>
-      <w:r>
-        <w:rPr>
-          <w:rFonts w:ascii="Helvetica" w:hAnsi="Helvetica" w:cs="Helvetica"/>
+          <w:rFonts w:ascii="Arial" w:hAnsi="Arial" w:cs="Arial"/>
+          <w:color w:val="333333"/>
+          <w:sz w:val="20"/>
+          <w:szCs w:val="20"/>
+          <w:lang w:val="en"/>
+        </w:rPr>
+      </w:pPr>
+      <w:r>
+        <w:rPr>
+          <w:rFonts w:ascii="Arial" w:hAnsi="Arial" w:cs="Arial"/>
           <w:color w:val="333333"/>
           <w:sz w:val="20"/>
           <w:szCs w:val="20"/>
@@ -1055,21 +1143,22 @@
       <w:pPr>
         <w:pStyle w:val="NormalWeb"/>
         <w:rPr>
-          <w:rFonts w:ascii="Helvetica" w:hAnsi="Helvetica" w:cs="Helvetica"/>
-          <w:color w:val="333333"/>
-          <w:sz w:val="20"/>
-          <w:szCs w:val="20"/>
-          <w:lang w:val="en"/>
-        </w:rPr>
-      </w:pPr>
-      <w:r>
-        <w:rPr>
-          <w:rFonts w:ascii="Helvetica" w:hAnsi="Helvetica" w:cs="Helvetica"/>
+          <w:rFonts w:ascii="Arial" w:hAnsi="Arial" w:cs="Arial"/>
+          <w:color w:val="333333"/>
+          <w:sz w:val="20"/>
+          <w:szCs w:val="20"/>
+          <w:lang w:val="en"/>
+        </w:rPr>
+      </w:pPr>
+      <w:r>
+        <w:rPr>
+          <w:rFonts w:ascii="Arial" w:hAnsi="Arial" w:cs="Arial"/>
           <w:noProof/>
           <w:color w:val="333333"/>
           <w:sz w:val="20"/>
           <w:szCs w:val="20"/>
         </w:rPr>
+        <w:lastRenderedPageBreak/>
         <w:drawing>
           <wp:inline distT="0" distB="0" distL="0" distR="0" wp14:anchorId="4D3AED34" wp14:editId="78B9468D">
             <wp:extent cx="2705478" cy="1066949"/>
@@ -1111,22 +1200,21 @@
       <w:pPr>
         <w:pStyle w:val="NormalWeb"/>
         <w:rPr>
-          <w:rFonts w:ascii="Helvetica" w:hAnsi="Helvetica" w:cs="Helvetica"/>
-          <w:color w:val="333333"/>
-          <w:sz w:val="20"/>
-          <w:szCs w:val="20"/>
-          <w:lang w:val="en"/>
-        </w:rPr>
-      </w:pPr>
-      <w:r>
-        <w:rPr>
-          <w:rFonts w:ascii="Helvetica" w:hAnsi="Helvetica" w:cs="Helvetica"/>
+          <w:rFonts w:ascii="Arial" w:hAnsi="Arial" w:cs="Arial"/>
+          <w:color w:val="333333"/>
+          <w:sz w:val="20"/>
+          <w:szCs w:val="20"/>
+          <w:lang w:val="en"/>
+        </w:rPr>
+      </w:pPr>
+      <w:r>
+        <w:rPr>
+          <w:rFonts w:ascii="Arial" w:hAnsi="Arial" w:cs="Arial"/>
           <w:noProof/>
           <w:color w:val="333333"/>
           <w:sz w:val="20"/>
           <w:szCs w:val="20"/>
         </w:rPr>
-        <w:lastRenderedPageBreak/>
         <w:drawing>
           <wp:inline distT="0" distB="0" distL="0" distR="0" wp14:anchorId="227CFA99" wp14:editId="3F76D608">
             <wp:extent cx="5943600" cy="3647440"/>
@@ -1168,7 +1256,7 @@
       <w:pPr>
         <w:pStyle w:val="NormalWeb"/>
         <w:rPr>
-          <w:rFonts w:ascii="Helvetica" w:hAnsi="Helvetica" w:cs="Helvetica"/>
+          <w:rFonts w:ascii="Arial" w:hAnsi="Arial" w:cs="Arial"/>
           <w:color w:val="333333"/>
           <w:sz w:val="20"/>
           <w:szCs w:val="20"/>
@@ -1180,16 +1268,16 @@
       <w:pPr>
         <w:pStyle w:val="NormalWeb"/>
         <w:rPr>
-          <w:rFonts w:ascii="Helvetica" w:hAnsi="Helvetica" w:cs="Helvetica"/>
-          <w:color w:val="333333"/>
-          <w:sz w:val="20"/>
-          <w:szCs w:val="20"/>
-          <w:lang w:val="en"/>
-        </w:rPr>
-      </w:pPr>
-      <w:r>
-        <w:rPr>
-          <w:rFonts w:ascii="Helvetica" w:hAnsi="Helvetica" w:cs="Helvetica"/>
+          <w:rFonts w:ascii="Arial" w:hAnsi="Arial" w:cs="Arial"/>
+          <w:color w:val="333333"/>
+          <w:sz w:val="20"/>
+          <w:szCs w:val="20"/>
+          <w:lang w:val="en"/>
+        </w:rPr>
+      </w:pPr>
+      <w:r>
+        <w:rPr>
+          <w:rFonts w:ascii="Arial" w:hAnsi="Arial" w:cs="Arial"/>
           <w:noProof/>
           <w:color w:val="333333"/>
           <w:sz w:val="20"/>
@@ -1236,7 +1324,7 @@
       <w:pPr>
         <w:pStyle w:val="NormalWeb"/>
         <w:rPr>
-          <w:rFonts w:ascii="Helvetica" w:hAnsi="Helvetica" w:cs="Helvetica"/>
+          <w:rFonts w:ascii="Arial" w:hAnsi="Arial" w:cs="Arial"/>
           <w:b/>
           <w:color w:val="333333"/>
           <w:sz w:val="20"/>
@@ -1246,36 +1334,15 @@
       </w:pPr>
       <w:r>
         <w:rPr>
-          <w:rFonts w:ascii="Helvetica" w:hAnsi="Helvetica" w:cs="Helvetica"/>
+          <w:rFonts w:ascii="Arial" w:hAnsi="Arial" w:cs="Arial"/>
           <w:b/>
           <w:color w:val="333333"/>
           <w:sz w:val="20"/>
           <w:szCs w:val="20"/>
           <w:lang w:val="en"/>
         </w:rPr>
-        <w:t xml:space="preserve">Installation </w:t>
-      </w:r>
-      <w:r>
-        <w:rPr>
-          <w:rFonts w:ascii="Helvetica" w:hAnsi="Helvetica" w:cs="Helvetica"/>
-          <w:b/>
-          <w:color w:val="333333"/>
-          <w:sz w:val="20"/>
-          <w:szCs w:val="20"/>
-          <w:lang w:val="en"/>
-        </w:rPr>
-        <w:t xml:space="preserve">and Use </w:t>
-      </w:r>
-      <w:r>
-        <w:rPr>
-          <w:rFonts w:ascii="Helvetica" w:hAnsi="Helvetica" w:cs="Helvetica"/>
-          <w:b/>
-          <w:color w:val="333333"/>
-          <w:sz w:val="20"/>
-          <w:szCs w:val="20"/>
-          <w:lang w:val="en"/>
-        </w:rPr>
-        <w:t>Notes:</w:t>
+        <w:lastRenderedPageBreak/>
+        <w:t>Installation and Use Notes:</w:t>
       </w:r>
     </w:p>
     <w:p>
@@ -1286,16 +1353,16 @@
           <w:numId w:val="19"/>
         </w:numPr>
         <w:rPr>
-          <w:rFonts w:ascii="Helvetica" w:hAnsi="Helvetica" w:cs="Helvetica"/>
-          <w:color w:val="333333"/>
-          <w:sz w:val="20"/>
-          <w:szCs w:val="20"/>
-          <w:lang w:val="en"/>
-        </w:rPr>
-      </w:pPr>
-      <w:r>
-        <w:rPr>
-          <w:rFonts w:ascii="Helvetica" w:hAnsi="Helvetica" w:cs="Helvetica"/>
+          <w:rFonts w:ascii="Arial" w:hAnsi="Arial" w:cs="Arial"/>
+          <w:color w:val="333333"/>
+          <w:sz w:val="20"/>
+          <w:szCs w:val="20"/>
+          <w:lang w:val="en"/>
+        </w:rPr>
+      </w:pPr>
+      <w:r>
+        <w:rPr>
+          <w:rFonts w:ascii="Arial" w:hAnsi="Arial" w:cs="Arial"/>
           <w:color w:val="333333"/>
           <w:sz w:val="20"/>
           <w:szCs w:val="20"/>
@@ -1305,7 +1372,7 @@
       </w:r>
       <w:r>
         <w:rPr>
-          <w:rFonts w:ascii="Helvetica" w:hAnsi="Helvetica" w:cs="Helvetica"/>
+          <w:rFonts w:ascii="Arial" w:hAnsi="Arial" w:cs="Arial"/>
           <w:color w:val="333333"/>
           <w:sz w:val="20"/>
           <w:szCs w:val="20"/>
@@ -1315,7 +1382,7 @@
       </w:r>
       <w:r>
         <w:rPr>
-          <w:rFonts w:ascii="Helvetica" w:hAnsi="Helvetica" w:cs="Helvetica"/>
+          <w:rFonts w:ascii="Arial" w:hAnsi="Arial" w:cs="Arial"/>
           <w:color w:val="333333"/>
           <w:sz w:val="20"/>
           <w:szCs w:val="20"/>
@@ -1325,7 +1392,7 @@
       </w:r>
       <w:r>
         <w:rPr>
-          <w:rFonts w:ascii="Helvetica" w:hAnsi="Helvetica" w:cs="Helvetica"/>
+          <w:rFonts w:ascii="Arial" w:hAnsi="Arial" w:cs="Arial"/>
           <w:color w:val="333333"/>
           <w:sz w:val="20"/>
           <w:szCs w:val="20"/>
@@ -1335,7 +1402,7 @@
       </w:r>
       <w:r>
         <w:rPr>
-          <w:rFonts w:ascii="Helvetica" w:hAnsi="Helvetica" w:cs="Helvetica"/>
+          <w:rFonts w:ascii="Arial" w:hAnsi="Arial" w:cs="Arial"/>
           <w:color w:val="333333"/>
           <w:sz w:val="20"/>
           <w:szCs w:val="20"/>
@@ -1345,7 +1412,7 @@
       </w:r>
       <w:r>
         <w:rPr>
-          <w:rFonts w:ascii="Helvetica" w:hAnsi="Helvetica" w:cs="Helvetica"/>
+          <w:rFonts w:ascii="Arial" w:hAnsi="Arial" w:cs="Arial"/>
           <w:color w:val="333333"/>
           <w:sz w:val="20"/>
           <w:szCs w:val="20"/>
@@ -1362,7 +1429,7 @@
           <w:numId w:val="19"/>
         </w:numPr>
         <w:rPr>
-          <w:rFonts w:ascii="Helvetica" w:hAnsi="Helvetica" w:cs="Helvetica"/>
+          <w:rFonts w:ascii="Arial" w:hAnsi="Arial" w:cs="Arial"/>
           <w:color w:val="333333"/>
           <w:sz w:val="20"/>
           <w:szCs w:val="20"/>
@@ -1372,7 +1439,7 @@
       <w:proofErr w:type="spellStart"/>
       <w:r>
         <w:rPr>
-          <w:rFonts w:ascii="Helvetica" w:hAnsi="Helvetica" w:cs="Helvetica"/>
+          <w:rFonts w:ascii="Arial" w:hAnsi="Arial" w:cs="Arial"/>
           <w:color w:val="333333"/>
           <w:sz w:val="20"/>
           <w:szCs w:val="20"/>
@@ -1382,7 +1449,7 @@
       </w:r>
       <w:r>
         <w:rPr>
-          <w:rFonts w:ascii="Helvetica" w:hAnsi="Helvetica" w:cs="Helvetica"/>
+          <w:rFonts w:ascii="Arial" w:hAnsi="Arial" w:cs="Arial"/>
           <w:color w:val="333333"/>
           <w:sz w:val="20"/>
           <w:szCs w:val="20"/>
@@ -1393,7 +1460,7 @@
       <w:proofErr w:type="spellEnd"/>
       <w:r>
         <w:rPr>
-          <w:rFonts w:ascii="Helvetica" w:hAnsi="Helvetica" w:cs="Helvetica"/>
+          <w:rFonts w:ascii="Arial" w:hAnsi="Arial" w:cs="Arial"/>
           <w:color w:val="333333"/>
           <w:sz w:val="20"/>
           <w:szCs w:val="20"/>
@@ -1403,7 +1470,7 @@
       </w:r>
       <w:r>
         <w:rPr>
-          <w:rFonts w:ascii="Helvetica" w:hAnsi="Helvetica" w:cs="Helvetica"/>
+          <w:rFonts w:ascii="Arial" w:hAnsi="Arial" w:cs="Arial"/>
           <w:color w:val="333333"/>
           <w:sz w:val="20"/>
           <w:szCs w:val="20"/>
@@ -1414,7 +1481,7 @@
       <w:proofErr w:type="spellStart"/>
       <w:r>
         <w:rPr>
-          <w:rFonts w:ascii="Helvetica" w:hAnsi="Helvetica" w:cs="Helvetica"/>
+          <w:rFonts w:ascii="Arial" w:hAnsi="Arial" w:cs="Arial"/>
           <w:color w:val="333333"/>
           <w:sz w:val="20"/>
           <w:szCs w:val="20"/>
@@ -1425,7 +1492,7 @@
       <w:proofErr w:type="spellEnd"/>
       <w:r>
         <w:rPr>
-          <w:rFonts w:ascii="Helvetica" w:hAnsi="Helvetica" w:cs="Helvetica"/>
+          <w:rFonts w:ascii="Arial" w:hAnsi="Arial" w:cs="Arial"/>
           <w:color w:val="333333"/>
           <w:sz w:val="20"/>
           <w:szCs w:val="20"/>
@@ -1442,28 +1509,27 @@
           <w:numId w:val="19"/>
         </w:numPr>
         <w:rPr>
-          <w:rFonts w:ascii="Helvetica" w:hAnsi="Helvetica" w:cs="Helvetica"/>
-          <w:color w:val="333333"/>
-          <w:sz w:val="20"/>
-          <w:szCs w:val="20"/>
-          <w:lang w:val="en"/>
-        </w:rPr>
-      </w:pPr>
-      <w:r>
-        <w:rPr>
-          <w:rFonts w:ascii="Helvetica" w:hAnsi="Helvetica" w:cs="Helvetica"/>
-          <w:color w:val="333333"/>
-          <w:sz w:val="20"/>
-          <w:szCs w:val="20"/>
-          <w:lang w:val="en"/>
-        </w:rPr>
-        <w:lastRenderedPageBreak/>
+          <w:rFonts w:ascii="Arial" w:hAnsi="Arial" w:cs="Arial"/>
+          <w:color w:val="333333"/>
+          <w:sz w:val="20"/>
+          <w:szCs w:val="20"/>
+          <w:lang w:val="en"/>
+        </w:rPr>
+      </w:pPr>
+      <w:r>
+        <w:rPr>
+          <w:rFonts w:ascii="Arial" w:hAnsi="Arial" w:cs="Arial"/>
+          <w:color w:val="333333"/>
+          <w:sz w:val="20"/>
+          <w:szCs w:val="20"/>
+          <w:lang w:val="en"/>
+        </w:rPr>
         <w:t xml:space="preserve">Run </w:t>
       </w:r>
       <w:proofErr w:type="spellStart"/>
       <w:r>
         <w:rPr>
-          <w:rFonts w:ascii="Helvetica" w:hAnsi="Helvetica" w:cs="Helvetica"/>
+          <w:rFonts w:ascii="Arial" w:hAnsi="Arial" w:cs="Arial"/>
           <w:color w:val="333333"/>
           <w:sz w:val="20"/>
           <w:szCs w:val="20"/>
@@ -1474,7 +1540,7 @@
       <w:proofErr w:type="spellEnd"/>
       <w:r>
         <w:rPr>
-          <w:rFonts w:ascii="Helvetica" w:hAnsi="Helvetica" w:cs="Helvetica"/>
+          <w:rFonts w:ascii="Arial" w:hAnsi="Arial" w:cs="Arial"/>
           <w:color w:val="333333"/>
           <w:sz w:val="20"/>
           <w:szCs w:val="20"/>
@@ -1485,7 +1551,7 @@
       <w:proofErr w:type="spellStart"/>
       <w:r>
         <w:rPr>
-          <w:rFonts w:ascii="Helvetica" w:hAnsi="Helvetica" w:cs="Helvetica"/>
+          <w:rFonts w:ascii="Arial" w:hAnsi="Arial" w:cs="Arial"/>
           <w:color w:val="333333"/>
           <w:sz w:val="20"/>
           <w:szCs w:val="20"/>
@@ -1495,7 +1561,7 @@
       </w:r>
       <w:r>
         <w:rPr>
-          <w:rFonts w:ascii="Helvetica" w:hAnsi="Helvetica" w:cs="Helvetica"/>
+          <w:rFonts w:ascii="Arial" w:hAnsi="Arial" w:cs="Arial"/>
           <w:color w:val="333333"/>
           <w:sz w:val="20"/>
           <w:szCs w:val="20"/>
@@ -1506,7 +1572,7 @@
       <w:proofErr w:type="spellEnd"/>
       <w:r>
         <w:rPr>
-          <w:rFonts w:ascii="Helvetica" w:hAnsi="Helvetica" w:cs="Helvetica"/>
+          <w:rFonts w:ascii="Arial" w:hAnsi="Arial" w:cs="Arial"/>
           <w:color w:val="333333"/>
           <w:sz w:val="20"/>
           <w:szCs w:val="20"/>
@@ -1523,16 +1589,16 @@
           <w:numId w:val="19"/>
         </w:numPr>
         <w:rPr>
-          <w:rFonts w:ascii="Helvetica" w:hAnsi="Helvetica" w:cs="Helvetica"/>
-          <w:color w:val="333333"/>
-          <w:sz w:val="20"/>
-          <w:szCs w:val="20"/>
-          <w:lang w:val="en"/>
-        </w:rPr>
-      </w:pPr>
-      <w:r>
-        <w:rPr>
-          <w:rFonts w:ascii="Helvetica" w:hAnsi="Helvetica" w:cs="Helvetica"/>
+          <w:rFonts w:ascii="Arial" w:hAnsi="Arial" w:cs="Arial"/>
+          <w:color w:val="333333"/>
+          <w:sz w:val="20"/>
+          <w:szCs w:val="20"/>
+          <w:lang w:val="en"/>
+        </w:rPr>
+      </w:pPr>
+      <w:r>
+        <w:rPr>
+          <w:rFonts w:ascii="Arial" w:hAnsi="Arial" w:cs="Arial"/>
           <w:color w:val="333333"/>
           <w:sz w:val="20"/>
           <w:szCs w:val="20"/>
@@ -1542,7 +1608,7 @@
       </w:r>
       <w:r>
         <w:rPr>
-          <w:rFonts w:ascii="Helvetica" w:hAnsi="Helvetica" w:cs="Helvetica"/>
+          <w:rFonts w:ascii="Arial" w:hAnsi="Arial" w:cs="Arial"/>
           <w:color w:val="333333"/>
           <w:sz w:val="20"/>
           <w:szCs w:val="20"/>
@@ -1552,7 +1618,7 @@
       </w:r>
       <w:r>
         <w:rPr>
-          <w:rFonts w:ascii="Helvetica" w:hAnsi="Helvetica" w:cs="Helvetica"/>
+          <w:rFonts w:ascii="Arial" w:hAnsi="Arial" w:cs="Arial"/>
           <w:color w:val="333333"/>
           <w:sz w:val="20"/>
           <w:szCs w:val="20"/>
@@ -1567,7 +1633,7 @@
         <w:spacing w:before="297" w:after="148" w:line="240" w:lineRule="auto"/>
         <w:outlineLvl w:val="1"/>
         <w:rPr>
-          <w:rFonts w:ascii="Open Sans" w:eastAsia="Times New Roman" w:hAnsi="Open Sans" w:cs="Open Sans"/>
+          <w:rFonts w:ascii="Arial" w:eastAsia="Times New Roman" w:hAnsi="Arial" w:cs="Arial"/>
           <w:b/>
           <w:bCs/>
           <w:color w:val="444444"/>
@@ -1577,7 +1643,7 @@
       </w:pPr>
       <w:r>
         <w:rPr>
-          <w:rFonts w:ascii="Open Sans" w:eastAsia="Times New Roman" w:hAnsi="Open Sans" w:cs="Open Sans"/>
+          <w:rFonts w:ascii="Arial" w:eastAsia="Times New Roman" w:hAnsi="Arial" w:cs="Arial"/>
           <w:b/>
           <w:bCs/>
           <w:color w:val="444444"/>
@@ -1846,7 +1912,7 @@
         <w:spacing w:before="297" w:after="148" w:line="240" w:lineRule="auto"/>
         <w:outlineLvl w:val="1"/>
         <w:rPr>
-          <w:rFonts w:ascii="Open Sans" w:eastAsia="Times New Roman" w:hAnsi="Open Sans" w:cs="Open Sans"/>
+          <w:rFonts w:ascii="Arial" w:eastAsia="Times New Roman" w:hAnsi="Arial" w:cs="Arial"/>
           <w:b/>
           <w:bCs/>
           <w:color w:val="444444"/>
@@ -1856,7 +1922,7 @@
       </w:pPr>
       <w:r>
         <w:rPr>
-          <w:rFonts w:ascii="Open Sans" w:eastAsia="Times New Roman" w:hAnsi="Open Sans" w:cs="Open Sans"/>
+          <w:rFonts w:ascii="Arial" w:eastAsia="Times New Roman" w:hAnsi="Arial" w:cs="Arial"/>
           <w:b/>
           <w:bCs/>
           <w:color w:val="444444"/>
@@ -2025,7 +2091,7 @@
         <w:ind w:right="150"/>
         <w:outlineLvl w:val="1"/>
         <w:rPr>
-          <w:rFonts w:ascii="Open Sans" w:eastAsia="Times New Roman" w:hAnsi="Open Sans" w:cs="Open Sans"/>
+          <w:rFonts w:ascii="Arial" w:eastAsia="Times New Roman" w:hAnsi="Arial" w:cs="Arial"/>
           <w:b/>
           <w:bCs/>
           <w:color w:val="444444"/>
@@ -2074,7 +2140,7 @@
         <w:ind w:right="150"/>
         <w:outlineLvl w:val="1"/>
         <w:rPr>
-          <w:rFonts w:ascii="Open Sans" w:eastAsia="Times New Roman" w:hAnsi="Open Sans" w:cs="Open Sans"/>
+          <w:rFonts w:ascii="Arial" w:eastAsia="Times New Roman" w:hAnsi="Arial" w:cs="Arial"/>
           <w:b/>
           <w:bCs/>
           <w:color w:val="444444"/>
@@ -2084,7 +2150,7 @@
       </w:pPr>
       <w:r>
         <w:rPr>
-          <w:rFonts w:ascii="Open Sans" w:eastAsia="Times New Roman" w:hAnsi="Open Sans" w:cs="Open Sans"/>
+          <w:rFonts w:ascii="Arial" w:eastAsia="Times New Roman" w:hAnsi="Arial" w:cs="Arial"/>
           <w:b/>
           <w:bCs/>
           <w:color w:val="444444"/>
@@ -2209,7 +2275,7 @@
         <w:spacing w:before="297" w:after="148" w:line="240" w:lineRule="auto"/>
         <w:outlineLvl w:val="1"/>
         <w:rPr>
-          <w:rFonts w:ascii="Open Sans" w:eastAsia="Times New Roman" w:hAnsi="Open Sans" w:cs="Open Sans"/>
+          <w:rFonts w:ascii="Arial" w:eastAsia="Times New Roman" w:hAnsi="Arial" w:cs="Arial"/>
           <w:b/>
           <w:bCs/>
           <w:color w:val="444444"/>
@@ -2224,7 +2290,7 @@
         <w:spacing w:before="297" w:after="148" w:line="240" w:lineRule="auto"/>
         <w:outlineLvl w:val="1"/>
         <w:rPr>
-          <w:rFonts w:ascii="Open Sans" w:eastAsia="Times New Roman" w:hAnsi="Open Sans" w:cs="Open Sans"/>
+          <w:rFonts w:ascii="Arial" w:eastAsia="Times New Roman" w:hAnsi="Arial" w:cs="Arial"/>
           <w:b/>
           <w:bCs/>
           <w:color w:val="444444"/>
@@ -2234,7 +2300,7 @@
       </w:pPr>
       <w:r>
         <w:rPr>
-          <w:rFonts w:ascii="Open Sans" w:eastAsia="Times New Roman" w:hAnsi="Open Sans" w:cs="Open Sans"/>
+          <w:rFonts w:ascii="Arial" w:eastAsia="Times New Roman" w:hAnsi="Arial" w:cs="Arial"/>
           <w:b/>
           <w:bCs/>
           <w:color w:val="444444"/>
@@ -2245,7 +2311,7 @@
       </w:r>
       <w:r>
         <w:rPr>
-          <w:rFonts w:ascii="Open Sans" w:eastAsia="Times New Roman" w:hAnsi="Open Sans" w:cs="Open Sans"/>
+          <w:rFonts w:ascii="Arial" w:eastAsia="Times New Roman" w:hAnsi="Arial" w:cs="Arial"/>
           <w:b/>
           <w:bCs/>
           <w:color w:val="444444"/>
@@ -2274,25 +2340,7 @@
           <w:sz w:val="20"/>
           <w:szCs w:val="20"/>
         </w:rPr>
-        <w:t>C</w:t>
-      </w:r>
-      <w:r>
-        <w:rPr>
-          <w:rFonts w:ascii="Arial" w:eastAsia="Times New Roman" w:hAnsi="Arial" w:cs="Arial"/>
-          <w:color w:val="444444"/>
-          <w:sz w:val="20"/>
-          <w:szCs w:val="20"/>
-        </w:rPr>
-        <w:t>opy source files into the file path to check and then on a schedule check to see if the source files have changed or went missing</w:t>
-      </w:r>
-      <w:r>
-        <w:rPr>
-          <w:rFonts w:ascii="Arial" w:eastAsia="Times New Roman" w:hAnsi="Arial" w:cs="Arial"/>
-          <w:color w:val="444444"/>
-          <w:sz w:val="20"/>
-          <w:szCs w:val="20"/>
-        </w:rPr>
-        <w:t xml:space="preserve">. There are two ways to test for ransomware.  First, create a folder in the </w:t>
+        <w:t xml:space="preserve">Copy source files into the file path to check and then on a schedule check to see if the source files have changed or went missing. There are two ways to test for ransomware.  First, create a folder in the </w:t>
       </w:r>
       <w:proofErr w:type="spellStart"/>
       <w:r>
@@ -2302,6 +2350,7 @@
           <w:sz w:val="20"/>
           <w:szCs w:val="20"/>
         </w:rPr>
+        <w:lastRenderedPageBreak/>
         <w:t>SourcePath</w:t>
       </w:r>
       <w:proofErr w:type="spellEnd"/>
@@ -2372,17 +2421,7 @@
           <w:sz w:val="20"/>
           <w:szCs w:val="20"/>
         </w:rPr>
-        <w:t xml:space="preserve"> files (only needs to run once with these options).  If these files change or get encrypted then you will receive an </w:t>
-      </w:r>
-      <w:r>
-        <w:rPr>
-          <w:rFonts w:ascii="Arial" w:eastAsia="Times New Roman" w:hAnsi="Arial" w:cs="Arial"/>
-          <w:color w:val="444444"/>
-          <w:sz w:val="20"/>
-          <w:szCs w:val="20"/>
-        </w:rPr>
-        <w:lastRenderedPageBreak/>
-        <w:t xml:space="preserve">error in the error log and possibly an email if setup.  Secondly you could put a copy of important files into the </w:t>
+        <w:t xml:space="preserve"> files (only needs to run once with these options).  If these files change or get encrypted then you will receive an error in the error log and possibly an email if setup.  Secondly you could put a copy of important files into the </w:t>
       </w:r>
       <w:proofErr w:type="spellStart"/>
       <w:r>
@@ -2464,7 +2503,7 @@
         <w:spacing w:before="297" w:after="148" w:line="240" w:lineRule="auto"/>
         <w:outlineLvl w:val="1"/>
         <w:rPr>
-          <w:rFonts w:ascii="Open Sans" w:eastAsia="Times New Roman" w:hAnsi="Open Sans" w:cs="Open Sans"/>
+          <w:rFonts w:ascii="Arial" w:eastAsia="Times New Roman" w:hAnsi="Arial" w:cs="Arial"/>
           <w:b/>
           <w:bCs/>
           <w:color w:val="444444"/>
@@ -2472,7 +2511,7 @@
       </w:pPr>
       <w:r>
         <w:rPr>
-          <w:rFonts w:ascii="Open Sans" w:eastAsia="Times New Roman" w:hAnsi="Open Sans" w:cs="Open Sans"/>
+          <w:rFonts w:ascii="Arial" w:eastAsia="Times New Roman" w:hAnsi="Arial" w:cs="Arial"/>
           <w:b/>
           <w:bCs/>
           <w:color w:val="444444"/>
@@ -2481,7 +2520,7 @@
       </w:r>
       <w:r>
         <w:rPr>
-          <w:rFonts w:ascii="Open Sans" w:eastAsia="Times New Roman" w:hAnsi="Open Sans" w:cs="Open Sans"/>
+          <w:rFonts w:ascii="Arial" w:eastAsia="Times New Roman" w:hAnsi="Arial" w:cs="Arial"/>
           <w:b/>
           <w:bCs/>
           <w:color w:val="444444"/>
@@ -2490,7 +2529,7 @@
       </w:r>
       <w:r>
         <w:rPr>
-          <w:rFonts w:ascii="Open Sans" w:eastAsia="Times New Roman" w:hAnsi="Open Sans" w:cs="Open Sans"/>
+          <w:rFonts w:ascii="Arial" w:eastAsia="Times New Roman" w:hAnsi="Arial" w:cs="Arial"/>
           <w:b/>
           <w:bCs/>
           <w:color w:val="444444"/>
@@ -2504,7 +2543,7 @@
         <w:spacing w:before="297" w:after="148" w:line="240" w:lineRule="auto"/>
         <w:outlineLvl w:val="1"/>
         <w:rPr>
-          <w:rFonts w:ascii="Open Sans" w:eastAsia="Times New Roman" w:hAnsi="Open Sans" w:cs="Open Sans"/>
+          <w:rFonts w:ascii="Arial" w:eastAsia="Times New Roman" w:hAnsi="Arial" w:cs="Arial"/>
           <w:bCs/>
           <w:color w:val="444444"/>
           <w:sz w:val="21"/>
@@ -2513,7 +2552,7 @@
       </w:pPr>
       <w:r>
         <w:rPr>
-          <w:rFonts w:ascii="Open Sans" w:eastAsia="Times New Roman" w:hAnsi="Open Sans" w:cs="Open Sans"/>
+          <w:rFonts w:ascii="Arial" w:eastAsia="Times New Roman" w:hAnsi="Arial" w:cs="Arial"/>
           <w:bCs/>
           <w:color w:val="444444"/>
           <w:sz w:val="21"/>
@@ -2528,7 +2567,7 @@
         <w:spacing w:before="297" w:after="148" w:line="240" w:lineRule="auto"/>
         <w:outlineLvl w:val="1"/>
         <w:rPr>
-          <w:rFonts w:ascii="Open Sans" w:eastAsia="Times New Roman" w:hAnsi="Open Sans" w:cs="Open Sans"/>
+          <w:rFonts w:ascii="Arial" w:eastAsia="Times New Roman" w:hAnsi="Arial" w:cs="Arial"/>
           <w:b/>
           <w:bCs/>
           <w:color w:val="444444"/>
@@ -2717,7 +2756,7 @@
         <w:spacing w:before="297" w:after="148" w:line="240" w:lineRule="auto"/>
         <w:outlineLvl w:val="1"/>
         <w:rPr>
-          <w:rFonts w:ascii="Open Sans" w:eastAsia="Times New Roman" w:hAnsi="Open Sans" w:cs="Open Sans"/>
+          <w:rFonts w:ascii="Arial" w:eastAsia="Times New Roman" w:hAnsi="Arial" w:cs="Arial"/>
           <w:b/>
           <w:bCs/>
           <w:color w:val="444444"/>
@@ -2727,7 +2766,7 @@
       </w:pPr>
       <w:r>
         <w:rPr>
-          <w:rFonts w:ascii="Open Sans" w:eastAsia="Times New Roman" w:hAnsi="Open Sans" w:cs="Open Sans"/>
+          <w:rFonts w:ascii="Arial" w:eastAsia="Times New Roman" w:hAnsi="Arial" w:cs="Arial"/>
           <w:b/>
           <w:bCs/>
           <w:noProof/>
@@ -2778,7 +2817,7 @@
         <w:spacing w:before="297" w:after="148" w:line="240" w:lineRule="auto"/>
         <w:outlineLvl w:val="1"/>
         <w:rPr>
-          <w:rFonts w:ascii="Open Sans" w:eastAsia="Times New Roman" w:hAnsi="Open Sans" w:cs="Open Sans"/>
+          <w:rFonts w:ascii="Arial" w:eastAsia="Times New Roman" w:hAnsi="Arial" w:cs="Arial"/>
           <w:b/>
           <w:bCs/>
           <w:color w:val="444444"/>
@@ -2793,7 +2832,7 @@
         <w:spacing w:before="297" w:after="148" w:line="300" w:lineRule="atLeast"/>
         <w:outlineLvl w:val="2"/>
         <w:rPr>
-          <w:rFonts w:ascii="Open Sans" w:eastAsia="Times New Roman" w:hAnsi="Open Sans" w:cs="Open Sans"/>
+          <w:rFonts w:ascii="Arial" w:eastAsia="Times New Roman" w:hAnsi="Arial" w:cs="Arial"/>
           <w:b/>
           <w:bCs/>
           <w:color w:val="444444"/>
@@ -2808,7 +2847,7 @@
         <w:spacing w:before="297" w:after="148" w:line="300" w:lineRule="atLeast"/>
         <w:outlineLvl w:val="2"/>
         <w:rPr>
-          <w:rFonts w:ascii="Open Sans" w:eastAsia="Times New Roman" w:hAnsi="Open Sans" w:cs="Open Sans"/>
+          <w:rFonts w:ascii="Arial" w:eastAsia="Times New Roman" w:hAnsi="Arial" w:cs="Arial"/>
           <w:b/>
           <w:bCs/>
           <w:color w:val="444444"/>
@@ -2818,7 +2857,7 @@
       </w:pPr>
       <w:r>
         <w:rPr>
-          <w:rFonts w:ascii="Open Sans" w:eastAsia="Times New Roman" w:hAnsi="Open Sans" w:cs="Open Sans"/>
+          <w:rFonts w:ascii="Arial" w:eastAsia="Times New Roman" w:hAnsi="Arial" w:cs="Arial"/>
           <w:b/>
           <w:bCs/>
           <w:color w:val="444444"/>
@@ -2840,7 +2879,7 @@
         <w:ind w:right="150"/>
         <w:outlineLvl w:val="2"/>
         <w:rPr>
-          <w:rFonts w:ascii="Open Sans" w:eastAsia="Times New Roman" w:hAnsi="Open Sans" w:cs="Open Sans"/>
+          <w:rFonts w:ascii="Arial" w:eastAsia="Times New Roman" w:hAnsi="Arial" w:cs="Arial"/>
           <w:b/>
           <w:bCs/>
           <w:color w:val="444444"/>
@@ -2884,7 +2923,17 @@
           <w:sz w:val="20"/>
           <w:szCs w:val="20"/>
         </w:rPr>
-        <w:t xml:space="preserve"> users do not have rights to modify are recommended.)  I recommend creating a few simple files with extensions you care to monitor.  These files </w:t>
+        <w:t xml:space="preserve"> users do not have rights to modify are </w:t>
+      </w:r>
+      <w:r>
+        <w:rPr>
+          <w:rFonts w:ascii="Arial" w:eastAsia="Times New Roman" w:hAnsi="Arial" w:cs="Arial"/>
+          <w:color w:val="444444"/>
+          <w:sz w:val="20"/>
+          <w:szCs w:val="20"/>
+        </w:rPr>
+        <w:lastRenderedPageBreak/>
+        <w:t xml:space="preserve">recommended.)  I recommend creating a few simple files with extensions you care to monitor.  These files </w:t>
       </w:r>
       <w:proofErr w:type="gramStart"/>
       <w:r>
@@ -3011,7 +3060,7 @@
         <w:ind w:right="150"/>
         <w:outlineLvl w:val="2"/>
         <w:rPr>
-          <w:rFonts w:ascii="Open Sans" w:eastAsia="Times New Roman" w:hAnsi="Open Sans" w:cs="Open Sans"/>
+          <w:rFonts w:ascii="Arial" w:eastAsia="Times New Roman" w:hAnsi="Arial" w:cs="Arial"/>
           <w:b/>
           <w:bCs/>
           <w:color w:val="444444"/>
@@ -3027,7 +3076,6 @@
           <w:sz w:val="20"/>
           <w:szCs w:val="20"/>
         </w:rPr>
-        <w:lastRenderedPageBreak/>
         <w:t>FilePathToCheck</w:t>
       </w:r>
       <w:proofErr w:type="spellEnd"/>
@@ -3062,7 +3110,7 @@
         <w:ind w:right="150"/>
         <w:outlineLvl w:val="2"/>
         <w:rPr>
-          <w:rFonts w:ascii="Open Sans" w:eastAsia="Times New Roman" w:hAnsi="Open Sans" w:cs="Open Sans"/>
+          <w:rFonts w:ascii="Arial" w:eastAsia="Times New Roman" w:hAnsi="Arial" w:cs="Arial"/>
           <w:b/>
           <w:bCs/>
           <w:color w:val="444444"/>
@@ -3192,7 +3240,7 @@
         <w:ind w:right="150"/>
         <w:outlineLvl w:val="2"/>
         <w:rPr>
-          <w:rFonts w:ascii="Open Sans" w:eastAsia="Times New Roman" w:hAnsi="Open Sans" w:cs="Open Sans"/>
+          <w:rFonts w:ascii="Arial" w:eastAsia="Times New Roman" w:hAnsi="Arial" w:cs="Arial"/>
           <w:b/>
           <w:bCs/>
           <w:color w:val="444444"/>
@@ -3322,7 +3370,7 @@
         <w:ind w:right="150"/>
         <w:outlineLvl w:val="2"/>
         <w:rPr>
-          <w:rFonts w:ascii="Open Sans" w:eastAsia="Times New Roman" w:hAnsi="Open Sans" w:cs="Open Sans"/>
+          <w:rFonts w:ascii="Arial" w:eastAsia="Times New Roman" w:hAnsi="Arial" w:cs="Arial"/>
           <w:b/>
           <w:bCs/>
           <w:color w:val="444444"/>
@@ -3421,7 +3469,7 @@
         <w:ind w:right="150"/>
         <w:outlineLvl w:val="2"/>
         <w:rPr>
-          <w:rFonts w:ascii="Open Sans" w:eastAsia="Times New Roman" w:hAnsi="Open Sans" w:cs="Open Sans"/>
+          <w:rFonts w:ascii="Arial" w:eastAsia="Times New Roman" w:hAnsi="Arial" w:cs="Arial"/>
           <w:b/>
           <w:bCs/>
           <w:color w:val="444444"/>
@@ -3511,7 +3559,7 @@
         <w:ind w:right="150"/>
         <w:outlineLvl w:val="2"/>
         <w:rPr>
-          <w:rFonts w:ascii="Open Sans" w:eastAsia="Times New Roman" w:hAnsi="Open Sans" w:cs="Open Sans"/>
+          <w:rFonts w:ascii="Arial" w:eastAsia="Times New Roman" w:hAnsi="Arial" w:cs="Arial"/>
           <w:b/>
           <w:bCs/>
           <w:color w:val="444444"/>
@@ -3608,7 +3656,7 @@
         <w:ind w:right="150"/>
         <w:outlineLvl w:val="2"/>
         <w:rPr>
-          <w:rFonts w:ascii="Open Sans" w:eastAsia="Times New Roman" w:hAnsi="Open Sans" w:cs="Open Sans"/>
+          <w:rFonts w:ascii="Arial" w:eastAsia="Times New Roman" w:hAnsi="Arial" w:cs="Arial"/>
           <w:b/>
           <w:bCs/>
           <w:color w:val="444444"/>
@@ -3669,7 +3717,7 @@
         <w:ind w:right="150"/>
         <w:outlineLvl w:val="2"/>
         <w:rPr>
-          <w:rFonts w:ascii="Open Sans" w:eastAsia="Times New Roman" w:hAnsi="Open Sans" w:cs="Open Sans"/>
+          <w:rFonts w:ascii="Arial" w:eastAsia="Times New Roman" w:hAnsi="Arial" w:cs="Arial"/>
           <w:b/>
           <w:bCs/>
           <w:color w:val="444444"/>
@@ -3704,7 +3752,7 @@
         <w:spacing w:before="297" w:after="148" w:line="300" w:lineRule="atLeast"/>
         <w:outlineLvl w:val="2"/>
         <w:rPr>
-          <w:rFonts w:ascii="Open Sans" w:eastAsia="Times New Roman" w:hAnsi="Open Sans" w:cs="Open Sans"/>
+          <w:rFonts w:ascii="Arial" w:eastAsia="Times New Roman" w:hAnsi="Arial" w:cs="Arial"/>
           <w:b/>
           <w:bCs/>
           <w:color w:val="444444"/>
@@ -3719,7 +3767,7 @@
         <w:spacing w:before="297" w:after="148" w:line="300" w:lineRule="atLeast"/>
         <w:outlineLvl w:val="2"/>
         <w:rPr>
-          <w:rFonts w:ascii="Open Sans" w:eastAsia="Times New Roman" w:hAnsi="Open Sans" w:cs="Open Sans"/>
+          <w:rFonts w:ascii="Arial" w:eastAsia="Times New Roman" w:hAnsi="Arial" w:cs="Arial"/>
           <w:b/>
           <w:bCs/>
           <w:color w:val="444444"/>
@@ -3729,7 +3777,7 @@
       </w:pPr>
       <w:r>
         <w:rPr>
-          <w:rFonts w:ascii="Open Sans" w:eastAsia="Times New Roman" w:hAnsi="Open Sans" w:cs="Open Sans"/>
+          <w:rFonts w:ascii="Arial" w:eastAsia="Times New Roman" w:hAnsi="Arial" w:cs="Arial"/>
           <w:b/>
           <w:bCs/>
           <w:color w:val="444444"/>
@@ -3741,7 +3789,7 @@
       <w:proofErr w:type="gramStart"/>
       <w:r>
         <w:rPr>
-          <w:rFonts w:ascii="Open Sans" w:eastAsia="Times New Roman" w:hAnsi="Open Sans" w:cs="Open Sans"/>
+          <w:rFonts w:ascii="Arial" w:eastAsia="Times New Roman" w:hAnsi="Arial" w:cs="Arial"/>
           <w:b/>
           <w:bCs/>
           <w:color w:val="444444"/>
@@ -3753,7 +3801,7 @@
       <w:proofErr w:type="gramEnd"/>
       <w:r>
         <w:rPr>
-          <w:rFonts w:ascii="Open Sans" w:eastAsia="Times New Roman" w:hAnsi="Open Sans" w:cs="Open Sans"/>
+          <w:rFonts w:ascii="Arial" w:eastAsia="Times New Roman" w:hAnsi="Arial" w:cs="Arial"/>
           <w:b/>
           <w:bCs/>
           <w:color w:val="444444"/>
@@ -3844,17 +3892,7 @@
           <w:sz w:val="20"/>
           <w:szCs w:val="20"/>
         </w:rPr>
-        <w:t>specified directories for the ransomware file filters that you specify</w:t>
-      </w:r>
-      <w:r>
-        <w:rPr>
-          <w:rFonts w:ascii="Arial" w:eastAsia="Times New Roman" w:hAnsi="Arial" w:cs="Arial"/>
-          <w:bCs/>
-          <w:color w:val="444444"/>
-          <w:sz w:val="20"/>
-          <w:szCs w:val="20"/>
-        </w:rPr>
-        <w:t xml:space="preserve"> in the </w:t>
+        <w:t xml:space="preserve">specified directories for the ransomware file filters that you specify in the </w:t>
       </w:r>
       <w:r>
         <w:rPr>
@@ -3894,27 +3932,7 @@
           <w:sz w:val="20"/>
           <w:szCs w:val="20"/>
         </w:rPr>
-        <w:t xml:space="preserve"> tab</w:t>
-      </w:r>
-      <w:r>
-        <w:rPr>
-          <w:rFonts w:ascii="Arial" w:eastAsia="Times New Roman" w:hAnsi="Arial" w:cs="Arial"/>
-          <w:bCs/>
-          <w:color w:val="444444"/>
-          <w:sz w:val="20"/>
-          <w:szCs w:val="20"/>
-        </w:rPr>
-        <w:t>.</w:t>
-      </w:r>
-      <w:r>
-        <w:rPr>
-          <w:rFonts w:ascii="Arial" w:eastAsia="Times New Roman" w:hAnsi="Arial" w:cs="Arial"/>
-          <w:bCs/>
-          <w:color w:val="444444"/>
-          <w:sz w:val="20"/>
-          <w:szCs w:val="20"/>
-        </w:rPr>
-        <w:t xml:space="preserve">  This solves the following two problems.</w:t>
+        <w:t xml:space="preserve"> tab.  This solves the following two problems.</w:t>
       </w:r>
     </w:p>
     <w:p>
@@ -3947,7 +3965,7 @@
       </w:r>
       <w:r>
         <w:rPr>
-          <w:rFonts w:ascii="Helvetica" w:hAnsi="Helvetica" w:cs="Helvetica"/>
+          <w:rFonts w:ascii="Arial" w:hAnsi="Arial" w:cs="Arial"/>
           <w:color w:val="1D1D1D"/>
           <w:sz w:val="21"/>
           <w:szCs w:val="21"/>
@@ -3962,7 +3980,7 @@
         <w:spacing w:before="297" w:after="148" w:line="300" w:lineRule="atLeast"/>
         <w:outlineLvl w:val="2"/>
         <w:rPr>
-          <w:rFonts w:ascii="Open Sans" w:eastAsia="Times New Roman" w:hAnsi="Open Sans" w:cs="Open Sans"/>
+          <w:rFonts w:ascii="Arial" w:eastAsia="Times New Roman" w:hAnsi="Arial" w:cs="Arial"/>
           <w:b/>
           <w:bCs/>
           <w:color w:val="444444"/>
@@ -3977,7 +3995,7 @@
         <w:spacing w:before="297" w:after="148" w:line="300" w:lineRule="atLeast"/>
         <w:outlineLvl w:val="2"/>
         <w:rPr>
-          <w:rFonts w:ascii="Open Sans" w:eastAsia="Times New Roman" w:hAnsi="Open Sans" w:cs="Open Sans"/>
+          <w:rFonts w:ascii="Arial" w:eastAsia="Times New Roman" w:hAnsi="Arial" w:cs="Arial"/>
           <w:b/>
           <w:bCs/>
           <w:color w:val="444444"/>
@@ -3987,7 +4005,7 @@
       </w:pPr>
       <w:r>
         <w:rPr>
-          <w:rFonts w:ascii="Open Sans" w:eastAsia="Times New Roman" w:hAnsi="Open Sans" w:cs="Open Sans"/>
+          <w:rFonts w:ascii="Arial" w:eastAsia="Times New Roman" w:hAnsi="Arial" w:cs="Arial"/>
           <w:b/>
           <w:bCs/>
           <w:color w:val="444444"/>
@@ -4009,7 +4027,7 @@
         <w:ind w:right="150"/>
         <w:outlineLvl w:val="2"/>
         <w:rPr>
-          <w:rFonts w:ascii="Open Sans" w:eastAsia="Times New Roman" w:hAnsi="Open Sans" w:cs="Open Sans"/>
+          <w:rFonts w:ascii="Arial" w:eastAsia="Times New Roman" w:hAnsi="Arial" w:cs="Arial"/>
           <w:b/>
           <w:bCs/>
           <w:color w:val="444444"/>
@@ -4050,7 +4068,7 @@
         <w:ind w:right="150"/>
         <w:outlineLvl w:val="2"/>
         <w:rPr>
-          <w:rFonts w:ascii="Open Sans" w:eastAsia="Times New Roman" w:hAnsi="Open Sans" w:cs="Open Sans"/>
+          <w:rFonts w:ascii="Arial" w:eastAsia="Times New Roman" w:hAnsi="Arial" w:cs="Arial"/>
           <w:b/>
           <w:bCs/>
           <w:color w:val="444444"/>
@@ -4111,7 +4129,7 @@
         <w:ind w:right="150"/>
         <w:outlineLvl w:val="2"/>
         <w:rPr>
-          <w:rFonts w:ascii="Open Sans" w:eastAsia="Times New Roman" w:hAnsi="Open Sans" w:cs="Open Sans"/>
+          <w:rFonts w:ascii="Arial" w:eastAsia="Times New Roman" w:hAnsi="Arial" w:cs="Arial"/>
           <w:b/>
           <w:bCs/>
           <w:color w:val="444444"/>
@@ -4172,7 +4190,7 @@
         <w:ind w:right="150"/>
         <w:outlineLvl w:val="2"/>
         <w:rPr>
-          <w:rFonts w:ascii="Open Sans" w:eastAsia="Times New Roman" w:hAnsi="Open Sans" w:cs="Open Sans"/>
+          <w:rFonts w:ascii="Arial" w:eastAsia="Times New Roman" w:hAnsi="Arial" w:cs="Arial"/>
           <w:b/>
           <w:bCs/>
           <w:color w:val="444444"/>
@@ -4233,7 +4251,7 @@
         <w:ind w:right="150"/>
         <w:outlineLvl w:val="2"/>
         <w:rPr>
-          <w:rFonts w:ascii="Open Sans" w:eastAsia="Times New Roman" w:hAnsi="Open Sans" w:cs="Open Sans"/>
+          <w:rFonts w:ascii="Arial" w:eastAsia="Times New Roman" w:hAnsi="Arial" w:cs="Arial"/>
           <w:b/>
           <w:bCs/>
           <w:color w:val="444444"/>
@@ -4249,6 +4267,7 @@
           <w:sz w:val="20"/>
           <w:szCs w:val="20"/>
         </w:rPr>
+        <w:lastRenderedPageBreak/>
         <w:t>ExcludedFolders</w:t>
       </w:r>
       <w:proofErr w:type="spellEnd"/>
@@ -4419,7 +4438,6 @@
           <w:sz w:val="20"/>
           <w:szCs w:val="20"/>
         </w:rPr>
-        <w:lastRenderedPageBreak/>
         <w:t>Title:  Name of ransomware to find or description of search</w:t>
       </w:r>
     </w:p>
@@ -4523,7 +4541,7 @@
         <w:spacing w:before="297" w:after="148" w:line="300" w:lineRule="atLeast"/>
         <w:outlineLvl w:val="2"/>
         <w:rPr>
-          <w:rFonts w:ascii="Open Sans" w:eastAsia="Times New Roman" w:hAnsi="Open Sans" w:cs="Open Sans"/>
+          <w:rFonts w:ascii="Arial" w:eastAsia="Times New Roman" w:hAnsi="Arial" w:cs="Arial"/>
           <w:b/>
           <w:bCs/>
           <w:color w:val="444444"/>
@@ -4538,7 +4556,7 @@
         <w:spacing w:before="297" w:after="148" w:line="300" w:lineRule="atLeast"/>
         <w:outlineLvl w:val="2"/>
         <w:rPr>
-          <w:rFonts w:ascii="Open Sans" w:eastAsia="Times New Roman" w:hAnsi="Open Sans" w:cs="Open Sans"/>
+          <w:rFonts w:ascii="Arial" w:eastAsia="Times New Roman" w:hAnsi="Arial" w:cs="Arial"/>
           <w:b/>
           <w:bCs/>
           <w:color w:val="444444"/>
@@ -4553,7 +4571,7 @@
         <w:spacing w:before="297" w:after="148" w:line="300" w:lineRule="atLeast"/>
         <w:outlineLvl w:val="2"/>
         <w:rPr>
-          <w:rFonts w:ascii="Open Sans" w:eastAsia="Times New Roman" w:hAnsi="Open Sans" w:cs="Open Sans"/>
+          <w:rFonts w:ascii="Arial" w:eastAsia="Times New Roman" w:hAnsi="Arial" w:cs="Arial"/>
           <w:b/>
           <w:bCs/>
           <w:color w:val="444444"/>
@@ -4568,7 +4586,7 @@
         <w:spacing w:before="297" w:after="148" w:line="300" w:lineRule="atLeast"/>
         <w:outlineLvl w:val="2"/>
         <w:rPr>
-          <w:rFonts w:ascii="Open Sans" w:eastAsia="Times New Roman" w:hAnsi="Open Sans" w:cs="Open Sans"/>
+          <w:rFonts w:ascii="Arial" w:eastAsia="Times New Roman" w:hAnsi="Arial" w:cs="Arial"/>
           <w:b/>
           <w:bCs/>
           <w:color w:val="444444"/>
@@ -4583,7 +4601,7 @@
         <w:spacing w:before="297" w:after="148" w:line="300" w:lineRule="atLeast"/>
         <w:outlineLvl w:val="2"/>
         <w:rPr>
-          <w:rFonts w:ascii="Open Sans" w:eastAsia="Times New Roman" w:hAnsi="Open Sans" w:cs="Open Sans"/>
+          <w:rFonts w:ascii="Arial" w:eastAsia="Times New Roman" w:hAnsi="Arial" w:cs="Arial"/>
           <w:b/>
           <w:bCs/>
           <w:color w:val="444444"/>
@@ -4598,7 +4616,7 @@
         <w:spacing w:before="297" w:after="148" w:line="300" w:lineRule="atLeast"/>
         <w:outlineLvl w:val="2"/>
         <w:rPr>
-          <w:rFonts w:ascii="Open Sans" w:eastAsia="Times New Roman" w:hAnsi="Open Sans" w:cs="Open Sans"/>
+          <w:rFonts w:ascii="Arial" w:eastAsia="Times New Roman" w:hAnsi="Arial" w:cs="Arial"/>
           <w:b/>
           <w:bCs/>
           <w:color w:val="444444"/>
@@ -4613,7 +4631,7 @@
         <w:spacing w:before="297" w:after="148" w:line="300" w:lineRule="atLeast"/>
         <w:outlineLvl w:val="2"/>
         <w:rPr>
-          <w:rFonts w:ascii="Open Sans" w:eastAsia="Times New Roman" w:hAnsi="Open Sans" w:cs="Open Sans"/>
+          <w:rFonts w:ascii="Arial" w:eastAsia="Times New Roman" w:hAnsi="Arial" w:cs="Arial"/>
           <w:b/>
           <w:bCs/>
           <w:color w:val="444444"/>
@@ -4628,7 +4646,7 @@
         <w:spacing w:before="297" w:after="148" w:line="300" w:lineRule="atLeast"/>
         <w:outlineLvl w:val="2"/>
         <w:rPr>
-          <w:rFonts w:ascii="Open Sans" w:eastAsia="Times New Roman" w:hAnsi="Open Sans" w:cs="Open Sans"/>
+          <w:rFonts w:ascii="Arial" w:eastAsia="Times New Roman" w:hAnsi="Arial" w:cs="Arial"/>
           <w:b/>
           <w:bCs/>
           <w:color w:val="444444"/>
@@ -4643,7 +4661,7 @@
         <w:spacing w:before="297" w:after="148" w:line="300" w:lineRule="atLeast"/>
         <w:outlineLvl w:val="2"/>
         <w:rPr>
-          <w:rFonts w:ascii="Open Sans" w:eastAsia="Times New Roman" w:hAnsi="Open Sans" w:cs="Open Sans"/>
+          <w:rFonts w:ascii="Arial" w:eastAsia="Times New Roman" w:hAnsi="Arial" w:cs="Arial"/>
           <w:b/>
           <w:bCs/>
           <w:color w:val="444444"/>
@@ -4653,7 +4671,7 @@
       </w:pPr>
       <w:r>
         <w:rPr>
-          <w:rFonts w:ascii="Open Sans" w:eastAsia="Times New Roman" w:hAnsi="Open Sans" w:cs="Open Sans"/>
+          <w:rFonts w:ascii="Arial" w:eastAsia="Times New Roman" w:hAnsi="Arial" w:cs="Arial"/>
           <w:b/>
           <w:bCs/>
           <w:color w:val="444444"/>
@@ -4668,7 +4686,7 @@
         <w:shd w:val="clear" w:color="auto" w:fill="FCFCFC"/>
         <w:spacing w:after="0" w:line="240" w:lineRule="auto"/>
         <w:rPr>
-          <w:rFonts w:ascii="Open Sans" w:eastAsia="Times New Roman" w:hAnsi="Open Sans" w:cs="Open Sans"/>
+          <w:rFonts w:ascii="Arial" w:eastAsia="Times New Roman" w:hAnsi="Arial" w:cs="Arial"/>
           <w:color w:val="444444"/>
           <w:sz w:val="21"/>
           <w:szCs w:val="21"/>
@@ -4676,7 +4694,7 @@
       </w:pPr>
       <w:r>
         <w:rPr>
-          <w:rFonts w:ascii="Open Sans" w:eastAsia="Times New Roman" w:hAnsi="Open Sans" w:cs="Open Sans"/>
+          <w:rFonts w:ascii="Arial" w:eastAsia="Times New Roman" w:hAnsi="Arial" w:cs="Arial"/>
           <w:color w:val="444444"/>
           <w:sz w:val="21"/>
           <w:szCs w:val="21"/>
@@ -4685,7 +4703,7 @@
       </w:r>
       <w:r>
         <w:rPr>
-          <w:rFonts w:ascii="Open Sans" w:eastAsia="Times New Roman" w:hAnsi="Open Sans" w:cs="Open Sans"/>
+          <w:rFonts w:ascii="Arial" w:eastAsia="Times New Roman" w:hAnsi="Arial" w:cs="Arial"/>
           <w:color w:val="444444"/>
           <w:sz w:val="21"/>
           <w:szCs w:val="21"/>
@@ -4694,7 +4712,7 @@
       </w:r>
       <w:r>
         <w:rPr>
-          <w:rFonts w:ascii="Open Sans" w:eastAsia="Times New Roman" w:hAnsi="Open Sans" w:cs="Open Sans"/>
+          <w:rFonts w:ascii="Arial" w:eastAsia="Times New Roman" w:hAnsi="Arial" w:cs="Arial"/>
           <w:color w:val="444444"/>
           <w:sz w:val="21"/>
           <w:szCs w:val="21"/>
@@ -4703,7 +4721,7 @@
       </w:r>
       <w:r>
         <w:rPr>
-          <w:rFonts w:ascii="Open Sans" w:eastAsia="Times New Roman" w:hAnsi="Open Sans" w:cs="Open Sans"/>
+          <w:rFonts w:ascii="Arial" w:eastAsia="Times New Roman" w:hAnsi="Arial" w:cs="Arial"/>
           <w:color w:val="444444"/>
           <w:sz w:val="21"/>
           <w:szCs w:val="21"/>
@@ -4712,7 +4730,7 @@
       </w:r>
       <w:r>
         <w:rPr>
-          <w:rFonts w:ascii="Open Sans" w:eastAsia="Times New Roman" w:hAnsi="Open Sans" w:cs="Open Sans"/>
+          <w:rFonts w:ascii="Arial" w:eastAsia="Times New Roman" w:hAnsi="Arial" w:cs="Arial"/>
           <w:color w:val="444444"/>
           <w:sz w:val="21"/>
           <w:szCs w:val="21"/>
@@ -4721,7 +4739,7 @@
       </w:r>
       <w:r>
         <w:rPr>
-          <w:rFonts w:ascii="Open Sans" w:eastAsia="Times New Roman" w:hAnsi="Open Sans" w:cs="Open Sans"/>
+          <w:rFonts w:ascii="Arial" w:eastAsia="Times New Roman" w:hAnsi="Arial" w:cs="Arial"/>
           <w:color w:val="444444"/>
           <w:sz w:val="21"/>
           <w:szCs w:val="21"/>
@@ -4730,7 +4748,7 @@
       </w:r>
       <w:r>
         <w:rPr>
-          <w:rFonts w:ascii="Open Sans" w:eastAsia="Times New Roman" w:hAnsi="Open Sans" w:cs="Open Sans"/>
+          <w:rFonts w:ascii="Arial" w:eastAsia="Times New Roman" w:hAnsi="Arial" w:cs="Arial"/>
           <w:color w:val="444444"/>
           <w:sz w:val="21"/>
           <w:szCs w:val="21"/>
@@ -4739,7 +4757,7 @@
       </w:r>
       <w:r>
         <w:rPr>
-          <w:rFonts w:ascii="Open Sans" w:eastAsia="Times New Roman" w:hAnsi="Open Sans" w:cs="Open Sans"/>
+          <w:rFonts w:ascii="Arial" w:eastAsia="Times New Roman" w:hAnsi="Arial" w:cs="Arial"/>
           <w:color w:val="444444"/>
           <w:sz w:val="21"/>
           <w:szCs w:val="21"/>
@@ -4752,7 +4770,7 @@
         <w:shd w:val="clear" w:color="auto" w:fill="FCFCFC"/>
         <w:spacing w:after="0" w:line="240" w:lineRule="auto"/>
         <w:rPr>
-          <w:rFonts w:ascii="Open Sans" w:eastAsia="Times New Roman" w:hAnsi="Open Sans" w:cs="Open Sans"/>
+          <w:rFonts w:ascii="Arial" w:eastAsia="Times New Roman" w:hAnsi="Arial" w:cs="Arial"/>
           <w:color w:val="444444"/>
           <w:sz w:val="21"/>
           <w:szCs w:val="21"/>
@@ -4762,7 +4780,7 @@
         <w:r>
           <w:rPr>
             <w:rStyle w:val="Hyperlink"/>
-            <w:rFonts w:ascii="Open Sans" w:eastAsia="Times New Roman" w:hAnsi="Open Sans" w:cs="Open Sans"/>
+            <w:rFonts w:ascii="Arial" w:eastAsia="Times New Roman" w:hAnsi="Arial" w:cs="Arial"/>
             <w:sz w:val="21"/>
             <w:szCs w:val="21"/>
           </w:rPr>
@@ -4771,7 +4789,7 @@
       </w:hyperlink>
       <w:r>
         <w:rPr>
-          <w:rFonts w:ascii="Open Sans" w:eastAsia="Times New Roman" w:hAnsi="Open Sans" w:cs="Open Sans"/>
+          <w:rFonts w:ascii="Arial" w:eastAsia="Times New Roman" w:hAnsi="Arial" w:cs="Arial"/>
           <w:color w:val="444444"/>
           <w:sz w:val="21"/>
           <w:szCs w:val="21"/>
@@ -4780,7 +4798,7 @@
       </w:r>
       <w:r>
         <w:rPr>
-          <w:rFonts w:ascii="Open Sans" w:eastAsia="Times New Roman" w:hAnsi="Open Sans" w:cs="Open Sans"/>
+          <w:rFonts w:ascii="Arial" w:eastAsia="Times New Roman" w:hAnsi="Arial" w:cs="Arial"/>
           <w:color w:val="444444"/>
           <w:sz w:val="21"/>
           <w:szCs w:val="21"/>
@@ -4790,7 +4808,7 @@
       <w:proofErr w:type="gramStart"/>
       <w:r>
         <w:rPr>
-          <w:rFonts w:ascii="Open Sans" w:eastAsia="Times New Roman" w:hAnsi="Open Sans" w:cs="Open Sans"/>
+          <w:rFonts w:ascii="Arial" w:eastAsia="Times New Roman" w:hAnsi="Arial" w:cs="Arial"/>
           <w:color w:val="444444"/>
           <w:sz w:val="21"/>
           <w:szCs w:val="21"/>
@@ -4800,7 +4818,7 @@
       <w:proofErr w:type="gramEnd"/>
       <w:r>
         <w:rPr>
-          <w:rFonts w:ascii="Open Sans" w:eastAsia="Times New Roman" w:hAnsi="Open Sans" w:cs="Open Sans"/>
+          <w:rFonts w:ascii="Arial" w:eastAsia="Times New Roman" w:hAnsi="Arial" w:cs="Arial"/>
           <w:color w:val="444444"/>
           <w:sz w:val="21"/>
           <w:szCs w:val="21"/>
@@ -4813,7 +4831,7 @@
         <w:shd w:val="clear" w:color="auto" w:fill="FCFCFC"/>
         <w:spacing w:after="375" w:line="336" w:lineRule="atLeast"/>
         <w:rPr>
-          <w:rFonts w:ascii="Open Sans" w:eastAsia="Times New Roman" w:hAnsi="Open Sans" w:cs="Open Sans"/>
+          <w:rFonts w:ascii="Arial" w:eastAsia="Times New Roman" w:hAnsi="Arial" w:cs="Arial"/>
           <w:color w:val="444444"/>
           <w:sz w:val="21"/>
           <w:szCs w:val="21"/>
@@ -4821,7 +4839,7 @@
       </w:pPr>
       <w:r>
         <w:rPr>
-          <w:rFonts w:ascii="Open Sans" w:eastAsia="Times New Roman" w:hAnsi="Open Sans" w:cs="Open Sans"/>
+          <w:rFonts w:ascii="Arial" w:eastAsia="Times New Roman" w:hAnsi="Arial" w:cs="Arial"/>
           <w:color w:val="444444"/>
           <w:sz w:val="21"/>
           <w:szCs w:val="21"/>
@@ -4831,7 +4849,7 @@
       <w:proofErr w:type="gramStart"/>
       <w:r>
         <w:rPr>
-          <w:rFonts w:ascii="Open Sans" w:eastAsia="Times New Roman" w:hAnsi="Open Sans" w:cs="Open Sans"/>
+          <w:rFonts w:ascii="Arial" w:eastAsia="Times New Roman" w:hAnsi="Arial" w:cs="Arial"/>
           <w:color w:val="444444"/>
           <w:sz w:val="21"/>
           <w:szCs w:val="21"/>
@@ -4841,7 +4859,7 @@
       <w:proofErr w:type="gramEnd"/>
       <w:r>
         <w:rPr>
-          <w:rFonts w:ascii="Open Sans" w:eastAsia="Times New Roman" w:hAnsi="Open Sans" w:cs="Open Sans"/>
+          <w:rFonts w:ascii="Arial" w:eastAsia="Times New Roman" w:hAnsi="Arial" w:cs="Arial"/>
           <w:color w:val="444444"/>
           <w:sz w:val="21"/>
           <w:szCs w:val="21"/>
@@ -4854,7 +4872,7 @@
         <w:shd w:val="clear" w:color="auto" w:fill="FCFCFC"/>
         <w:spacing w:after="375" w:line="336" w:lineRule="atLeast"/>
         <w:rPr>
-          <w:rFonts w:ascii="Open Sans" w:eastAsia="Times New Roman" w:hAnsi="Open Sans" w:cs="Open Sans"/>
+          <w:rFonts w:ascii="Arial" w:eastAsia="Times New Roman" w:hAnsi="Arial" w:cs="Arial"/>
           <w:color w:val="444444"/>
           <w:sz w:val="21"/>
           <w:szCs w:val="21"/>
@@ -4862,7 +4880,7 @@
       </w:pPr>
       <w:r>
         <w:rPr>
-          <w:rFonts w:ascii="Open Sans" w:eastAsia="Times New Roman" w:hAnsi="Open Sans" w:cs="Open Sans"/>
+          <w:rFonts w:ascii="Arial" w:eastAsia="Times New Roman" w:hAnsi="Arial" w:cs="Arial"/>
           <w:color w:val="444444"/>
           <w:sz w:val="21"/>
           <w:szCs w:val="21"/>
@@ -4875,7 +4893,7 @@
         <w:shd w:val="clear" w:color="auto" w:fill="FCFCFC"/>
         <w:spacing w:after="375" w:line="336" w:lineRule="atLeast"/>
         <w:rPr>
-          <w:rFonts w:ascii="Open Sans" w:eastAsia="Times New Roman" w:hAnsi="Open Sans" w:cs="Open Sans"/>
+          <w:rFonts w:ascii="Arial" w:eastAsia="Times New Roman" w:hAnsi="Arial" w:cs="Arial"/>
           <w:color w:val="444444"/>
           <w:sz w:val="21"/>
           <w:szCs w:val="21"/>
@@ -4883,7 +4901,7 @@
       </w:pPr>
       <w:r>
         <w:rPr>
-          <w:rFonts w:ascii="Open Sans" w:eastAsia="Times New Roman" w:hAnsi="Open Sans" w:cs="Open Sans"/>
+          <w:rFonts w:ascii="Arial" w:eastAsia="Times New Roman" w:hAnsi="Arial" w:cs="Arial"/>
           <w:color w:val="444444"/>
           <w:sz w:val="21"/>
           <w:szCs w:val="21"/>
@@ -4896,7 +4914,7 @@
         <w:shd w:val="clear" w:color="auto" w:fill="FCFCFC"/>
         <w:spacing w:after="375" w:line="336" w:lineRule="atLeast"/>
         <w:rPr>
-          <w:rFonts w:ascii="Open Sans" w:eastAsia="Times New Roman" w:hAnsi="Open Sans" w:cs="Open Sans"/>
+          <w:rFonts w:ascii="Arial" w:eastAsia="Times New Roman" w:hAnsi="Arial" w:cs="Arial"/>
           <w:color w:val="444444"/>
           <w:sz w:val="21"/>
           <w:szCs w:val="21"/>
@@ -4904,7 +4922,7 @@
       </w:pPr>
       <w:r>
         <w:rPr>
-          <w:rFonts w:ascii="Open Sans" w:eastAsia="Times New Roman" w:hAnsi="Open Sans" w:cs="Open Sans"/>
+          <w:rFonts w:ascii="Arial" w:eastAsia="Times New Roman" w:hAnsi="Arial" w:cs="Arial"/>
           <w:color w:val="444444"/>
           <w:sz w:val="21"/>
           <w:szCs w:val="21"/>
@@ -4914,7 +4932,7 @@
       <w:proofErr w:type="gramStart"/>
       <w:r>
         <w:rPr>
-          <w:rFonts w:ascii="Open Sans" w:eastAsia="Times New Roman" w:hAnsi="Open Sans" w:cs="Open Sans"/>
+          <w:rFonts w:ascii="Arial" w:eastAsia="Times New Roman" w:hAnsi="Arial" w:cs="Arial"/>
           <w:color w:val="444444"/>
           <w:sz w:val="21"/>
           <w:szCs w:val="21"/>
@@ -4924,7 +4942,7 @@
       <w:proofErr w:type="gramEnd"/>
       <w:r>
         <w:rPr>
-          <w:rFonts w:ascii="Open Sans" w:eastAsia="Times New Roman" w:hAnsi="Open Sans" w:cs="Open Sans"/>
+          <w:rFonts w:ascii="Arial" w:eastAsia="Times New Roman" w:hAnsi="Arial" w:cs="Arial"/>
           <w:color w:val="444444"/>
           <w:sz w:val="21"/>
           <w:szCs w:val="21"/>
@@ -4937,7 +4955,7 @@
         <w:shd w:val="clear" w:color="auto" w:fill="FCFCFC"/>
         <w:spacing w:after="375" w:line="336" w:lineRule="atLeast"/>
         <w:rPr>
-          <w:rFonts w:ascii="Open Sans" w:eastAsia="Times New Roman" w:hAnsi="Open Sans" w:cs="Open Sans"/>
+          <w:rFonts w:ascii="Arial" w:eastAsia="Times New Roman" w:hAnsi="Arial" w:cs="Arial"/>
           <w:color w:val="444444"/>
           <w:sz w:val="21"/>
           <w:szCs w:val="21"/>
@@ -4946,7 +4964,7 @@
       <w:proofErr w:type="gramStart"/>
       <w:r>
         <w:rPr>
-          <w:rFonts w:ascii="Open Sans" w:eastAsia="Times New Roman" w:hAnsi="Open Sans" w:cs="Open Sans"/>
+          <w:rFonts w:ascii="Arial" w:eastAsia="Times New Roman" w:hAnsi="Arial" w:cs="Arial"/>
           <w:color w:val="444444"/>
           <w:sz w:val="21"/>
           <w:szCs w:val="21"/>
@@ -4957,7 +4975,7 @@
       <w:proofErr w:type="gramEnd"/>
       <w:r>
         <w:rPr>
-          <w:rFonts w:ascii="Open Sans" w:eastAsia="Times New Roman" w:hAnsi="Open Sans" w:cs="Open Sans"/>
+          <w:rFonts w:ascii="Arial" w:eastAsia="Times New Roman" w:hAnsi="Arial" w:cs="Arial"/>
           <w:color w:val="444444"/>
           <w:sz w:val="21"/>
           <w:szCs w:val="21"/>
@@ -4967,7 +4985,7 @@
       <w:proofErr w:type="gramStart"/>
       <w:r>
         <w:rPr>
-          <w:rFonts w:ascii="Open Sans" w:eastAsia="Times New Roman" w:hAnsi="Open Sans" w:cs="Open Sans"/>
+          <w:rFonts w:ascii="Arial" w:eastAsia="Times New Roman" w:hAnsi="Arial" w:cs="Arial"/>
           <w:color w:val="444444"/>
           <w:sz w:val="21"/>
           <w:szCs w:val="21"/>
@@ -4981,7 +4999,7 @@
         <w:shd w:val="clear" w:color="auto" w:fill="FCFCFC"/>
         <w:spacing w:after="375" w:line="336" w:lineRule="atLeast"/>
         <w:rPr>
-          <w:rFonts w:ascii="Open Sans" w:eastAsia="Times New Roman" w:hAnsi="Open Sans" w:cs="Open Sans"/>
+          <w:rFonts w:ascii="Arial" w:eastAsia="Times New Roman" w:hAnsi="Arial" w:cs="Arial"/>
           <w:b/>
           <w:color w:val="444444"/>
           <w:sz w:val="21"/>
@@ -4994,7 +5012,7 @@
         <w:shd w:val="clear" w:color="auto" w:fill="FCFCFC"/>
         <w:spacing w:after="375" w:line="336" w:lineRule="atLeast"/>
         <w:rPr>
-          <w:rFonts w:ascii="Open Sans" w:eastAsia="Times New Roman" w:hAnsi="Open Sans" w:cs="Open Sans"/>
+          <w:rFonts w:ascii="Arial" w:eastAsia="Times New Roman" w:hAnsi="Arial" w:cs="Arial"/>
           <w:b/>
           <w:color w:val="444444"/>
           <w:sz w:val="21"/>
@@ -5007,7 +5025,7 @@
         <w:shd w:val="clear" w:color="auto" w:fill="FCFCFC"/>
         <w:spacing w:after="375" w:line="336" w:lineRule="atLeast"/>
         <w:rPr>
-          <w:rFonts w:ascii="Open Sans" w:eastAsia="Times New Roman" w:hAnsi="Open Sans" w:cs="Open Sans"/>
+          <w:rFonts w:ascii="Arial" w:eastAsia="Times New Roman" w:hAnsi="Arial" w:cs="Arial"/>
           <w:b/>
           <w:color w:val="444444"/>
           <w:sz w:val="21"/>
@@ -5020,7 +5038,7 @@
         <w:shd w:val="clear" w:color="auto" w:fill="FCFCFC"/>
         <w:spacing w:after="375" w:line="336" w:lineRule="atLeast"/>
         <w:rPr>
-          <w:rFonts w:ascii="Open Sans" w:eastAsia="Times New Roman" w:hAnsi="Open Sans" w:cs="Open Sans"/>
+          <w:rFonts w:ascii="Arial" w:eastAsia="Times New Roman" w:hAnsi="Arial" w:cs="Arial"/>
           <w:b/>
           <w:color w:val="444444"/>
           <w:sz w:val="21"/>
@@ -5033,7 +5051,7 @@
         <w:shd w:val="clear" w:color="auto" w:fill="FCFCFC"/>
         <w:spacing w:after="375" w:line="336" w:lineRule="atLeast"/>
         <w:rPr>
-          <w:rFonts w:ascii="Open Sans" w:eastAsia="Times New Roman" w:hAnsi="Open Sans" w:cs="Open Sans"/>
+          <w:rFonts w:ascii="Arial" w:eastAsia="Times New Roman" w:hAnsi="Arial" w:cs="Arial"/>
           <w:b/>
           <w:color w:val="444444"/>
           <w:sz w:val="21"/>
@@ -5042,63 +5060,13 @@
       </w:pPr>
       <w:r>
         <w:rPr>
-          <w:rFonts w:ascii="Open Sans" w:eastAsia="Times New Roman" w:hAnsi="Open Sans" w:cs="Open Sans"/>
+          <w:rFonts w:ascii="Arial" w:eastAsia="Times New Roman" w:hAnsi="Arial" w:cs="Arial"/>
           <w:b/>
           <w:color w:val="444444"/>
           <w:sz w:val="21"/>
           <w:szCs w:val="21"/>
         </w:rPr>
-        <w:t>D</w:t>
-      </w:r>
-      <w:r>
-        <w:rPr>
-          <w:rFonts w:ascii="Open Sans" w:eastAsia="Times New Roman" w:hAnsi="Open Sans" w:cs="Open Sans"/>
-          <w:b/>
-          <w:color w:val="444444"/>
-          <w:sz w:val="21"/>
-          <w:szCs w:val="21"/>
-        </w:rPr>
-        <w:t>elimon.</w:t>
-      </w:r>
-      <w:r>
-        <w:rPr>
-          <w:rFonts w:ascii="Open Sans" w:eastAsia="Times New Roman" w:hAnsi="Open Sans" w:cs="Open Sans"/>
-          <w:b/>
-          <w:color w:val="444444"/>
-          <w:sz w:val="21"/>
-          <w:szCs w:val="21"/>
-        </w:rPr>
-        <w:t>Win</w:t>
-      </w:r>
-      <w:r>
-        <w:rPr>
-          <w:rFonts w:ascii="Open Sans" w:eastAsia="Times New Roman" w:hAnsi="Open Sans" w:cs="Open Sans"/>
-          <w:b/>
-          <w:color w:val="444444"/>
-          <w:sz w:val="21"/>
-          <w:szCs w:val="21"/>
-        </w:rPr>
-        <w:t>32.IO</w:t>
-      </w:r>
-      <w:r>
-        <w:rPr>
-          <w:rFonts w:ascii="Open Sans" w:eastAsia="Times New Roman" w:hAnsi="Open Sans" w:cs="Open Sans"/>
-          <w:b/>
-          <w:color w:val="444444"/>
-          <w:sz w:val="21"/>
-          <w:szCs w:val="21"/>
-        </w:rPr>
-        <w:t xml:space="preserve"> Class</w:t>
-      </w:r>
-      <w:r>
-        <w:rPr>
-          <w:rFonts w:ascii="Open Sans" w:eastAsia="Times New Roman" w:hAnsi="Open Sans" w:cs="Open Sans"/>
-          <w:b/>
-          <w:color w:val="444444"/>
-          <w:sz w:val="21"/>
-          <w:szCs w:val="21"/>
-        </w:rPr>
-        <w:t xml:space="preserve"> License:</w:t>
+        <w:t>Delimon.Win32.IO Class License:</w:t>
       </w:r>
     </w:p>
     <w:p>
@@ -5108,14 +5076,14 @@
         <w:adjustRightInd w:val="0"/>
         <w:spacing w:after="0" w:line="240" w:lineRule="auto"/>
         <w:rPr>
-          <w:rFonts w:ascii="Consolas" w:hAnsi="Consolas" w:cs="Consolas"/>
+          <w:rFonts w:ascii="Arial" w:hAnsi="Arial" w:cs="Arial"/>
           <w:sz w:val="19"/>
           <w:szCs w:val="19"/>
         </w:rPr>
       </w:pPr>
       <w:r>
         <w:rPr>
-          <w:rFonts w:ascii="Consolas" w:hAnsi="Consolas" w:cs="Consolas"/>
+          <w:rFonts w:ascii="Arial" w:hAnsi="Arial" w:cs="Arial"/>
           <w:sz w:val="19"/>
           <w:szCs w:val="19"/>
         </w:rPr>
@@ -5124,7 +5092,7 @@
       <w:proofErr w:type="spellStart"/>
       <w:r>
         <w:rPr>
-          <w:rFonts w:ascii="Consolas" w:hAnsi="Consolas" w:cs="Consolas"/>
+          <w:rFonts w:ascii="Arial" w:hAnsi="Arial" w:cs="Arial"/>
           <w:sz w:val="19"/>
           <w:szCs w:val="19"/>
         </w:rPr>
@@ -5139,7 +5107,7 @@
         <w:adjustRightInd w:val="0"/>
         <w:spacing w:after="0" w:line="240" w:lineRule="auto"/>
         <w:rPr>
-          <w:rFonts w:ascii="Consolas" w:hAnsi="Consolas" w:cs="Consolas"/>
+          <w:rFonts w:ascii="Arial" w:hAnsi="Arial" w:cs="Arial"/>
           <w:sz w:val="19"/>
           <w:szCs w:val="19"/>
         </w:rPr>
@@ -5148,7 +5116,7 @@
         <w:r>
           <w:rPr>
             <w:rStyle w:val="Hyperlink"/>
-            <w:rFonts w:ascii="Consolas" w:hAnsi="Consolas" w:cs="Consolas"/>
+            <w:rFonts w:ascii="Arial" w:hAnsi="Arial" w:cs="Arial"/>
             <w:sz w:val="19"/>
             <w:szCs w:val="19"/>
           </w:rPr>
@@ -5157,7 +5125,7 @@
       </w:hyperlink>
       <w:r>
         <w:rPr>
-          <w:rFonts w:ascii="Consolas" w:hAnsi="Consolas" w:cs="Consolas"/>
+          <w:rFonts w:ascii="Arial" w:hAnsi="Arial" w:cs="Arial"/>
           <w:sz w:val="19"/>
           <w:szCs w:val="19"/>
         </w:rPr>
@@ -5171,14 +5139,14 @@
         <w:adjustRightInd w:val="0"/>
         <w:spacing w:after="0" w:line="240" w:lineRule="auto"/>
         <w:rPr>
-          <w:rFonts w:ascii="Consolas" w:hAnsi="Consolas" w:cs="Consolas"/>
+          <w:rFonts w:ascii="Arial" w:hAnsi="Arial" w:cs="Arial"/>
           <w:sz w:val="19"/>
           <w:szCs w:val="19"/>
         </w:rPr>
       </w:pPr>
       <w:r>
         <w:rPr>
-          <w:rFonts w:ascii="Consolas" w:hAnsi="Consolas" w:cs="Consolas"/>
+          <w:rFonts w:ascii="Arial" w:hAnsi="Arial" w:cs="Arial"/>
           <w:sz w:val="19"/>
           <w:szCs w:val="19"/>
         </w:rPr>
@@ -5192,7 +5160,7 @@
         <w:adjustRightInd w:val="0"/>
         <w:spacing w:after="0" w:line="240" w:lineRule="auto"/>
         <w:rPr>
-          <w:rFonts w:ascii="Consolas" w:hAnsi="Consolas" w:cs="Consolas"/>
+          <w:rFonts w:ascii="Arial" w:hAnsi="Arial" w:cs="Arial"/>
           <w:sz w:val="19"/>
           <w:szCs w:val="19"/>
         </w:rPr>
@@ -5205,7 +5173,7 @@
         <w:adjustRightInd w:val="0"/>
         <w:spacing w:after="0" w:line="240" w:lineRule="auto"/>
         <w:rPr>
-          <w:rFonts w:ascii="Consolas" w:hAnsi="Consolas" w:cs="Consolas"/>
+          <w:rFonts w:ascii="Arial" w:hAnsi="Arial" w:cs="Arial"/>
           <w:sz w:val="19"/>
           <w:szCs w:val="19"/>
         </w:rPr>
@@ -5213,7 +5181,7 @@
       <w:proofErr w:type="gramStart"/>
       <w:r>
         <w:rPr>
-          <w:rFonts w:ascii="Consolas" w:hAnsi="Consolas" w:cs="Consolas"/>
+          <w:rFonts w:ascii="Arial" w:hAnsi="Arial" w:cs="Arial"/>
           <w:sz w:val="19"/>
           <w:szCs w:val="19"/>
         </w:rPr>
@@ -5228,7 +5196,7 @@
         <w:adjustRightInd w:val="0"/>
         <w:spacing w:after="0" w:line="240" w:lineRule="auto"/>
         <w:rPr>
-          <w:rFonts w:ascii="Consolas" w:hAnsi="Consolas" w:cs="Consolas"/>
+          <w:rFonts w:ascii="Arial" w:hAnsi="Arial" w:cs="Arial"/>
           <w:sz w:val="19"/>
           <w:szCs w:val="19"/>
         </w:rPr>
@@ -5241,14 +5209,14 @@
         <w:adjustRightInd w:val="0"/>
         <w:spacing w:after="0" w:line="240" w:lineRule="auto"/>
         <w:rPr>
-          <w:rFonts w:ascii="Consolas" w:hAnsi="Consolas" w:cs="Consolas"/>
+          <w:rFonts w:ascii="Arial" w:hAnsi="Arial" w:cs="Arial"/>
           <w:sz w:val="19"/>
           <w:szCs w:val="19"/>
         </w:rPr>
       </w:pPr>
       <w:r>
         <w:rPr>
-          <w:rFonts w:ascii="Consolas" w:hAnsi="Consolas" w:cs="Consolas"/>
+          <w:rFonts w:ascii="Arial" w:hAnsi="Arial" w:cs="Arial"/>
           <w:sz w:val="19"/>
           <w:szCs w:val="19"/>
         </w:rPr>
@@ -5262,7 +5230,7 @@
         <w:adjustRightInd w:val="0"/>
         <w:spacing w:after="0" w:line="240" w:lineRule="auto"/>
         <w:rPr>
-          <w:rFonts w:ascii="Consolas" w:hAnsi="Consolas" w:cs="Consolas"/>
+          <w:rFonts w:ascii="Arial" w:hAnsi="Arial" w:cs="Arial"/>
           <w:sz w:val="19"/>
           <w:szCs w:val="19"/>
         </w:rPr>
@@ -5275,14 +5243,14 @@
         <w:adjustRightInd w:val="0"/>
         <w:spacing w:after="0" w:line="240" w:lineRule="auto"/>
         <w:rPr>
-          <w:rFonts w:ascii="Consolas" w:hAnsi="Consolas" w:cs="Consolas"/>
+          <w:rFonts w:ascii="Arial" w:hAnsi="Arial" w:cs="Arial"/>
           <w:sz w:val="19"/>
           <w:szCs w:val="19"/>
         </w:rPr>
       </w:pPr>
       <w:r>
         <w:rPr>
-          <w:rFonts w:ascii="Consolas" w:hAnsi="Consolas" w:cs="Consolas"/>
+          <w:rFonts w:ascii="Arial" w:hAnsi="Arial" w:cs="Arial"/>
           <w:sz w:val="19"/>
           <w:szCs w:val="19"/>
         </w:rPr>
@@ -5296,14 +5264,14 @@
         <w:adjustRightInd w:val="0"/>
         <w:spacing w:after="0" w:line="240" w:lineRule="auto"/>
         <w:rPr>
-          <w:rFonts w:ascii="Consolas" w:hAnsi="Consolas" w:cs="Consolas"/>
+          <w:rFonts w:ascii="Arial" w:hAnsi="Arial" w:cs="Arial"/>
           <w:sz w:val="19"/>
           <w:szCs w:val="19"/>
         </w:rPr>
       </w:pPr>
       <w:r>
         <w:rPr>
-          <w:rFonts w:ascii="Consolas" w:hAnsi="Consolas" w:cs="Consolas"/>
+          <w:rFonts w:ascii="Arial" w:hAnsi="Arial" w:cs="Arial"/>
           <w:sz w:val="19"/>
           <w:szCs w:val="19"/>
         </w:rPr>
@@ -5315,7 +5283,7 @@
         <w:shd w:val="clear" w:color="auto" w:fill="FCFCFC"/>
         <w:spacing w:after="375" w:line="336" w:lineRule="atLeast"/>
         <w:rPr>
-          <w:rFonts w:ascii="Open Sans" w:eastAsia="Times New Roman" w:hAnsi="Open Sans" w:cs="Open Sans"/>
+          <w:rFonts w:ascii="Arial" w:eastAsia="Times New Roman" w:hAnsi="Arial" w:cs="Arial"/>
           <w:color w:val="444444"/>
           <w:sz w:val="21"/>
           <w:szCs w:val="21"/>
@@ -6243,6 +6211,119 @@
     </w:lvl>
   </w:abstractNum>
   <w:abstractNum w:abstractNumId="7" w15:restartNumberingAfterBreak="0">
+    <w:nsid w:val="3CF007EE"/>
+    <w:multiLevelType w:val="hybridMultilevel"/>
+    <w:tmpl w:val="BF6C3BDE"/>
+    <w:lvl w:ilvl="0" w:tplc="04090001">
+      <w:start w:val="1"/>
+      <w:numFmt w:val="bullet"/>
+      <w:lvlText w:val=""/>
+      <w:lvlJc w:val="left"/>
+      <w:pPr>
+        <w:ind w:left="720" w:hanging="360"/>
+      </w:pPr>
+      <w:rPr>
+        <w:rFonts w:ascii="Symbol" w:hAnsi="Symbol" w:hint="default"/>
+      </w:rPr>
+    </w:lvl>
+    <w:lvl w:ilvl="1" w:tplc="04090003" w:tentative="1">
+      <w:start w:val="1"/>
+      <w:numFmt w:val="bullet"/>
+      <w:lvlText w:val="o"/>
+      <w:lvlJc w:val="left"/>
+      <w:pPr>
+        <w:ind w:left="1440" w:hanging="360"/>
+      </w:pPr>
+      <w:rPr>
+        <w:rFonts w:ascii="Courier New" w:hAnsi="Courier New" w:cs="Courier New" w:hint="default"/>
+      </w:rPr>
+    </w:lvl>
+    <w:lvl w:ilvl="2" w:tplc="04090005" w:tentative="1">
+      <w:start w:val="1"/>
+      <w:numFmt w:val="bullet"/>
+      <w:lvlText w:val=""/>
+      <w:lvlJc w:val="left"/>
+      <w:pPr>
+        <w:ind w:left="2160" w:hanging="360"/>
+      </w:pPr>
+      <w:rPr>
+        <w:rFonts w:ascii="Wingdings" w:hAnsi="Wingdings" w:hint="default"/>
+      </w:rPr>
+    </w:lvl>
+    <w:lvl w:ilvl="3" w:tplc="04090001" w:tentative="1">
+      <w:start w:val="1"/>
+      <w:numFmt w:val="bullet"/>
+      <w:lvlText w:val=""/>
+      <w:lvlJc w:val="left"/>
+      <w:pPr>
+        <w:ind w:left="2880" w:hanging="360"/>
+      </w:pPr>
+      <w:rPr>
+        <w:rFonts w:ascii="Symbol" w:hAnsi="Symbol" w:hint="default"/>
+      </w:rPr>
+    </w:lvl>
+    <w:lvl w:ilvl="4" w:tplc="04090003" w:tentative="1">
+      <w:start w:val="1"/>
+      <w:numFmt w:val="bullet"/>
+      <w:lvlText w:val="o"/>
+      <w:lvlJc w:val="left"/>
+      <w:pPr>
+        <w:ind w:left="3600" w:hanging="360"/>
+      </w:pPr>
+      <w:rPr>
+        <w:rFonts w:ascii="Courier New" w:hAnsi="Courier New" w:cs="Courier New" w:hint="default"/>
+      </w:rPr>
+    </w:lvl>
+    <w:lvl w:ilvl="5" w:tplc="04090005" w:tentative="1">
+      <w:start w:val="1"/>
+      <w:numFmt w:val="bullet"/>
+      <w:lvlText w:val=""/>
+      <w:lvlJc w:val="left"/>
+      <w:pPr>
+        <w:ind w:left="4320" w:hanging="360"/>
+      </w:pPr>
+      <w:rPr>
+        <w:rFonts w:ascii="Wingdings" w:hAnsi="Wingdings" w:hint="default"/>
+      </w:rPr>
+    </w:lvl>
+    <w:lvl w:ilvl="6" w:tplc="04090001" w:tentative="1">
+      <w:start w:val="1"/>
+      <w:numFmt w:val="bullet"/>
+      <w:lvlText w:val=""/>
+      <w:lvlJc w:val="left"/>
+      <w:pPr>
+        <w:ind w:left="5040" w:hanging="360"/>
+      </w:pPr>
+      <w:rPr>
+        <w:rFonts w:ascii="Symbol" w:hAnsi="Symbol" w:hint="default"/>
+      </w:rPr>
+    </w:lvl>
+    <w:lvl w:ilvl="7" w:tplc="04090003" w:tentative="1">
+      <w:start w:val="1"/>
+      <w:numFmt w:val="bullet"/>
+      <w:lvlText w:val="o"/>
+      <w:lvlJc w:val="left"/>
+      <w:pPr>
+        <w:ind w:left="5760" w:hanging="360"/>
+      </w:pPr>
+      <w:rPr>
+        <w:rFonts w:ascii="Courier New" w:hAnsi="Courier New" w:cs="Courier New" w:hint="default"/>
+      </w:rPr>
+    </w:lvl>
+    <w:lvl w:ilvl="8" w:tplc="04090005" w:tentative="1">
+      <w:start w:val="1"/>
+      <w:numFmt w:val="bullet"/>
+      <w:lvlText w:val=""/>
+      <w:lvlJc w:val="left"/>
+      <w:pPr>
+        <w:ind w:left="6480" w:hanging="360"/>
+      </w:pPr>
+      <w:rPr>
+        <w:rFonts w:ascii="Wingdings" w:hAnsi="Wingdings" w:hint="default"/>
+      </w:rPr>
+    </w:lvl>
+  </w:abstractNum>
+  <w:abstractNum w:abstractNumId="8" w15:restartNumberingAfterBreak="0">
     <w:nsid w:val="42CD06EF"/>
     <w:multiLevelType w:val="hybridMultilevel"/>
     <w:tmpl w:val="CE4A84E8"/>
@@ -6355,7 +6436,7 @@
       </w:rPr>
     </w:lvl>
   </w:abstractNum>
-  <w:abstractNum w:abstractNumId="8" w15:restartNumberingAfterBreak="0">
+  <w:abstractNum w:abstractNumId="9" w15:restartNumberingAfterBreak="0">
     <w:nsid w:val="46450B78"/>
     <w:multiLevelType w:val="multilevel"/>
     <w:tmpl w:val="7DE09C90"/>
@@ -6504,7 +6585,7 @@
       </w:rPr>
     </w:lvl>
   </w:abstractNum>
-  <w:abstractNum w:abstractNumId="9" w15:restartNumberingAfterBreak="0">
+  <w:abstractNum w:abstractNumId="10" w15:restartNumberingAfterBreak="0">
     <w:nsid w:val="473F774E"/>
     <w:multiLevelType w:val="hybridMultilevel"/>
     <w:tmpl w:val="7F3C957A"/>
@@ -6617,7 +6698,7 @@
       </w:rPr>
     </w:lvl>
   </w:abstractNum>
-  <w:abstractNum w:abstractNumId="10" w15:restartNumberingAfterBreak="0">
+  <w:abstractNum w:abstractNumId="11" w15:restartNumberingAfterBreak="0">
     <w:nsid w:val="531D4587"/>
     <w:multiLevelType w:val="multilevel"/>
     <w:tmpl w:val="295633BA"/>
@@ -6766,7 +6847,7 @@
       </w:rPr>
     </w:lvl>
   </w:abstractNum>
-  <w:abstractNum w:abstractNumId="11" w15:restartNumberingAfterBreak="0">
+  <w:abstractNum w:abstractNumId="12" w15:restartNumberingAfterBreak="0">
     <w:nsid w:val="53D3071F"/>
     <w:multiLevelType w:val="hybridMultilevel"/>
     <w:tmpl w:val="D9F8999C"/>
@@ -6879,7 +6960,7 @@
       </w:rPr>
     </w:lvl>
   </w:abstractNum>
-  <w:abstractNum w:abstractNumId="12" w15:restartNumberingAfterBreak="0">
+  <w:abstractNum w:abstractNumId="13" w15:restartNumberingAfterBreak="0">
     <w:nsid w:val="58340D58"/>
     <w:multiLevelType w:val="hybridMultilevel"/>
     <w:tmpl w:val="2382A510"/>
@@ -6992,7 +7073,7 @@
       </w:rPr>
     </w:lvl>
   </w:abstractNum>
-  <w:abstractNum w:abstractNumId="13" w15:restartNumberingAfterBreak="0">
+  <w:abstractNum w:abstractNumId="14" w15:restartNumberingAfterBreak="0">
     <w:nsid w:val="59E20611"/>
     <w:multiLevelType w:val="multilevel"/>
     <w:tmpl w:val="5FDCEBCA"/>
@@ -7141,7 +7222,7 @@
       </w:rPr>
     </w:lvl>
   </w:abstractNum>
-  <w:abstractNum w:abstractNumId="14" w15:restartNumberingAfterBreak="0">
+  <w:abstractNum w:abstractNumId="15" w15:restartNumberingAfterBreak="0">
     <w:nsid w:val="626A508D"/>
     <w:multiLevelType w:val="multilevel"/>
     <w:tmpl w:val="DB3AC9E0"/>
@@ -7290,7 +7371,7 @@
       </w:rPr>
     </w:lvl>
   </w:abstractNum>
-  <w:abstractNum w:abstractNumId="15" w15:restartNumberingAfterBreak="0">
+  <w:abstractNum w:abstractNumId="16" w15:restartNumberingAfterBreak="0">
     <w:nsid w:val="65705693"/>
     <w:multiLevelType w:val="multilevel"/>
     <w:tmpl w:val="1EBC87D8"/>
@@ -7403,7 +7484,7 @@
       </w:pPr>
     </w:lvl>
   </w:abstractNum>
-  <w:abstractNum w:abstractNumId="16" w15:restartNumberingAfterBreak="0">
+  <w:abstractNum w:abstractNumId="17" w15:restartNumberingAfterBreak="0">
     <w:nsid w:val="68914803"/>
     <w:multiLevelType w:val="hybridMultilevel"/>
     <w:tmpl w:val="C2E8E896"/>
@@ -7516,7 +7597,7 @@
       </w:rPr>
     </w:lvl>
   </w:abstractNum>
-  <w:abstractNum w:abstractNumId="17" w15:restartNumberingAfterBreak="0">
+  <w:abstractNum w:abstractNumId="18" w15:restartNumberingAfterBreak="0">
     <w:nsid w:val="6D8E3E6D"/>
     <w:multiLevelType w:val="multilevel"/>
     <w:tmpl w:val="591016F0"/>
@@ -7665,7 +7746,7 @@
       </w:rPr>
     </w:lvl>
   </w:abstractNum>
-  <w:abstractNum w:abstractNumId="18" w15:restartNumberingAfterBreak="0">
+  <w:abstractNum w:abstractNumId="19" w15:restartNumberingAfterBreak="0">
     <w:nsid w:val="6DA81925"/>
     <w:multiLevelType w:val="hybridMultilevel"/>
     <w:tmpl w:val="B862034C"/>
@@ -7778,7 +7859,7 @@
       </w:rPr>
     </w:lvl>
   </w:abstractNum>
-  <w:abstractNum w:abstractNumId="19" w15:restartNumberingAfterBreak="0">
+  <w:abstractNum w:abstractNumId="20" w15:restartNumberingAfterBreak="0">
     <w:nsid w:val="6EEC1BB1"/>
     <w:multiLevelType w:val="multilevel"/>
     <w:tmpl w:val="17849954"/>
@@ -7934,31 +8015,31 @@
     <w:abstractNumId w:val="5"/>
   </w:num>
   <w:num w:numId="3">
-    <w:abstractNumId w:val="10"/>
+    <w:abstractNumId w:val="11"/>
   </w:num>
   <w:num w:numId="4">
-    <w:abstractNumId w:val="19"/>
+    <w:abstractNumId w:val="20"/>
   </w:num>
   <w:num w:numId="5">
-    <w:abstractNumId w:val="17"/>
+    <w:abstractNumId w:val="18"/>
   </w:num>
   <w:num w:numId="6">
-    <w:abstractNumId w:val="15"/>
+    <w:abstractNumId w:val="16"/>
   </w:num>
   <w:num w:numId="7">
-    <w:abstractNumId w:val="11"/>
+    <w:abstractNumId w:val="12"/>
   </w:num>
   <w:num w:numId="8">
     <w:abstractNumId w:val="4"/>
   </w:num>
   <w:num w:numId="9">
-    <w:abstractNumId w:val="14"/>
+    <w:abstractNumId w:val="15"/>
   </w:num>
   <w:num w:numId="10">
-    <w:abstractNumId w:val="8"/>
+    <w:abstractNumId w:val="9"/>
   </w:num>
   <w:num w:numId="11">
-    <w:abstractNumId w:val="9"/>
+    <w:abstractNumId w:val="10"/>
   </w:num>
   <w:num w:numId="12">
     <w:abstractNumId w:val="6"/>
@@ -7973,19 +8054,22 @@
     <w:abstractNumId w:val="0"/>
   </w:num>
   <w:num w:numId="16">
+    <w:abstractNumId w:val="14"/>
+  </w:num>
+  <w:num w:numId="17">
+    <w:abstractNumId w:val="8"/>
+  </w:num>
+  <w:num w:numId="18">
+    <w:abstractNumId w:val="17"/>
+  </w:num>
+  <w:num w:numId="19">
     <w:abstractNumId w:val="13"/>
   </w:num>
-  <w:num w:numId="17">
+  <w:num w:numId="20">
+    <w:abstractNumId w:val="19"/>
+  </w:num>
+  <w:num w:numId="21">
     <w:abstractNumId w:val="7"/>
-  </w:num>
-  <w:num w:numId="18">
-    <w:abstractNumId w:val="16"/>
-  </w:num>
-  <w:num w:numId="19">
-    <w:abstractNumId w:val="12"/>
-  </w:num>
-  <w:num w:numId="20">
-    <w:abstractNumId w:val="18"/>
   </w:num>
 </w:numbering>
 </file>

</xml_diff>

<commit_message>
I added delete option to individual FileFilters.  Incremented the version.  Modified the tray validation and fixed a bug with the file filter validation on the grid.
</commit_message>
<xml_diff>
--- a/BackupRetentionService/RansomwareDetectionServiceDocumentation.docx
+++ b/BackupRetentionService/RansomwareDetectionServiceDocumentation.docx
@@ -68,148 +68,135 @@
     </w:p>
     <w:p>
       <w:pPr>
-        <w:pStyle w:val="NormalWeb"/>
-        <w:rPr>
-          <w:rFonts w:ascii="Arial" w:hAnsi="Arial" w:cs="Arial"/>
+        <w:spacing w:after="0" w:line="240" w:lineRule="auto"/>
+        <w:rPr>
+          <w:rFonts w:ascii="Arial" w:eastAsia="Times New Roman" w:hAnsi="Arial" w:cs="Arial"/>
+          <w:color w:val="222222"/>
+          <w:sz w:val="21"/>
+          <w:szCs w:val="21"/>
+        </w:rPr>
+      </w:pPr>
+      <w:r>
+        <w:rPr>
+          <w:rFonts w:ascii="Arial" w:eastAsia="Times New Roman" w:hAnsi="Arial" w:cs="Arial"/>
           <w:color w:val="333333"/>
           <w:sz w:val="20"/>
           <w:szCs w:val="20"/>
-          <w:lang w:val="en"/>
-        </w:rPr>
-      </w:pPr>
-      <w:r>
-        <w:rPr>
-          <w:rFonts w:ascii="Arial" w:hAnsi="Arial" w:cs="Arial"/>
+        </w:rPr>
+        <w:t>This program detects all present and future ransomware in Windows file shares.</w:t>
+      </w:r>
+    </w:p>
+    <w:p>
+      <w:pPr>
+        <w:spacing w:after="0" w:line="240" w:lineRule="auto"/>
+        <w:rPr>
+          <w:rFonts w:ascii="Arial" w:eastAsia="Times New Roman" w:hAnsi="Arial" w:cs="Arial"/>
+          <w:color w:val="222222"/>
+          <w:sz w:val="21"/>
+          <w:szCs w:val="21"/>
+        </w:rPr>
+      </w:pPr>
+    </w:p>
+    <w:p>
+      <w:pPr>
+        <w:spacing w:after="0" w:line="240" w:lineRule="auto"/>
+        <w:rPr>
+          <w:rFonts w:ascii="Arial" w:eastAsia="Times New Roman" w:hAnsi="Arial" w:cs="Arial"/>
+          <w:color w:val="222222"/>
+          <w:sz w:val="21"/>
+          <w:szCs w:val="21"/>
+        </w:rPr>
+      </w:pPr>
+      <w:r>
+        <w:rPr>
+          <w:rFonts w:ascii="Arial" w:eastAsia="Times New Roman" w:hAnsi="Arial" w:cs="Arial"/>
           <w:color w:val="333333"/>
           <w:sz w:val="20"/>
           <w:szCs w:val="20"/>
-          <w:lang w:val="en"/>
-        </w:rPr>
-        <w:t xml:space="preserve">This program </w:t>
-      </w:r>
-      <w:r>
-        <w:rPr>
-          <w:rFonts w:ascii="Arial" w:hAnsi="Arial" w:cs="Arial"/>
+        </w:rPr>
+        <w:t xml:space="preserve">When staff members get ransomware, you need to respond quickly to get their computer shutdown as soon as possible.  If you respond quickly enough, you can shut down the offending computer before other file shares </w:t>
+      </w:r>
+      <w:proofErr w:type="gramStart"/>
+      <w:r>
+        <w:rPr>
+          <w:rFonts w:ascii="Arial" w:eastAsia="Times New Roman" w:hAnsi="Arial" w:cs="Arial"/>
           <w:color w:val="333333"/>
           <w:sz w:val="20"/>
           <w:szCs w:val="20"/>
-          <w:lang w:val="en"/>
-        </w:rPr>
-        <w:t>d</w:t>
-      </w:r>
-      <w:r>
-        <w:rPr>
-          <w:rFonts w:ascii="Arial" w:hAnsi="Arial" w:cs="Arial"/>
+        </w:rPr>
+        <w:t>become encrypted</w:t>
+      </w:r>
+      <w:proofErr w:type="gramEnd"/>
+      <w:r>
+        <w:rPr>
+          <w:rFonts w:ascii="Arial" w:eastAsia="Times New Roman" w:hAnsi="Arial" w:cs="Arial"/>
           <w:color w:val="333333"/>
           <w:sz w:val="20"/>
           <w:szCs w:val="20"/>
-          <w:lang w:val="en"/>
-        </w:rPr>
-        <w:t>etect</w:t>
-      </w:r>
-      <w:r>
-        <w:rPr>
-          <w:rFonts w:ascii="Arial" w:hAnsi="Arial" w:cs="Arial"/>
+        </w:rPr>
+        <w:t>.  Anti-virus programs currently do not detect encrypted files written by ransomware.  Not knowing that a ransomware virus is on your network is a big problem.  The sooner you get the offending computer shutdown and restore your backups of files shares the better.  </w:t>
+      </w:r>
+    </w:p>
+    <w:p>
+      <w:pPr>
+        <w:spacing w:after="0" w:line="240" w:lineRule="auto"/>
+        <w:rPr>
+          <w:rFonts w:ascii="Arial" w:eastAsia="Times New Roman" w:hAnsi="Arial" w:cs="Arial"/>
+          <w:color w:val="222222"/>
+          <w:sz w:val="21"/>
+          <w:szCs w:val="21"/>
+        </w:rPr>
+      </w:pPr>
+    </w:p>
+    <w:p>
+      <w:pPr>
+        <w:spacing w:after="0" w:line="240" w:lineRule="auto"/>
+        <w:rPr>
+          <w:rFonts w:ascii="Arial" w:eastAsia="Times New Roman" w:hAnsi="Arial" w:cs="Arial"/>
+          <w:color w:val="222222"/>
+          <w:sz w:val="21"/>
+          <w:szCs w:val="21"/>
+        </w:rPr>
+      </w:pPr>
+      <w:r>
+        <w:rPr>
+          <w:rFonts w:ascii="Arial" w:eastAsia="Times New Roman" w:hAnsi="Arial" w:cs="Arial"/>
           <w:color w:val="333333"/>
           <w:sz w:val="20"/>
           <w:szCs w:val="20"/>
-          <w:lang w:val="en"/>
-        </w:rPr>
-        <w:t>s</w:t>
-      </w:r>
-      <w:r>
-        <w:rPr>
-          <w:rFonts w:ascii="Arial" w:hAnsi="Arial" w:cs="Arial"/>
+        </w:rPr>
+        <w:t>File servers do not get the virus, the virus encrypts the files stored on the file server. This makes knowing the damage caused by a ransomware difficult. If you do not notice an encrypted file share, you can lose your opportunity to restore from backup or cause your users to use a much older backup than necessary.  Anti-virus programs are always a few days behind in detecting new viruses.   </w:t>
+      </w:r>
+    </w:p>
+    <w:p>
+      <w:pPr>
+        <w:spacing w:after="0" w:line="240" w:lineRule="auto"/>
+        <w:rPr>
+          <w:rFonts w:ascii="Arial" w:eastAsia="Times New Roman" w:hAnsi="Arial" w:cs="Arial"/>
+          <w:color w:val="222222"/>
+          <w:sz w:val="21"/>
+          <w:szCs w:val="21"/>
+        </w:rPr>
+      </w:pPr>
+    </w:p>
+    <w:p>
+      <w:pPr>
+        <w:spacing w:after="0" w:line="240" w:lineRule="auto"/>
+        <w:rPr>
+          <w:rFonts w:ascii="Arial" w:eastAsia="Times New Roman" w:hAnsi="Arial" w:cs="Arial"/>
+          <w:color w:val="222222"/>
+          <w:sz w:val="21"/>
+          <w:szCs w:val="21"/>
+        </w:rPr>
+      </w:pPr>
+      <w:r>
+        <w:rPr>
+          <w:rFonts w:ascii="Arial" w:eastAsia="Times New Roman" w:hAnsi="Arial" w:cs="Arial"/>
           <w:color w:val="333333"/>
           <w:sz w:val="20"/>
           <w:szCs w:val="20"/>
-          <w:lang w:val="en"/>
-        </w:rPr>
-        <w:t xml:space="preserve"> </w:t>
-      </w:r>
-      <w:r>
-        <w:rPr>
-          <w:rFonts w:ascii="Arial" w:hAnsi="Arial" w:cs="Arial"/>
-          <w:color w:val="333333"/>
-          <w:sz w:val="20"/>
-          <w:szCs w:val="20"/>
-          <w:lang w:val="en"/>
-        </w:rPr>
-        <w:t xml:space="preserve">all present and future </w:t>
-      </w:r>
-      <w:r>
-        <w:rPr>
-          <w:rFonts w:ascii="Arial" w:hAnsi="Arial" w:cs="Arial"/>
-          <w:color w:val="333333"/>
-          <w:sz w:val="20"/>
-          <w:szCs w:val="20"/>
-          <w:lang w:val="en"/>
-        </w:rPr>
-        <w:t>ransomware in</w:t>
-      </w:r>
-      <w:r>
-        <w:rPr>
-          <w:rFonts w:ascii="Arial" w:hAnsi="Arial" w:cs="Arial"/>
-          <w:color w:val="333333"/>
-          <w:sz w:val="20"/>
-          <w:szCs w:val="20"/>
-          <w:lang w:val="en"/>
-        </w:rPr>
-        <w:t xml:space="preserve"> Windows</w:t>
-      </w:r>
-      <w:r>
-        <w:rPr>
-          <w:rFonts w:ascii="Arial" w:hAnsi="Arial" w:cs="Arial"/>
-          <w:color w:val="333333"/>
-          <w:sz w:val="20"/>
-          <w:szCs w:val="20"/>
-          <w:lang w:val="en"/>
-        </w:rPr>
-        <w:t xml:space="preserve"> file shares.</w:t>
-      </w:r>
-    </w:p>
-    <w:p>
-      <w:pPr>
-        <w:pStyle w:val="NormalWeb"/>
-        <w:rPr>
-          <w:rFonts w:ascii="Arial" w:hAnsi="Arial" w:cs="Arial"/>
-          <w:color w:val="333333"/>
-          <w:sz w:val="20"/>
-          <w:szCs w:val="20"/>
-          <w:lang w:val="en"/>
-        </w:rPr>
-      </w:pPr>
-      <w:r>
-        <w:rPr>
-          <w:rFonts w:ascii="Arial" w:hAnsi="Arial" w:cs="Arial"/>
-          <w:color w:val="333333"/>
-          <w:sz w:val="20"/>
-          <w:szCs w:val="20"/>
-          <w:lang w:val="en"/>
-        </w:rPr>
-        <w:t xml:space="preserve">When staff members get ransomware, you need to respond quickly to get their computer shutdown as soon as possible.  If you respond quickly enough, you can shut down the offending computer before other file shares </w:t>
-      </w:r>
-      <w:proofErr w:type="gramStart"/>
-      <w:r>
-        <w:rPr>
-          <w:rFonts w:ascii="Arial" w:hAnsi="Arial" w:cs="Arial"/>
-          <w:color w:val="333333"/>
-          <w:sz w:val="20"/>
-          <w:szCs w:val="20"/>
-          <w:lang w:val="en"/>
-        </w:rPr>
-        <w:t>become encrypted</w:t>
-      </w:r>
-      <w:proofErr w:type="gramEnd"/>
-      <w:r>
-        <w:rPr>
-          <w:rFonts w:ascii="Arial" w:hAnsi="Arial" w:cs="Arial"/>
-          <w:color w:val="333333"/>
-          <w:sz w:val="20"/>
-          <w:szCs w:val="20"/>
-          <w:lang w:val="en"/>
-        </w:rPr>
-        <w:t>.  Anti-virus programs currently do not detect encrypted files written by ransomware.  Not knowing that a ransomware virus is on your network is a big problem.  The sooner you get the offending computer shutdown and restore your backups of files shares the better.  If you do not notice an encrypted file share, you can lose your opportunity to restore from backup or cause your users to use a much older backup than necessary.  Anti-virus programs are always a few days behind in detecting new viruses.</w:t>
+        </w:rPr>
+        <w:t>I added the ability to search (during off hours) for ransomware specific files to help determine damage caused by a previous uncaught infection. </w:t>
       </w:r>
     </w:p>
     <w:p>
@@ -656,18 +643,9 @@
             <w:sz w:val="20"/>
             <w:szCs w:val="20"/>
           </w:rPr>
-          <w:t>https://ransomwaredetectionservice.codeplex.com/documentation</w:t>
+          <w:t>http://ransomwaredetectionservice.codeplex.com</w:t>
         </w:r>
       </w:hyperlink>
-      <w:r>
-        <w:rPr>
-          <w:rFonts w:ascii="Arial" w:eastAsia="Times New Roman" w:hAnsi="Arial" w:cs="Arial"/>
-          <w:color w:val="444444"/>
-          <w:sz w:val="20"/>
-          <w:szCs w:val="20"/>
-        </w:rPr>
-        <w:t xml:space="preserve"> </w:t>
-      </w:r>
       <w:r>
         <w:rPr>
           <w:rFonts w:ascii="Arial" w:eastAsia="Times New Roman" w:hAnsi="Arial" w:cs="Arial"/>
@@ -801,6 +779,89 @@
     </w:p>
     <w:p>
       <w:pPr>
+        <w:pStyle w:val="ListParagraph"/>
+        <w:numPr>
+          <w:ilvl w:val="0"/>
+          <w:numId w:val="13"/>
+        </w:numPr>
+        <w:shd w:val="clear" w:color="auto" w:fill="FFFFFF"/>
+        <w:spacing w:before="100" w:beforeAutospacing="1" w:after="100" w:afterAutospacing="1" w:line="300" w:lineRule="atLeast"/>
+        <w:ind w:right="150"/>
+        <w:rPr>
+          <w:rFonts w:ascii="Arial" w:eastAsia="Times New Roman" w:hAnsi="Arial" w:cs="Arial"/>
+          <w:color w:val="333333"/>
+          <w:sz w:val="20"/>
+          <w:szCs w:val="20"/>
+          <w:lang w:val="en"/>
+        </w:rPr>
+      </w:pPr>
+      <w:r>
+        <w:rPr>
+          <w:rFonts w:ascii="Arial" w:eastAsia="Times New Roman" w:hAnsi="Arial" w:cs="Arial"/>
+          <w:color w:val="333333"/>
+          <w:sz w:val="20"/>
+          <w:szCs w:val="20"/>
+          <w:lang w:val="en"/>
+        </w:rPr>
+        <w:t xml:space="preserve">Best Test Article:  </w:t>
+      </w:r>
+      <w:hyperlink r:id="rId6" w:history="1">
+        <w:r>
+          <w:rPr>
+            <w:rStyle w:val="Hyperlink"/>
+            <w:rFonts w:ascii="Arial" w:eastAsia="Times New Roman" w:hAnsi="Arial" w:cs="Arial"/>
+            <w:sz w:val="20"/>
+            <w:szCs w:val="20"/>
+            <w:lang w:val="en"/>
+          </w:rPr>
+          <w:t>http://www.questiondriven.com/2016/02/18/beta-testing-for-ransomware-detection-in-file-share/</w:t>
+        </w:r>
+      </w:hyperlink>
+      <w:r>
+        <w:rPr>
+          <w:rFonts w:ascii="Arial" w:eastAsia="Times New Roman" w:hAnsi="Arial" w:cs="Arial"/>
+          <w:color w:val="333333"/>
+          <w:sz w:val="20"/>
+          <w:szCs w:val="20"/>
+          <w:lang w:val="en"/>
+        </w:rPr>
+        <w:t xml:space="preserve"> </w:t>
+      </w:r>
+      <w:r>
+        <w:rPr>
+          <w:rFonts w:ascii="Arial" w:eastAsia="Times New Roman" w:hAnsi="Arial" w:cs="Arial"/>
+          <w:color w:val="333333"/>
+          <w:sz w:val="20"/>
+          <w:szCs w:val="20"/>
+          <w:lang w:val="en"/>
+        </w:rPr>
+        <w:t xml:space="preserve"> and discussion page </w:t>
+      </w:r>
+      <w:hyperlink r:id="rId7" w:history="1">
+        <w:r>
+          <w:rPr>
+            <w:rStyle w:val="Hyperlink"/>
+            <w:rFonts w:ascii="Arial" w:eastAsia="Times New Roman" w:hAnsi="Arial" w:cs="Arial"/>
+            <w:sz w:val="20"/>
+            <w:szCs w:val="20"/>
+            <w:lang w:val="en"/>
+          </w:rPr>
+          <w:t>https://ransomwaredetectionservice.codeplex.com/discussions</w:t>
+        </w:r>
+      </w:hyperlink>
+      <w:r>
+        <w:rPr>
+          <w:rFonts w:ascii="Arial" w:eastAsia="Times New Roman" w:hAnsi="Arial" w:cs="Arial"/>
+          <w:color w:val="333333"/>
+          <w:sz w:val="20"/>
+          <w:szCs w:val="20"/>
+          <w:lang w:val="en"/>
+        </w:rPr>
+        <w:t xml:space="preserve"> </w:t>
+      </w:r>
+    </w:p>
+    <w:p>
+      <w:pPr>
         <w:shd w:val="clear" w:color="auto" w:fill="FFFFFF"/>
         <w:spacing w:before="100" w:beforeAutospacing="1" w:after="100" w:afterAutospacing="1" w:line="300" w:lineRule="atLeast"/>
         <w:ind w:left="720" w:right="150"/>
@@ -825,254 +886,6 @@
             <wp:extent cx="3200847" cy="1514686"/>
             <wp:effectExtent l="0" t="0" r="0" b="0"/>
             <wp:docPr id="1" name="Picture 1"/>
-            <wp:cNvGraphicFramePr>
-              <a:graphicFrameLocks xmlns:a="http://schemas.openxmlformats.org/drawingml/2006/main" noChangeAspect="1"/>
-            </wp:cNvGraphicFramePr>
-            <a:graphic xmlns:a="http://schemas.openxmlformats.org/drawingml/2006/main">
-              <a:graphicData uri="http://schemas.openxmlformats.org/drawingml/2006/picture">
-                <pic:pic xmlns:pic="http://schemas.openxmlformats.org/drawingml/2006/picture">
-                  <pic:nvPicPr>
-                    <pic:cNvPr id="1" name=""/>
-                    <pic:cNvPicPr/>
-                  </pic:nvPicPr>
-                  <pic:blipFill>
-                    <a:blip r:embed="rId6"/>
-                    <a:stretch>
-                      <a:fillRect/>
-                    </a:stretch>
-                  </pic:blipFill>
-                  <pic:spPr>
-                    <a:xfrm>
-                      <a:off x="0" y="0"/>
-                      <a:ext cx="3200847" cy="1514686"/>
-                    </a:xfrm>
-                    <a:prstGeom prst="rect">
-                      <a:avLst/>
-                    </a:prstGeom>
-                  </pic:spPr>
-                </pic:pic>
-              </a:graphicData>
-            </a:graphic>
-          </wp:inline>
-        </w:drawing>
-      </w:r>
-    </w:p>
-    <w:p>
-      <w:pPr>
-        <w:shd w:val="clear" w:color="auto" w:fill="FFFFFF"/>
-        <w:spacing w:before="100" w:beforeAutospacing="1" w:after="100" w:afterAutospacing="1" w:line="300" w:lineRule="atLeast"/>
-        <w:ind w:left="720" w:right="150"/>
-        <w:rPr>
-          <w:rFonts w:ascii="Arial" w:eastAsia="Times New Roman" w:hAnsi="Arial" w:cs="Arial"/>
-          <w:color w:val="444444"/>
-          <w:sz w:val="20"/>
-          <w:szCs w:val="20"/>
-        </w:rPr>
-      </w:pPr>
-      <w:r>
-        <w:rPr>
-          <w:rFonts w:ascii="Arial" w:eastAsia="Times New Roman" w:hAnsi="Arial" w:cs="Arial"/>
-          <w:color w:val="444444"/>
-          <w:sz w:val="20"/>
-          <w:szCs w:val="20"/>
-        </w:rPr>
-        <w:t xml:space="preserve">If you specified the username correctly </w:t>
-      </w:r>
-      <w:r>
-        <w:rPr>
-          <w:rFonts w:ascii="Arial" w:eastAsia="Times New Roman" w:hAnsi="Arial" w:cs="Arial"/>
-          <w:color w:val="444444"/>
-          <w:sz w:val="20"/>
-          <w:szCs w:val="20"/>
-        </w:rPr>
-        <w:t xml:space="preserve">and clicked on OK, </w:t>
-      </w:r>
-      <w:r>
-        <w:rPr>
-          <w:rFonts w:ascii="Arial" w:eastAsia="Times New Roman" w:hAnsi="Arial" w:cs="Arial"/>
-          <w:color w:val="444444"/>
-          <w:sz w:val="20"/>
-          <w:szCs w:val="20"/>
-        </w:rPr>
-        <w:t>then the install will show success.</w:t>
-      </w:r>
-      <w:r>
-        <w:rPr>
-          <w:rFonts w:ascii="Arial" w:eastAsia="Times New Roman" w:hAnsi="Arial" w:cs="Arial"/>
-          <w:color w:val="444444"/>
-          <w:sz w:val="20"/>
-          <w:szCs w:val="20"/>
-        </w:rPr>
-        <w:t xml:space="preserve">  This </w:t>
-      </w:r>
-      <w:proofErr w:type="gramStart"/>
-      <w:r>
-        <w:rPr>
-          <w:rFonts w:ascii="Arial" w:eastAsia="Times New Roman" w:hAnsi="Arial" w:cs="Arial"/>
-          <w:color w:val="444444"/>
-          <w:sz w:val="20"/>
-          <w:szCs w:val="20"/>
-        </w:rPr>
-        <w:t>is the domain username that</w:t>
-      </w:r>
-      <w:proofErr w:type="gramEnd"/>
-      <w:r>
-        <w:rPr>
-          <w:rFonts w:ascii="Arial" w:eastAsia="Times New Roman" w:hAnsi="Arial" w:cs="Arial"/>
-          <w:color w:val="444444"/>
-          <w:sz w:val="20"/>
-          <w:szCs w:val="20"/>
-        </w:rPr>
-        <w:t xml:space="preserve"> will need at least read access to the files shares you want to monitor.  To use the copy options read/write access </w:t>
-      </w:r>
-      <w:proofErr w:type="gramStart"/>
-      <w:r>
-        <w:rPr>
-          <w:rFonts w:ascii="Arial" w:eastAsia="Times New Roman" w:hAnsi="Arial" w:cs="Arial"/>
-          <w:color w:val="444444"/>
-          <w:sz w:val="20"/>
-          <w:szCs w:val="20"/>
-        </w:rPr>
-        <w:t>is needed</w:t>
-      </w:r>
-      <w:proofErr w:type="gramEnd"/>
-      <w:r>
-        <w:rPr>
-          <w:rFonts w:ascii="Arial" w:eastAsia="Times New Roman" w:hAnsi="Arial" w:cs="Arial"/>
-          <w:color w:val="444444"/>
-          <w:sz w:val="20"/>
-          <w:szCs w:val="20"/>
-        </w:rPr>
-        <w:t>.</w:t>
-      </w:r>
-    </w:p>
-    <w:p>
-      <w:pPr>
-        <w:shd w:val="clear" w:color="auto" w:fill="FFFFFF"/>
-        <w:spacing w:before="100" w:beforeAutospacing="1" w:after="100" w:afterAutospacing="1" w:line="300" w:lineRule="atLeast"/>
-        <w:ind w:left="720" w:right="150"/>
-        <w:rPr>
-          <w:rFonts w:ascii="Arial" w:eastAsia="Times New Roman" w:hAnsi="Arial" w:cs="Arial"/>
-          <w:color w:val="444444"/>
-          <w:sz w:val="20"/>
-          <w:szCs w:val="20"/>
-        </w:rPr>
-      </w:pPr>
-      <w:r>
-        <w:rPr>
-          <w:rFonts w:ascii="Arial" w:eastAsia="Times New Roman" w:hAnsi="Arial" w:cs="Arial"/>
-          <w:noProof/>
-          <w:color w:val="444444"/>
-          <w:sz w:val="20"/>
-          <w:szCs w:val="20"/>
-        </w:rPr>
-        <w:drawing>
-          <wp:inline distT="0" distB="0" distL="0" distR="0" wp14:anchorId="1CE0B279" wp14:editId="5965A560">
-            <wp:extent cx="4737003" cy="3859102"/>
-            <wp:effectExtent l="0" t="0" r="6985" b="8255"/>
-            <wp:docPr id="8" name="Picture 8"/>
-            <wp:cNvGraphicFramePr>
-              <a:graphicFrameLocks xmlns:a="http://schemas.openxmlformats.org/drawingml/2006/main" noChangeAspect="1"/>
-            </wp:cNvGraphicFramePr>
-            <a:graphic xmlns:a="http://schemas.openxmlformats.org/drawingml/2006/main">
-              <a:graphicData uri="http://schemas.openxmlformats.org/drawingml/2006/picture">
-                <pic:pic xmlns:pic="http://schemas.openxmlformats.org/drawingml/2006/picture">
-                  <pic:nvPicPr>
-                    <pic:cNvPr id="1" name=""/>
-                    <pic:cNvPicPr/>
-                  </pic:nvPicPr>
-                  <pic:blipFill>
-                    <a:blip r:embed="rId7"/>
-                    <a:stretch>
-                      <a:fillRect/>
-                    </a:stretch>
-                  </pic:blipFill>
-                  <pic:spPr>
-                    <a:xfrm>
-                      <a:off x="0" y="0"/>
-                      <a:ext cx="4737003" cy="3859102"/>
-                    </a:xfrm>
-                    <a:prstGeom prst="rect">
-                      <a:avLst/>
-                    </a:prstGeom>
-                  </pic:spPr>
-                </pic:pic>
-              </a:graphicData>
-            </a:graphic>
-          </wp:inline>
-        </w:drawing>
-      </w:r>
-    </w:p>
-    <w:p>
-      <w:pPr>
-        <w:shd w:val="clear" w:color="auto" w:fill="FFFFFF"/>
-        <w:spacing w:before="100" w:beforeAutospacing="1" w:after="100" w:afterAutospacing="1" w:line="300" w:lineRule="atLeast"/>
-        <w:ind w:left="90" w:right="150"/>
-        <w:rPr>
-          <w:rFonts w:ascii="Arial" w:hAnsi="Arial" w:cs="Arial"/>
-          <w:color w:val="333333"/>
-          <w:sz w:val="20"/>
-          <w:szCs w:val="20"/>
-          <w:lang w:val="en"/>
-        </w:rPr>
-      </w:pPr>
-    </w:p>
-    <w:p>
-      <w:pPr>
-        <w:pStyle w:val="NormalWeb"/>
-        <w:rPr>
-          <w:rFonts w:ascii="Arial" w:hAnsi="Arial" w:cs="Arial"/>
-          <w:color w:val="333333"/>
-          <w:sz w:val="20"/>
-          <w:szCs w:val="20"/>
-          <w:lang w:val="en"/>
-        </w:rPr>
-      </w:pPr>
-      <w:r>
-        <w:rPr>
-          <w:rFonts w:ascii="Arial" w:hAnsi="Arial" w:cs="Arial"/>
-          <w:color w:val="333333"/>
-          <w:sz w:val="20"/>
-          <w:szCs w:val="20"/>
-          <w:lang w:val="en"/>
-        </w:rPr>
-        <w:t>After install launch the system tray application then then right click on it.</w:t>
-      </w:r>
-      <w:r>
-        <w:rPr>
-          <w:rFonts w:ascii="Arial" w:hAnsi="Arial" w:cs="Arial"/>
-          <w:color w:val="333333"/>
-          <w:sz w:val="20"/>
-          <w:szCs w:val="20"/>
-          <w:lang w:val="en"/>
-        </w:rPr>
-        <w:t xml:space="preserve">   (You might have to click on the little arrow on the left of the system tray to show hidden system tray icons)</w:t>
-      </w:r>
-    </w:p>
-    <w:p>
-      <w:pPr>
-        <w:pStyle w:val="NormalWeb"/>
-        <w:rPr>
-          <w:rFonts w:ascii="Arial" w:hAnsi="Arial" w:cs="Arial"/>
-          <w:color w:val="333333"/>
-          <w:sz w:val="20"/>
-          <w:szCs w:val="20"/>
-          <w:lang w:val="en"/>
-        </w:rPr>
-      </w:pPr>
-      <w:r>
-        <w:rPr>
-          <w:rFonts w:ascii="Arial" w:hAnsi="Arial" w:cs="Arial"/>
-          <w:noProof/>
-          <w:color w:val="333333"/>
-          <w:sz w:val="20"/>
-          <w:szCs w:val="20"/>
-        </w:rPr>
-        <w:drawing>
-          <wp:inline distT="0" distB="0" distL="0" distR="0" wp14:anchorId="29D36998" wp14:editId="02FBC40A">
-            <wp:extent cx="266737" cy="314369"/>
-            <wp:effectExtent l="0" t="0" r="0" b="0"/>
-            <wp:docPr id="4" name="Picture 4"/>
             <wp:cNvGraphicFramePr>
               <a:graphicFrameLocks xmlns:a="http://schemas.openxmlformats.org/drawingml/2006/main" noChangeAspect="1"/>
             </wp:cNvGraphicFramePr>
@@ -1092,7 +905,7 @@
                   <pic:spPr>
                     <a:xfrm>
                       <a:off x="0" y="0"/>
-                      <a:ext cx="266737" cy="314369"/>
+                      <a:ext cx="3200847" cy="1514686"/>
                     </a:xfrm>
                     <a:prstGeom prst="rect">
                       <a:avLst/>
@@ -1107,51 +920,118 @@
     </w:p>
     <w:p>
       <w:pPr>
-        <w:pStyle w:val="NormalWeb"/>
-        <w:rPr>
-          <w:rFonts w:ascii="Arial" w:hAnsi="Arial" w:cs="Arial"/>
-          <w:color w:val="333333"/>
-          <w:sz w:val="20"/>
-          <w:szCs w:val="20"/>
-          <w:lang w:val="en"/>
-        </w:rPr>
-      </w:pPr>
-      <w:r>
-        <w:rPr>
-          <w:rFonts w:ascii="Arial" w:hAnsi="Arial" w:cs="Arial"/>
-          <w:color w:val="333333"/>
-          <w:sz w:val="20"/>
-          <w:szCs w:val="20"/>
-          <w:lang w:val="en"/>
-        </w:rPr>
-        <w:t>You will see the following options (click on settings to display the main form for changing settings):</w:t>
-      </w:r>
-    </w:p>
-    <w:p>
-      <w:pPr>
-        <w:pStyle w:val="NormalWeb"/>
-        <w:rPr>
-          <w:rFonts w:ascii="Arial" w:hAnsi="Arial" w:cs="Arial"/>
-          <w:color w:val="333333"/>
-          <w:sz w:val="20"/>
-          <w:szCs w:val="20"/>
-          <w:lang w:val="en"/>
-        </w:rPr>
-      </w:pPr>
-      <w:r>
-        <w:rPr>
-          <w:rFonts w:ascii="Arial" w:hAnsi="Arial" w:cs="Arial"/>
+        <w:shd w:val="clear" w:color="auto" w:fill="FFFFFF"/>
+        <w:spacing w:before="100" w:beforeAutospacing="1" w:after="100" w:afterAutospacing="1" w:line="300" w:lineRule="atLeast"/>
+        <w:ind w:left="720" w:right="150"/>
+        <w:rPr>
+          <w:rFonts w:ascii="Arial" w:eastAsia="Times New Roman" w:hAnsi="Arial" w:cs="Arial"/>
+          <w:color w:val="444444"/>
+          <w:sz w:val="20"/>
+          <w:szCs w:val="20"/>
+        </w:rPr>
+      </w:pPr>
+      <w:r>
+        <w:rPr>
+          <w:rFonts w:ascii="Arial" w:eastAsia="Times New Roman" w:hAnsi="Arial" w:cs="Arial"/>
+          <w:color w:val="444444"/>
+          <w:sz w:val="20"/>
+          <w:szCs w:val="20"/>
+        </w:rPr>
+        <w:t xml:space="preserve">If you specified the username correctly </w:t>
+      </w:r>
+      <w:r>
+        <w:rPr>
+          <w:rFonts w:ascii="Arial" w:eastAsia="Times New Roman" w:hAnsi="Arial" w:cs="Arial"/>
+          <w:color w:val="444444"/>
+          <w:sz w:val="20"/>
+          <w:szCs w:val="20"/>
+        </w:rPr>
+        <w:t xml:space="preserve">and clicked on OK, </w:t>
+      </w:r>
+      <w:r>
+        <w:rPr>
+          <w:rFonts w:ascii="Arial" w:eastAsia="Times New Roman" w:hAnsi="Arial" w:cs="Arial"/>
+          <w:color w:val="444444"/>
+          <w:sz w:val="20"/>
+          <w:szCs w:val="20"/>
+        </w:rPr>
+        <w:t>then the install will show success.</w:t>
+      </w:r>
+      <w:r>
+        <w:rPr>
+          <w:rFonts w:ascii="Arial" w:eastAsia="Times New Roman" w:hAnsi="Arial" w:cs="Arial"/>
+          <w:color w:val="444444"/>
+          <w:sz w:val="20"/>
+          <w:szCs w:val="20"/>
+        </w:rPr>
+        <w:t xml:space="preserve">  This </w:t>
+      </w:r>
+      <w:proofErr w:type="gramStart"/>
+      <w:r>
+        <w:rPr>
+          <w:rFonts w:ascii="Arial" w:eastAsia="Times New Roman" w:hAnsi="Arial" w:cs="Arial"/>
+          <w:color w:val="444444"/>
+          <w:sz w:val="20"/>
+          <w:szCs w:val="20"/>
+        </w:rPr>
+        <w:t>is the domain username that</w:t>
+      </w:r>
+      <w:proofErr w:type="gramEnd"/>
+      <w:r>
+        <w:rPr>
+          <w:rFonts w:ascii="Arial" w:eastAsia="Times New Roman" w:hAnsi="Arial" w:cs="Arial"/>
+          <w:color w:val="444444"/>
+          <w:sz w:val="20"/>
+          <w:szCs w:val="20"/>
+        </w:rPr>
+        <w:t xml:space="preserve"> will need at least read access to the files shares you want to monitor.  To use the copy options read/write access </w:t>
+      </w:r>
+      <w:proofErr w:type="gramStart"/>
+      <w:r>
+        <w:rPr>
+          <w:rFonts w:ascii="Arial" w:eastAsia="Times New Roman" w:hAnsi="Arial" w:cs="Arial"/>
+          <w:color w:val="444444"/>
+          <w:sz w:val="20"/>
+          <w:szCs w:val="20"/>
+        </w:rPr>
+        <w:t>is needed</w:t>
+      </w:r>
+      <w:proofErr w:type="gramEnd"/>
+      <w:r>
+        <w:rPr>
+          <w:rFonts w:ascii="Arial" w:eastAsia="Times New Roman" w:hAnsi="Arial" w:cs="Arial"/>
+          <w:color w:val="444444"/>
+          <w:sz w:val="20"/>
+          <w:szCs w:val="20"/>
+        </w:rPr>
+        <w:t>.</w:t>
+      </w:r>
+    </w:p>
+    <w:p>
+      <w:pPr>
+        <w:shd w:val="clear" w:color="auto" w:fill="FFFFFF"/>
+        <w:spacing w:before="100" w:beforeAutospacing="1" w:after="100" w:afterAutospacing="1" w:line="300" w:lineRule="atLeast"/>
+        <w:ind w:left="720" w:right="150"/>
+        <w:rPr>
+          <w:rFonts w:ascii="Arial" w:eastAsia="Times New Roman" w:hAnsi="Arial" w:cs="Arial"/>
+          <w:color w:val="444444"/>
+          <w:sz w:val="20"/>
+          <w:szCs w:val="20"/>
+        </w:rPr>
+      </w:pPr>
+      <w:r>
+        <w:rPr>
+          <w:rFonts w:ascii="Arial" w:eastAsia="Times New Roman" w:hAnsi="Arial" w:cs="Arial"/>
           <w:noProof/>
-          <w:color w:val="333333"/>
-          <w:sz w:val="20"/>
-          <w:szCs w:val="20"/>
-        </w:rPr>
-        <w:lastRenderedPageBreak/>
+          <w:color w:val="444444"/>
+          <w:sz w:val="20"/>
+          <w:szCs w:val="20"/>
+        </w:rPr>
         <w:drawing>
-          <wp:inline distT="0" distB="0" distL="0" distR="0" wp14:anchorId="4D3AED34" wp14:editId="78B9468D">
-            <wp:extent cx="2705478" cy="1066949"/>
-            <wp:effectExtent l="0" t="0" r="0" b="0"/>
-            <wp:docPr id="2" name="Picture 2"/>
+          <wp:inline distT="0" distB="0" distL="0" distR="0" wp14:anchorId="1CE0B279" wp14:editId="5965A560">
+            <wp:extent cx="4737003" cy="3859102"/>
+            <wp:effectExtent l="0" t="0" r="6985" b="8255"/>
+            <wp:docPr id="8" name="Picture 8"/>
             <wp:cNvGraphicFramePr>
               <a:graphicFrameLocks xmlns:a="http://schemas.openxmlformats.org/drawingml/2006/main" noChangeAspect="1"/>
             </wp:cNvGraphicFramePr>
@@ -1171,7 +1051,7 @@
                   <pic:spPr>
                     <a:xfrm>
                       <a:off x="0" y="0"/>
-                      <a:ext cx="2705478" cy="1066949"/>
+                      <a:ext cx="4737003" cy="3859102"/>
                     </a:xfrm>
                     <a:prstGeom prst="rect">
                       <a:avLst/>
@@ -1186,6 +1066,52 @@
     </w:p>
     <w:p>
       <w:pPr>
+        <w:shd w:val="clear" w:color="auto" w:fill="FFFFFF"/>
+        <w:spacing w:before="100" w:beforeAutospacing="1" w:after="100" w:afterAutospacing="1" w:line="300" w:lineRule="atLeast"/>
+        <w:ind w:left="90" w:right="150"/>
+        <w:rPr>
+          <w:rFonts w:ascii="Arial" w:hAnsi="Arial" w:cs="Arial"/>
+          <w:color w:val="333333"/>
+          <w:sz w:val="20"/>
+          <w:szCs w:val="20"/>
+          <w:lang w:val="en"/>
+        </w:rPr>
+      </w:pPr>
+    </w:p>
+    <w:p>
+      <w:pPr>
+        <w:pStyle w:val="NormalWeb"/>
+        <w:rPr>
+          <w:rFonts w:ascii="Arial" w:hAnsi="Arial" w:cs="Arial"/>
+          <w:color w:val="333333"/>
+          <w:sz w:val="20"/>
+          <w:szCs w:val="20"/>
+          <w:lang w:val="en"/>
+        </w:rPr>
+      </w:pPr>
+      <w:r>
+        <w:rPr>
+          <w:rFonts w:ascii="Arial" w:hAnsi="Arial" w:cs="Arial"/>
+          <w:color w:val="333333"/>
+          <w:sz w:val="20"/>
+          <w:szCs w:val="20"/>
+          <w:lang w:val="en"/>
+        </w:rPr>
+        <w:t>After install launch the system tray application then then right click on it.</w:t>
+      </w:r>
+      <w:r>
+        <w:rPr>
+          <w:rFonts w:ascii="Arial" w:hAnsi="Arial" w:cs="Arial"/>
+          <w:color w:val="333333"/>
+          <w:sz w:val="20"/>
+          <w:szCs w:val="20"/>
+          <w:lang w:val="en"/>
+        </w:rPr>
+        <w:t xml:space="preserve">   (You might have to click on the little arrow on the left of the system tray to show hidden system tray icons)</w:t>
+      </w:r>
+    </w:p>
+    <w:p>
+      <w:pPr>
         <w:pStyle w:val="NormalWeb"/>
         <w:rPr>
           <w:rFonts w:ascii="Arial" w:hAnsi="Arial" w:cs="Arial"/>
@@ -1204,10 +1130,10 @@
           <w:szCs w:val="20"/>
         </w:rPr>
         <w:drawing>
-          <wp:inline distT="0" distB="0" distL="0" distR="0" wp14:anchorId="227CFA99" wp14:editId="3F76D608">
-            <wp:extent cx="5943600" cy="3647440"/>
+          <wp:inline distT="0" distB="0" distL="0" distR="0" wp14:anchorId="29D36998" wp14:editId="02FBC40A">
+            <wp:extent cx="266737" cy="314369"/>
             <wp:effectExtent l="0" t="0" r="0" b="0"/>
-            <wp:docPr id="3" name="Picture 3"/>
+            <wp:docPr id="4" name="Picture 4"/>
             <wp:cNvGraphicFramePr>
               <a:graphicFrameLocks xmlns:a="http://schemas.openxmlformats.org/drawingml/2006/main" noChangeAspect="1"/>
             </wp:cNvGraphicFramePr>
@@ -1227,7 +1153,7 @@
                   <pic:spPr>
                     <a:xfrm>
                       <a:off x="0" y="0"/>
-                      <a:ext cx="5943600" cy="3647440"/>
+                      <a:ext cx="266737" cy="314369"/>
                     </a:xfrm>
                     <a:prstGeom prst="rect">
                       <a:avLst/>
@@ -1251,6 +1177,16 @@
           <w:lang w:val="en"/>
         </w:rPr>
       </w:pPr>
+      <w:r>
+        <w:rPr>
+          <w:rFonts w:ascii="Arial" w:hAnsi="Arial" w:cs="Arial"/>
+          <w:color w:val="333333"/>
+          <w:sz w:val="20"/>
+          <w:szCs w:val="20"/>
+          <w:lang w:val="en"/>
+        </w:rPr>
+        <w:t>You will see the following options (click on settings to display the main form for changing settings):</w:t>
+      </w:r>
     </w:p>
     <w:p>
       <w:pPr>
@@ -1271,11 +1207,12 @@
           <w:sz w:val="20"/>
           <w:szCs w:val="20"/>
         </w:rPr>
+        <w:lastRenderedPageBreak/>
         <w:drawing>
-          <wp:inline distT="0" distB="0" distL="0" distR="0" wp14:anchorId="69387FCC" wp14:editId="0FF05BF9">
-            <wp:extent cx="5943600" cy="2700655"/>
-            <wp:effectExtent l="0" t="0" r="0" b="4445"/>
-            <wp:docPr id="7" name="Picture 7"/>
+          <wp:inline distT="0" distB="0" distL="0" distR="0" wp14:anchorId="4D3AED34" wp14:editId="78B9468D">
+            <wp:extent cx="2705478" cy="1066949"/>
+            <wp:effectExtent l="0" t="0" r="0" b="0"/>
+            <wp:docPr id="2" name="Picture 2"/>
             <wp:cNvGraphicFramePr>
               <a:graphicFrameLocks xmlns:a="http://schemas.openxmlformats.org/drawingml/2006/main" noChangeAspect="1"/>
             </wp:cNvGraphicFramePr>
@@ -1295,7 +1232,7 @@
                   <pic:spPr>
                     <a:xfrm>
                       <a:off x="0" y="0"/>
-                      <a:ext cx="5943600" cy="2700655"/>
+                      <a:ext cx="2705478" cy="1066949"/>
                     </a:xfrm>
                     <a:prstGeom prst="rect">
                       <a:avLst/>
@@ -1313,7 +1250,6 @@
         <w:pStyle w:val="NormalWeb"/>
         <w:rPr>
           <w:rFonts w:ascii="Arial" w:hAnsi="Arial" w:cs="Arial"/>
-          <w:b/>
           <w:color w:val="333333"/>
           <w:sz w:val="20"/>
           <w:szCs w:val="20"/>
@@ -1323,1038 +1259,16 @@
       <w:r>
         <w:rPr>
           <w:rFonts w:ascii="Arial" w:hAnsi="Arial" w:cs="Arial"/>
-          <w:b/>
+          <w:noProof/>
           <w:color w:val="333333"/>
           <w:sz w:val="20"/>
           <w:szCs w:val="20"/>
-          <w:lang w:val="en"/>
-        </w:rPr>
-        <w:lastRenderedPageBreak/>
-        <w:t>Installation and Use Notes:</w:t>
-      </w:r>
-    </w:p>
-    <w:p>
-      <w:pPr>
-        <w:pStyle w:val="NormalWeb"/>
-        <w:numPr>
-          <w:ilvl w:val="0"/>
-          <w:numId w:val="19"/>
-        </w:numPr>
-        <w:rPr>
-          <w:rFonts w:ascii="Arial" w:hAnsi="Arial" w:cs="Arial"/>
-          <w:color w:val="333333"/>
-          <w:sz w:val="20"/>
-          <w:szCs w:val="20"/>
-          <w:lang w:val="en"/>
-        </w:rPr>
-      </w:pPr>
-      <w:r>
-        <w:rPr>
-          <w:rFonts w:ascii="Arial" w:hAnsi="Arial" w:cs="Arial"/>
-          <w:color w:val="333333"/>
-          <w:sz w:val="20"/>
-          <w:szCs w:val="20"/>
-          <w:lang w:val="en"/>
-        </w:rPr>
-        <w:t xml:space="preserve">I </w:t>
-      </w:r>
-      <w:r>
-        <w:rPr>
-          <w:rFonts w:ascii="Arial" w:hAnsi="Arial" w:cs="Arial"/>
-          <w:color w:val="333333"/>
-          <w:sz w:val="20"/>
-          <w:szCs w:val="20"/>
-          <w:lang w:val="en"/>
-        </w:rPr>
-        <w:t>created</w:t>
-      </w:r>
-      <w:r>
-        <w:rPr>
-          <w:rFonts w:ascii="Arial" w:hAnsi="Arial" w:cs="Arial"/>
-          <w:color w:val="333333"/>
-          <w:sz w:val="20"/>
-          <w:szCs w:val="20"/>
-          <w:lang w:val="en"/>
-        </w:rPr>
-        <w:t xml:space="preserve"> the ability to detect ransomware </w:t>
-      </w:r>
-      <w:r>
-        <w:rPr>
-          <w:rFonts w:ascii="Arial" w:hAnsi="Arial" w:cs="Arial"/>
-          <w:color w:val="333333"/>
-          <w:sz w:val="20"/>
-          <w:szCs w:val="20"/>
-          <w:lang w:val="en"/>
-        </w:rPr>
-        <w:t>i</w:t>
-      </w:r>
-      <w:r>
-        <w:rPr>
-          <w:rFonts w:ascii="Arial" w:hAnsi="Arial" w:cs="Arial"/>
-          <w:color w:val="333333"/>
-          <w:sz w:val="20"/>
-          <w:szCs w:val="20"/>
-          <w:lang w:val="en"/>
-        </w:rPr>
-        <w:t>n file shares</w:t>
-      </w:r>
-      <w:r>
-        <w:rPr>
-          <w:rFonts w:ascii="Arial" w:hAnsi="Arial" w:cs="Arial"/>
-          <w:color w:val="333333"/>
-          <w:sz w:val="20"/>
-          <w:szCs w:val="20"/>
-          <w:lang w:val="en"/>
-        </w:rPr>
-        <w:t xml:space="preserve"> using the Compare tab.</w:t>
-      </w:r>
-    </w:p>
-    <w:p>
-      <w:pPr>
-        <w:pStyle w:val="NormalWeb"/>
-        <w:numPr>
-          <w:ilvl w:val="0"/>
-          <w:numId w:val="19"/>
-        </w:numPr>
-        <w:rPr>
-          <w:rFonts w:ascii="Arial" w:hAnsi="Arial" w:cs="Arial"/>
-          <w:color w:val="333333"/>
-          <w:sz w:val="20"/>
-          <w:szCs w:val="20"/>
-          <w:lang w:val="en"/>
-        </w:rPr>
-      </w:pPr>
-      <w:proofErr w:type="spellStart"/>
-      <w:r>
-        <w:rPr>
-          <w:rFonts w:ascii="Arial" w:hAnsi="Arial" w:cs="Arial"/>
-          <w:color w:val="333333"/>
-          <w:sz w:val="20"/>
-          <w:szCs w:val="20"/>
-          <w:lang w:val="en"/>
-        </w:rPr>
-        <w:t>RansomwareDetection</w:t>
-      </w:r>
-      <w:r>
-        <w:rPr>
-          <w:rFonts w:ascii="Arial" w:hAnsi="Arial" w:cs="Arial"/>
-          <w:color w:val="333333"/>
-          <w:sz w:val="20"/>
-          <w:szCs w:val="20"/>
-          <w:lang w:val="en"/>
-        </w:rPr>
-        <w:t>Service</w:t>
-      </w:r>
-      <w:proofErr w:type="spellEnd"/>
-      <w:r>
-        <w:rPr>
-          <w:rFonts w:ascii="Arial" w:hAnsi="Arial" w:cs="Arial"/>
-          <w:color w:val="333333"/>
-          <w:sz w:val="20"/>
-          <w:szCs w:val="20"/>
-          <w:lang w:val="en"/>
-        </w:rPr>
-        <w:t xml:space="preserve"> is a C# Windows service that will </w:t>
-      </w:r>
-      <w:r>
-        <w:rPr>
-          <w:rFonts w:ascii="Arial" w:hAnsi="Arial" w:cs="Arial"/>
-          <w:color w:val="333333"/>
-          <w:sz w:val="20"/>
-          <w:szCs w:val="20"/>
-          <w:lang w:val="en"/>
-        </w:rPr>
-        <w:t xml:space="preserve">detect ransomware in a windows file share and optionally copy the files you want to verify to the </w:t>
-      </w:r>
-      <w:proofErr w:type="spellStart"/>
-      <w:r>
-        <w:rPr>
-          <w:rFonts w:ascii="Arial" w:hAnsi="Arial" w:cs="Arial"/>
-          <w:color w:val="333333"/>
-          <w:sz w:val="20"/>
-          <w:szCs w:val="20"/>
-          <w:lang w:val="en"/>
-        </w:rPr>
-        <w:t>SourcePath</w:t>
-      </w:r>
-      <w:proofErr w:type="spellEnd"/>
-      <w:r>
-        <w:rPr>
-          <w:rFonts w:ascii="Arial" w:hAnsi="Arial" w:cs="Arial"/>
-          <w:color w:val="333333"/>
-          <w:sz w:val="20"/>
-          <w:szCs w:val="20"/>
-          <w:lang w:val="en"/>
-        </w:rPr>
-        <w:t xml:space="preserve"> and the first layer of subfolders as well.  </w:t>
-      </w:r>
-    </w:p>
-    <w:p>
-      <w:pPr>
-        <w:pStyle w:val="NormalWeb"/>
-        <w:numPr>
-          <w:ilvl w:val="0"/>
-          <w:numId w:val="19"/>
-        </w:numPr>
-        <w:rPr>
-          <w:rFonts w:ascii="Arial" w:hAnsi="Arial" w:cs="Arial"/>
-          <w:color w:val="333333"/>
-          <w:sz w:val="20"/>
-          <w:szCs w:val="20"/>
-          <w:lang w:val="en"/>
-        </w:rPr>
-      </w:pPr>
-      <w:r>
-        <w:rPr>
-          <w:rFonts w:ascii="Arial" w:hAnsi="Arial" w:cs="Arial"/>
-          <w:color w:val="333333"/>
-          <w:sz w:val="20"/>
-          <w:szCs w:val="20"/>
-          <w:lang w:val="en"/>
-        </w:rPr>
-        <w:t xml:space="preserve">Run </w:t>
-      </w:r>
-      <w:proofErr w:type="spellStart"/>
-      <w:r>
-        <w:rPr>
-          <w:rFonts w:ascii="Arial" w:hAnsi="Arial" w:cs="Arial"/>
-          <w:color w:val="333333"/>
-          <w:sz w:val="20"/>
-          <w:szCs w:val="20"/>
-          <w:lang w:val="en"/>
-        </w:rPr>
-        <w:t>services.msc</w:t>
-      </w:r>
-      <w:proofErr w:type="spellEnd"/>
-      <w:r>
-        <w:rPr>
-          <w:rFonts w:ascii="Arial" w:hAnsi="Arial" w:cs="Arial"/>
-          <w:color w:val="333333"/>
-          <w:sz w:val="20"/>
-          <w:szCs w:val="20"/>
-          <w:lang w:val="en"/>
-        </w:rPr>
-        <w:t xml:space="preserve"> and changed the logon user and password for "</w:t>
-      </w:r>
-      <w:proofErr w:type="spellStart"/>
-      <w:r>
-        <w:rPr>
-          <w:rFonts w:ascii="Arial" w:hAnsi="Arial" w:cs="Arial"/>
-          <w:color w:val="333333"/>
-          <w:sz w:val="20"/>
-          <w:szCs w:val="20"/>
-          <w:lang w:val="en"/>
-        </w:rPr>
-        <w:t>RansomwareDetection</w:t>
-      </w:r>
-      <w:r>
-        <w:rPr>
-          <w:rFonts w:ascii="Arial" w:hAnsi="Arial" w:cs="Arial"/>
-          <w:color w:val="333333"/>
-          <w:sz w:val="20"/>
-          <w:szCs w:val="20"/>
-          <w:lang w:val="en"/>
-        </w:rPr>
-        <w:t>Service</w:t>
-      </w:r>
-      <w:proofErr w:type="spellEnd"/>
-      <w:r>
-        <w:rPr>
-          <w:rFonts w:ascii="Arial" w:hAnsi="Arial" w:cs="Arial"/>
-          <w:color w:val="333333"/>
-          <w:sz w:val="20"/>
-          <w:szCs w:val="20"/>
-          <w:lang w:val="en"/>
-        </w:rPr>
-        <w:t>" to the user that has the needed permissions for the folders you are working with.</w:t>
-      </w:r>
-    </w:p>
-    <w:p>
-      <w:pPr>
-        <w:pStyle w:val="NormalWeb"/>
-        <w:numPr>
-          <w:ilvl w:val="0"/>
-          <w:numId w:val="19"/>
-        </w:numPr>
-        <w:rPr>
-          <w:rFonts w:ascii="Arial" w:hAnsi="Arial" w:cs="Arial"/>
-          <w:color w:val="333333"/>
-          <w:sz w:val="20"/>
-          <w:szCs w:val="20"/>
-          <w:lang w:val="en"/>
-        </w:rPr>
-      </w:pPr>
-      <w:r>
-        <w:rPr>
-          <w:rFonts w:ascii="Arial" w:hAnsi="Arial" w:cs="Arial"/>
-          <w:color w:val="333333"/>
-          <w:sz w:val="20"/>
-          <w:szCs w:val="20"/>
-          <w:lang w:val="en"/>
-        </w:rPr>
-        <w:t>Make sure to use UNC paths for file shares</w:t>
-      </w:r>
-      <w:r>
-        <w:rPr>
-          <w:rFonts w:ascii="Arial" w:hAnsi="Arial" w:cs="Arial"/>
-          <w:color w:val="333333"/>
-          <w:sz w:val="20"/>
-          <w:szCs w:val="20"/>
-          <w:lang w:val="en"/>
-        </w:rPr>
-        <w:t xml:space="preserve"> or a local folder for the Windows Server running the service</w:t>
-      </w:r>
-      <w:r>
-        <w:rPr>
-          <w:rFonts w:ascii="Arial" w:hAnsi="Arial" w:cs="Arial"/>
-          <w:color w:val="333333"/>
-          <w:sz w:val="20"/>
-          <w:szCs w:val="20"/>
-          <w:lang w:val="en"/>
-        </w:rPr>
-        <w:t>.</w:t>
-      </w:r>
-    </w:p>
-    <w:p>
-      <w:pPr>
-        <w:shd w:val="clear" w:color="auto" w:fill="FFFFFF"/>
-        <w:spacing w:before="297" w:after="148" w:line="240" w:lineRule="auto"/>
-        <w:outlineLvl w:val="1"/>
-        <w:rPr>
-          <w:rFonts w:ascii="Arial" w:eastAsia="Times New Roman" w:hAnsi="Arial" w:cs="Arial"/>
-          <w:b/>
-          <w:bCs/>
-          <w:color w:val="444444"/>
-          <w:sz w:val="21"/>
-          <w:szCs w:val="21"/>
-        </w:rPr>
-      </w:pPr>
-      <w:r>
-        <w:rPr>
-          <w:rFonts w:ascii="Arial" w:eastAsia="Times New Roman" w:hAnsi="Arial" w:cs="Arial"/>
-          <w:b/>
-          <w:bCs/>
-          <w:color w:val="444444"/>
-          <w:sz w:val="21"/>
-          <w:szCs w:val="21"/>
-        </w:rPr>
-        <w:t>Overall Features:</w:t>
-      </w:r>
-    </w:p>
-    <w:p>
-      <w:pPr>
-        <w:pStyle w:val="ListParagraph"/>
-        <w:numPr>
-          <w:ilvl w:val="0"/>
-          <w:numId w:val="11"/>
-        </w:numPr>
-        <w:shd w:val="clear" w:color="auto" w:fill="FFFFFF"/>
-        <w:spacing w:before="297" w:after="148" w:line="300" w:lineRule="atLeast"/>
-        <w:outlineLvl w:val="2"/>
-        <w:rPr>
-          <w:rFonts w:ascii="Arial" w:eastAsia="Times New Roman" w:hAnsi="Arial" w:cs="Arial"/>
-          <w:color w:val="444444"/>
-          <w:sz w:val="20"/>
-          <w:szCs w:val="20"/>
-        </w:rPr>
-      </w:pPr>
-      <w:proofErr w:type="spellStart"/>
-      <w:r>
-        <w:rPr>
-          <w:rFonts w:ascii="Arial" w:eastAsia="Times New Roman" w:hAnsi="Arial" w:cs="Arial"/>
-          <w:color w:val="444444"/>
-          <w:sz w:val="20"/>
-          <w:szCs w:val="20"/>
-        </w:rPr>
-        <w:t>SourcePath</w:t>
-      </w:r>
-      <w:proofErr w:type="spellEnd"/>
-      <w:r>
-        <w:rPr>
-          <w:rFonts w:ascii="Arial" w:eastAsia="Times New Roman" w:hAnsi="Arial" w:cs="Arial"/>
-          <w:color w:val="444444"/>
-          <w:sz w:val="20"/>
-          <w:szCs w:val="20"/>
-        </w:rPr>
-        <w:t xml:space="preserve"> files and folders </w:t>
-      </w:r>
-      <w:proofErr w:type="gramStart"/>
-      <w:r>
-        <w:rPr>
-          <w:rFonts w:ascii="Arial" w:eastAsia="Times New Roman" w:hAnsi="Arial" w:cs="Arial"/>
-          <w:color w:val="444444"/>
-          <w:sz w:val="20"/>
-          <w:szCs w:val="20"/>
-        </w:rPr>
-        <w:t>are checked</w:t>
-      </w:r>
-      <w:proofErr w:type="gramEnd"/>
-      <w:r>
-        <w:rPr>
-          <w:rFonts w:ascii="Arial" w:eastAsia="Times New Roman" w:hAnsi="Arial" w:cs="Arial"/>
-          <w:color w:val="444444"/>
-          <w:sz w:val="20"/>
-          <w:szCs w:val="20"/>
-        </w:rPr>
-        <w:t xml:space="preserve"> against the </w:t>
-      </w:r>
-      <w:proofErr w:type="spellStart"/>
-      <w:r>
-        <w:rPr>
-          <w:rFonts w:ascii="Arial" w:eastAsia="Times New Roman" w:hAnsi="Arial" w:cs="Arial"/>
-          <w:color w:val="444444"/>
-          <w:sz w:val="20"/>
-          <w:szCs w:val="20"/>
-        </w:rPr>
-        <w:t>FilePathToCheck</w:t>
-      </w:r>
-      <w:proofErr w:type="spellEnd"/>
-      <w:r>
-        <w:rPr>
-          <w:rFonts w:ascii="Arial" w:eastAsia="Times New Roman" w:hAnsi="Arial" w:cs="Arial"/>
-          <w:color w:val="444444"/>
-          <w:sz w:val="20"/>
-          <w:szCs w:val="20"/>
-        </w:rPr>
-        <w:t xml:space="preserve"> and if files are changed or missing then an error is logged and an email sent if </w:t>
-      </w:r>
-      <w:proofErr w:type="spellStart"/>
-      <w:r>
-        <w:rPr>
-          <w:rFonts w:ascii="Arial" w:eastAsia="Times New Roman" w:hAnsi="Arial" w:cs="Arial"/>
-          <w:color w:val="444444"/>
-          <w:sz w:val="20"/>
-          <w:szCs w:val="20"/>
-        </w:rPr>
-        <w:t>SendEmailOnError</w:t>
-      </w:r>
-      <w:proofErr w:type="spellEnd"/>
-      <w:r>
-        <w:rPr>
-          <w:rFonts w:ascii="Arial" w:eastAsia="Times New Roman" w:hAnsi="Arial" w:cs="Arial"/>
-          <w:color w:val="444444"/>
-          <w:sz w:val="20"/>
-          <w:szCs w:val="20"/>
-        </w:rPr>
-        <w:t xml:space="preserve"> is checked.</w:t>
-      </w:r>
-    </w:p>
-    <w:p>
-      <w:pPr>
-        <w:pStyle w:val="ListParagraph"/>
-        <w:numPr>
-          <w:ilvl w:val="0"/>
-          <w:numId w:val="11"/>
-        </w:numPr>
-        <w:shd w:val="clear" w:color="auto" w:fill="FFFFFF"/>
-        <w:spacing w:before="297" w:after="148" w:line="300" w:lineRule="atLeast"/>
-        <w:outlineLvl w:val="2"/>
-        <w:rPr>
-          <w:rFonts w:ascii="Arial" w:eastAsia="Times New Roman" w:hAnsi="Arial" w:cs="Arial"/>
-          <w:color w:val="444444"/>
-          <w:sz w:val="20"/>
-          <w:szCs w:val="20"/>
-        </w:rPr>
-      </w:pPr>
-      <w:r>
-        <w:rPr>
-          <w:rFonts w:ascii="Arial" w:eastAsia="Times New Roman" w:hAnsi="Arial" w:cs="Arial"/>
-          <w:color w:val="444444"/>
-          <w:sz w:val="20"/>
-          <w:szCs w:val="20"/>
-        </w:rPr>
-        <w:t>Each row in the configuration table can run on a different schedule and have different options.</w:t>
-      </w:r>
-    </w:p>
-    <w:p>
-      <w:pPr>
-        <w:pStyle w:val="ListParagraph"/>
-        <w:numPr>
-          <w:ilvl w:val="0"/>
-          <w:numId w:val="11"/>
-        </w:numPr>
-        <w:shd w:val="clear" w:color="auto" w:fill="FFFFFF"/>
-        <w:spacing w:before="297" w:after="148" w:line="300" w:lineRule="atLeast"/>
-        <w:outlineLvl w:val="2"/>
-        <w:rPr>
-          <w:rFonts w:ascii="Arial" w:eastAsia="Times New Roman" w:hAnsi="Arial" w:cs="Arial"/>
-          <w:color w:val="444444"/>
-          <w:sz w:val="20"/>
-          <w:szCs w:val="20"/>
-        </w:rPr>
-      </w:pPr>
-      <w:r>
-        <w:rPr>
-          <w:rFonts w:ascii="Arial" w:eastAsia="Times New Roman" w:hAnsi="Arial" w:cs="Arial"/>
-          <w:color w:val="444444"/>
-          <w:sz w:val="20"/>
-          <w:szCs w:val="20"/>
-        </w:rPr>
-        <w:t xml:space="preserve">Long path names </w:t>
-      </w:r>
-      <w:proofErr w:type="gramStart"/>
-      <w:r>
-        <w:rPr>
-          <w:rFonts w:ascii="Arial" w:eastAsia="Times New Roman" w:hAnsi="Arial" w:cs="Arial"/>
-          <w:color w:val="444444"/>
-          <w:sz w:val="20"/>
-          <w:szCs w:val="20"/>
-        </w:rPr>
-        <w:t>are supported</w:t>
-      </w:r>
-      <w:proofErr w:type="gramEnd"/>
-      <w:r>
-        <w:rPr>
-          <w:rFonts w:ascii="Arial" w:eastAsia="Times New Roman" w:hAnsi="Arial" w:cs="Arial"/>
-          <w:color w:val="444444"/>
-          <w:sz w:val="20"/>
-          <w:szCs w:val="20"/>
-        </w:rPr>
-        <w:t>.</w:t>
-      </w:r>
-    </w:p>
-    <w:p>
-      <w:pPr>
-        <w:pStyle w:val="ListParagraph"/>
-        <w:numPr>
-          <w:ilvl w:val="0"/>
-          <w:numId w:val="11"/>
-        </w:numPr>
-        <w:shd w:val="clear" w:color="auto" w:fill="FFFFFF"/>
-        <w:spacing w:before="297" w:after="148" w:line="300" w:lineRule="atLeast"/>
-        <w:outlineLvl w:val="2"/>
-        <w:rPr>
-          <w:rFonts w:ascii="Arial" w:eastAsia="Times New Roman" w:hAnsi="Arial" w:cs="Arial"/>
-          <w:color w:val="444444"/>
-          <w:sz w:val="20"/>
-          <w:szCs w:val="20"/>
-        </w:rPr>
-      </w:pPr>
-      <w:r>
-        <w:rPr>
-          <w:rFonts w:ascii="Arial" w:eastAsia="Times New Roman" w:hAnsi="Arial" w:cs="Arial"/>
-          <w:color w:val="444444"/>
-          <w:sz w:val="20"/>
-          <w:szCs w:val="20"/>
-        </w:rPr>
-        <w:t xml:space="preserve">Configuration table rows </w:t>
-      </w:r>
-      <w:proofErr w:type="gramStart"/>
-      <w:r>
-        <w:rPr>
-          <w:rFonts w:ascii="Arial" w:eastAsia="Times New Roman" w:hAnsi="Arial" w:cs="Arial"/>
-          <w:color w:val="444444"/>
-          <w:sz w:val="20"/>
-          <w:szCs w:val="20"/>
-        </w:rPr>
-        <w:t>are executed</w:t>
-      </w:r>
-      <w:proofErr w:type="gramEnd"/>
-      <w:r>
-        <w:rPr>
-          <w:rFonts w:ascii="Arial" w:eastAsia="Times New Roman" w:hAnsi="Arial" w:cs="Arial"/>
-          <w:color w:val="444444"/>
-          <w:sz w:val="20"/>
-          <w:szCs w:val="20"/>
-        </w:rPr>
-        <w:t xml:space="preserve"> via a multi-threaded call. Therefore, multiple folders </w:t>
-      </w:r>
-      <w:proofErr w:type="gramStart"/>
-      <w:r>
-        <w:rPr>
-          <w:rFonts w:ascii="Arial" w:eastAsia="Times New Roman" w:hAnsi="Arial" w:cs="Arial"/>
-          <w:color w:val="444444"/>
-          <w:sz w:val="20"/>
-          <w:szCs w:val="20"/>
-        </w:rPr>
-        <w:t>can be scheduled to be checked and</w:t>
-      </w:r>
-      <w:proofErr w:type="gramEnd"/>
-      <w:r>
-        <w:rPr>
-          <w:rFonts w:ascii="Arial" w:eastAsia="Times New Roman" w:hAnsi="Arial" w:cs="Arial"/>
-          <w:color w:val="444444"/>
-          <w:sz w:val="20"/>
-          <w:szCs w:val="20"/>
-        </w:rPr>
-        <w:t xml:space="preserve"> even run at the same time.</w:t>
-      </w:r>
-    </w:p>
-    <w:p>
-      <w:pPr>
-        <w:pStyle w:val="ListParagraph"/>
-        <w:shd w:val="clear" w:color="auto" w:fill="FFFFFF"/>
-        <w:spacing w:before="297" w:after="148" w:line="300" w:lineRule="atLeast"/>
-        <w:outlineLvl w:val="2"/>
-        <w:rPr>
-          <w:rFonts w:ascii="Arial" w:eastAsia="Times New Roman" w:hAnsi="Arial" w:cs="Arial"/>
-          <w:color w:val="444444"/>
-          <w:sz w:val="20"/>
-          <w:szCs w:val="20"/>
-        </w:rPr>
-      </w:pPr>
-    </w:p>
-    <w:p>
-      <w:pPr>
-        <w:shd w:val="clear" w:color="auto" w:fill="FFFFFF"/>
-        <w:spacing w:before="297" w:after="148" w:line="240" w:lineRule="auto"/>
-        <w:outlineLvl w:val="1"/>
-        <w:rPr>
-          <w:rFonts w:ascii="Arial" w:eastAsia="Times New Roman" w:hAnsi="Arial" w:cs="Arial"/>
-          <w:b/>
-          <w:bCs/>
-          <w:color w:val="444444"/>
-          <w:sz w:val="21"/>
-          <w:szCs w:val="21"/>
-        </w:rPr>
-      </w:pPr>
-      <w:r>
-        <w:rPr>
-          <w:rFonts w:ascii="Arial" w:eastAsia="Times New Roman" w:hAnsi="Arial" w:cs="Arial"/>
-          <w:b/>
-          <w:bCs/>
-          <w:color w:val="444444"/>
-          <w:sz w:val="21"/>
-          <w:szCs w:val="21"/>
-        </w:rPr>
-        <w:t>Scheduling Options:</w:t>
-      </w:r>
-    </w:p>
-    <w:p>
-      <w:pPr>
-        <w:pStyle w:val="ListParagraph"/>
-        <w:numPr>
-          <w:ilvl w:val="0"/>
-          <w:numId w:val="14"/>
-        </w:numPr>
-        <w:shd w:val="clear" w:color="auto" w:fill="FFFFFF"/>
-        <w:spacing w:before="100" w:beforeAutospacing="1" w:after="100" w:afterAutospacing="1" w:line="300" w:lineRule="atLeast"/>
-        <w:ind w:right="150"/>
-        <w:rPr>
-          <w:rFonts w:ascii="Arial" w:eastAsia="Times New Roman" w:hAnsi="Arial" w:cs="Arial"/>
-          <w:color w:val="444444"/>
-          <w:sz w:val="20"/>
-          <w:szCs w:val="20"/>
-        </w:rPr>
-      </w:pPr>
-      <w:r>
-        <w:rPr>
-          <w:rFonts w:ascii="Arial" w:eastAsia="Times New Roman" w:hAnsi="Arial" w:cs="Arial"/>
-          <w:color w:val="444444"/>
-          <w:sz w:val="20"/>
-          <w:szCs w:val="20"/>
-        </w:rPr>
-        <w:t>Time Based or Interval Based Execution for each item in each configuration table.</w:t>
-      </w:r>
-    </w:p>
-    <w:p>
-      <w:pPr>
-        <w:pStyle w:val="ListParagraph"/>
-        <w:numPr>
-          <w:ilvl w:val="0"/>
-          <w:numId w:val="14"/>
-        </w:numPr>
-        <w:shd w:val="clear" w:color="auto" w:fill="FFFFFF"/>
-        <w:spacing w:before="100" w:beforeAutospacing="1" w:after="100" w:afterAutospacing="1" w:line="300" w:lineRule="atLeast"/>
-        <w:ind w:right="150"/>
-        <w:rPr>
-          <w:rFonts w:ascii="Arial" w:eastAsia="Times New Roman" w:hAnsi="Arial" w:cs="Arial"/>
-          <w:color w:val="444444"/>
-          <w:sz w:val="20"/>
-          <w:szCs w:val="20"/>
-        </w:rPr>
-      </w:pPr>
-      <w:r>
-        <w:rPr>
-          <w:rFonts w:ascii="Arial" w:eastAsia="Times New Roman" w:hAnsi="Arial" w:cs="Arial"/>
-          <w:color w:val="444444"/>
-          <w:sz w:val="20"/>
-          <w:szCs w:val="20"/>
-        </w:rPr>
-        <w:t>Day of the Week Selection via check box for Monday - Sunday</w:t>
-      </w:r>
-    </w:p>
-    <w:p>
-      <w:pPr>
-        <w:pStyle w:val="ListParagraph"/>
-        <w:numPr>
-          <w:ilvl w:val="0"/>
-          <w:numId w:val="14"/>
-        </w:numPr>
-        <w:shd w:val="clear" w:color="auto" w:fill="FFFFFF"/>
-        <w:spacing w:before="100" w:beforeAutospacing="1" w:after="100" w:afterAutospacing="1" w:line="300" w:lineRule="atLeast"/>
-        <w:ind w:right="150"/>
-        <w:rPr>
-          <w:rFonts w:ascii="Arial" w:eastAsia="Times New Roman" w:hAnsi="Arial" w:cs="Arial"/>
-          <w:color w:val="444444"/>
-          <w:sz w:val="20"/>
-          <w:szCs w:val="20"/>
-        </w:rPr>
-      </w:pPr>
-      <w:r>
-        <w:rPr>
-          <w:rFonts w:ascii="Arial" w:eastAsia="Times New Roman" w:hAnsi="Arial" w:cs="Arial"/>
-          <w:color w:val="444444"/>
-          <w:sz w:val="20"/>
-          <w:szCs w:val="20"/>
-        </w:rPr>
-        <w:t>Day of the Month Enter in day 1-31 desired and this will override Day of the Week</w:t>
-      </w:r>
-    </w:p>
-    <w:p>
-      <w:pPr>
-        <w:pStyle w:val="ListParagraph"/>
-        <w:numPr>
-          <w:ilvl w:val="0"/>
-          <w:numId w:val="14"/>
-        </w:numPr>
-        <w:shd w:val="clear" w:color="auto" w:fill="FFFFFF"/>
-        <w:spacing w:before="100" w:beforeAutospacing="1" w:after="100" w:afterAutospacing="1" w:line="300" w:lineRule="atLeast"/>
-        <w:ind w:right="150"/>
-        <w:rPr>
-          <w:rFonts w:ascii="Arial" w:eastAsia="Times New Roman" w:hAnsi="Arial" w:cs="Arial"/>
-          <w:color w:val="444444"/>
-          <w:sz w:val="20"/>
-          <w:szCs w:val="20"/>
-        </w:rPr>
-      </w:pPr>
-      <w:r>
-        <w:rPr>
-          <w:rFonts w:ascii="Arial" w:eastAsia="Times New Roman" w:hAnsi="Arial" w:cs="Arial"/>
-          <w:color w:val="444444"/>
-          <w:sz w:val="20"/>
-          <w:szCs w:val="20"/>
-        </w:rPr>
-        <w:t xml:space="preserve">Day of the Month Enter in -1 to -5 for </w:t>
-      </w:r>
-      <w:proofErr w:type="spellStart"/>
-      <w:r>
-        <w:rPr>
-          <w:rFonts w:ascii="Arial" w:eastAsia="Times New Roman" w:hAnsi="Arial" w:cs="Arial"/>
-          <w:color w:val="444444"/>
-          <w:sz w:val="20"/>
-          <w:szCs w:val="20"/>
-        </w:rPr>
-        <w:t>NthDayOfTheWeek</w:t>
-      </w:r>
-      <w:proofErr w:type="spellEnd"/>
-      <w:r>
-        <w:rPr>
-          <w:rFonts w:ascii="Arial" w:eastAsia="Times New Roman" w:hAnsi="Arial" w:cs="Arial"/>
-          <w:color w:val="444444"/>
-          <w:sz w:val="20"/>
-          <w:szCs w:val="20"/>
-        </w:rPr>
-        <w:t xml:space="preserve"> (where -1 is 1st day of the month and -5 is 5th day in the month) in conjunction with Day of the Week to select the desired </w:t>
-      </w:r>
-      <w:proofErr w:type="spellStart"/>
-      <w:r>
-        <w:rPr>
-          <w:rFonts w:ascii="Arial" w:eastAsia="Times New Roman" w:hAnsi="Arial" w:cs="Arial"/>
-          <w:color w:val="444444"/>
-          <w:sz w:val="20"/>
-          <w:szCs w:val="20"/>
-        </w:rPr>
-        <w:t>WeekDay</w:t>
-      </w:r>
-      <w:proofErr w:type="spellEnd"/>
-      <w:r>
-        <w:rPr>
-          <w:rFonts w:ascii="Arial" w:eastAsia="Times New Roman" w:hAnsi="Arial" w:cs="Arial"/>
-          <w:color w:val="444444"/>
-          <w:sz w:val="20"/>
-          <w:szCs w:val="20"/>
-        </w:rPr>
-        <w:t>.</w:t>
-      </w:r>
-    </w:p>
-    <w:p>
-      <w:pPr>
-        <w:numPr>
-          <w:ilvl w:val="0"/>
-          <w:numId w:val="1"/>
-        </w:numPr>
-        <w:shd w:val="clear" w:color="auto" w:fill="FFFFFF"/>
-        <w:spacing w:before="297" w:beforeAutospacing="1" w:after="148" w:afterAutospacing="1" w:line="240" w:lineRule="auto"/>
-        <w:ind w:right="150"/>
-        <w:outlineLvl w:val="1"/>
-        <w:rPr>
-          <w:rFonts w:ascii="Arial" w:eastAsia="Times New Roman" w:hAnsi="Arial" w:cs="Arial"/>
-          <w:b/>
-          <w:bCs/>
-          <w:color w:val="444444"/>
-          <w:sz w:val="20"/>
-          <w:szCs w:val="20"/>
-        </w:rPr>
-      </w:pPr>
-      <w:r>
-        <w:rPr>
-          <w:rFonts w:ascii="Arial" w:eastAsia="Times New Roman" w:hAnsi="Arial" w:cs="Arial"/>
-          <w:color w:val="444444"/>
-          <w:sz w:val="20"/>
-          <w:szCs w:val="20"/>
-        </w:rPr>
-        <w:t xml:space="preserve">Each configuration runs on a different thread so that they can run at the same time if needed and you </w:t>
-      </w:r>
-      <w:proofErr w:type="gramStart"/>
-      <w:r>
-        <w:rPr>
-          <w:rFonts w:ascii="Arial" w:eastAsia="Times New Roman" w:hAnsi="Arial" w:cs="Arial"/>
-          <w:color w:val="444444"/>
-          <w:sz w:val="20"/>
-          <w:szCs w:val="20"/>
-        </w:rPr>
-        <w:t>don't</w:t>
-      </w:r>
-      <w:proofErr w:type="gramEnd"/>
-      <w:r>
-        <w:rPr>
-          <w:rFonts w:ascii="Arial" w:eastAsia="Times New Roman" w:hAnsi="Arial" w:cs="Arial"/>
-          <w:color w:val="444444"/>
-          <w:sz w:val="20"/>
-          <w:szCs w:val="20"/>
-        </w:rPr>
-        <w:t xml:space="preserve"> see a file locking problem possible.</w:t>
-      </w:r>
-    </w:p>
-    <w:p>
-      <w:pPr>
-        <w:numPr>
-          <w:ilvl w:val="0"/>
-          <w:numId w:val="1"/>
-        </w:numPr>
-        <w:shd w:val="clear" w:color="auto" w:fill="FFFFFF"/>
-        <w:spacing w:before="297" w:beforeAutospacing="1" w:after="148" w:afterAutospacing="1" w:line="240" w:lineRule="auto"/>
-        <w:ind w:right="150"/>
-        <w:outlineLvl w:val="1"/>
-        <w:rPr>
-          <w:rFonts w:ascii="Arial" w:eastAsia="Times New Roman" w:hAnsi="Arial" w:cs="Arial"/>
-          <w:b/>
-          <w:bCs/>
-          <w:color w:val="444444"/>
-          <w:sz w:val="20"/>
-          <w:szCs w:val="20"/>
-        </w:rPr>
-      </w:pPr>
-      <w:r>
-        <w:rPr>
-          <w:rFonts w:ascii="Arial" w:eastAsia="Times New Roman" w:hAnsi="Arial" w:cs="Arial"/>
-          <w:b/>
-          <w:bCs/>
-          <w:color w:val="444444"/>
-          <w:sz w:val="20"/>
-          <w:szCs w:val="20"/>
-        </w:rPr>
-        <w:t>Interval Type:</w:t>
-      </w:r>
-    </w:p>
-    <w:p>
-      <w:pPr>
-        <w:numPr>
-          <w:ilvl w:val="1"/>
-          <w:numId w:val="1"/>
-        </w:numPr>
-        <w:shd w:val="clear" w:color="auto" w:fill="FFFFFF"/>
-        <w:spacing w:before="100" w:beforeAutospacing="1" w:after="100" w:afterAutospacing="1" w:line="300" w:lineRule="atLeast"/>
-        <w:ind w:right="150"/>
-        <w:rPr>
-          <w:rFonts w:ascii="Arial" w:eastAsia="Times New Roman" w:hAnsi="Arial" w:cs="Arial"/>
-          <w:color w:val="444444"/>
-          <w:sz w:val="20"/>
-          <w:szCs w:val="20"/>
-        </w:rPr>
-      </w:pPr>
-      <w:r>
-        <w:rPr>
-          <w:rFonts w:ascii="Arial" w:eastAsia="Times New Roman" w:hAnsi="Arial" w:cs="Arial"/>
-          <w:color w:val="444444"/>
-          <w:sz w:val="20"/>
-          <w:szCs w:val="20"/>
-        </w:rPr>
-        <w:t>Hourly:  Enter start time in military time,  end time in military time, select hourly interval type,  and enter “interval” in minutes.</w:t>
-      </w:r>
-    </w:p>
-    <w:p>
-      <w:pPr>
-        <w:numPr>
-          <w:ilvl w:val="1"/>
-          <w:numId w:val="1"/>
-        </w:numPr>
-        <w:shd w:val="clear" w:color="auto" w:fill="FFFFFF"/>
-        <w:spacing w:before="100" w:beforeAutospacing="1" w:after="100" w:afterAutospacing="1" w:line="300" w:lineRule="atLeast"/>
-        <w:ind w:right="150"/>
-        <w:rPr>
-          <w:rFonts w:ascii="Arial" w:eastAsia="Times New Roman" w:hAnsi="Arial" w:cs="Arial"/>
-          <w:color w:val="444444"/>
-          <w:sz w:val="20"/>
-          <w:szCs w:val="20"/>
-        </w:rPr>
-      </w:pPr>
-      <w:r>
-        <w:rPr>
-          <w:rFonts w:ascii="Arial" w:eastAsia="Times New Roman" w:hAnsi="Arial" w:cs="Arial"/>
-          <w:color w:val="444444"/>
-          <w:sz w:val="20"/>
-          <w:szCs w:val="20"/>
-        </w:rPr>
-        <w:t>Daily:  Set a start time in military format</w:t>
-      </w:r>
-      <w:proofErr w:type="gramStart"/>
-      <w:r>
-        <w:rPr>
-          <w:rFonts w:ascii="Arial" w:eastAsia="Times New Roman" w:hAnsi="Arial" w:cs="Arial"/>
-          <w:color w:val="444444"/>
-          <w:sz w:val="20"/>
-          <w:szCs w:val="20"/>
-        </w:rPr>
-        <w:t>,  select</w:t>
-      </w:r>
-      <w:proofErr w:type="gramEnd"/>
-      <w:r>
-        <w:rPr>
-          <w:rFonts w:ascii="Arial" w:eastAsia="Times New Roman" w:hAnsi="Arial" w:cs="Arial"/>
-          <w:color w:val="444444"/>
-          <w:sz w:val="20"/>
-          <w:szCs w:val="20"/>
-        </w:rPr>
-        <w:t xml:space="preserve"> days and months you want to run and it will run at that time.</w:t>
-      </w:r>
-    </w:p>
-    <w:p>
-      <w:pPr>
-        <w:numPr>
-          <w:ilvl w:val="1"/>
-          <w:numId w:val="1"/>
-        </w:numPr>
-        <w:shd w:val="clear" w:color="auto" w:fill="FFFFFF"/>
-        <w:spacing w:before="100" w:beforeAutospacing="1" w:after="100" w:afterAutospacing="1" w:line="300" w:lineRule="atLeast"/>
-        <w:ind w:right="150"/>
-        <w:rPr>
-          <w:rFonts w:ascii="Arial" w:eastAsia="Times New Roman" w:hAnsi="Arial" w:cs="Arial"/>
-          <w:color w:val="444444"/>
-          <w:sz w:val="20"/>
-          <w:szCs w:val="20"/>
-        </w:rPr>
-      </w:pPr>
-      <w:proofErr w:type="spellStart"/>
-      <w:r>
-        <w:rPr>
-          <w:rFonts w:ascii="Arial" w:eastAsia="Times New Roman" w:hAnsi="Arial" w:cs="Arial"/>
-          <w:color w:val="444444"/>
-          <w:sz w:val="20"/>
-          <w:szCs w:val="20"/>
-        </w:rPr>
-        <w:t>Monthy</w:t>
-      </w:r>
-      <w:proofErr w:type="spellEnd"/>
-      <w:r>
-        <w:rPr>
-          <w:rFonts w:ascii="Arial" w:eastAsia="Times New Roman" w:hAnsi="Arial" w:cs="Arial"/>
-          <w:color w:val="444444"/>
-          <w:sz w:val="20"/>
-          <w:szCs w:val="20"/>
-        </w:rPr>
-        <w:t>:  Set Interval to 1-31 to run on a specific day of the month,  specify -1 up to -5 and select a day to set the nth day of the month (e.g. -1 Mon would run on the 1st Monday of the month.)</w:t>
-      </w:r>
-    </w:p>
-    <w:p>
-      <w:pPr>
-        <w:shd w:val="clear" w:color="auto" w:fill="FFFFFF"/>
-        <w:spacing w:before="297" w:after="148" w:line="240" w:lineRule="auto"/>
-        <w:outlineLvl w:val="1"/>
-        <w:rPr>
-          <w:rFonts w:ascii="Arial" w:eastAsia="Times New Roman" w:hAnsi="Arial" w:cs="Arial"/>
-          <w:b/>
-          <w:bCs/>
-          <w:color w:val="444444"/>
-          <w:sz w:val="24"/>
-          <w:szCs w:val="24"/>
-        </w:rPr>
-      </w:pPr>
-    </w:p>
-    <w:p>
-      <w:pPr>
-        <w:shd w:val="clear" w:color="auto" w:fill="FFFFFF"/>
-        <w:spacing w:before="297" w:after="148" w:line="240" w:lineRule="auto"/>
-        <w:outlineLvl w:val="1"/>
-        <w:rPr>
-          <w:rFonts w:ascii="Arial" w:eastAsia="Times New Roman" w:hAnsi="Arial" w:cs="Arial"/>
-          <w:b/>
-          <w:bCs/>
-          <w:color w:val="444444"/>
-          <w:sz w:val="24"/>
-          <w:szCs w:val="24"/>
-        </w:rPr>
-      </w:pPr>
-    </w:p>
-    <w:p>
-      <w:pPr>
-        <w:shd w:val="clear" w:color="auto" w:fill="FFFFFF"/>
-        <w:spacing w:before="297" w:after="148" w:line="240" w:lineRule="auto"/>
-        <w:outlineLvl w:val="1"/>
-        <w:rPr>
-          <w:rFonts w:ascii="Arial" w:eastAsia="Times New Roman" w:hAnsi="Arial" w:cs="Arial"/>
-          <w:b/>
-          <w:bCs/>
-          <w:color w:val="444444"/>
-          <w:sz w:val="24"/>
-          <w:szCs w:val="24"/>
-        </w:rPr>
-      </w:pPr>
-    </w:p>
-    <w:p>
-      <w:pPr>
-        <w:shd w:val="clear" w:color="auto" w:fill="FFFFFF"/>
-        <w:spacing w:before="297" w:after="148" w:line="240" w:lineRule="auto"/>
-        <w:outlineLvl w:val="1"/>
-        <w:rPr>
-          <w:rFonts w:ascii="Arial" w:eastAsia="Times New Roman" w:hAnsi="Arial" w:cs="Arial"/>
-          <w:bCs/>
-          <w:color w:val="444444"/>
-          <w:sz w:val="24"/>
-          <w:szCs w:val="24"/>
-        </w:rPr>
-      </w:pPr>
-      <w:r>
-        <w:rPr>
-          <w:rFonts w:ascii="Arial" w:eastAsia="Times New Roman" w:hAnsi="Arial" w:cs="Arial"/>
-          <w:bCs/>
-          <w:color w:val="444444"/>
-          <w:sz w:val="24"/>
-          <w:szCs w:val="24"/>
-        </w:rPr>
-        <w:lastRenderedPageBreak/>
-        <w:t>Example Hourly and Daily Schedules:</w:t>
-      </w:r>
-    </w:p>
-    <w:p>
-      <w:pPr>
-        <w:shd w:val="clear" w:color="auto" w:fill="FFFFFF"/>
-        <w:spacing w:before="297" w:after="148" w:line="240" w:lineRule="auto"/>
-        <w:outlineLvl w:val="1"/>
-        <w:rPr>
-          <w:rFonts w:ascii="Arial" w:eastAsia="Times New Roman" w:hAnsi="Arial" w:cs="Arial"/>
-          <w:b/>
-          <w:bCs/>
-          <w:color w:val="444444"/>
-          <w:sz w:val="24"/>
-          <w:szCs w:val="24"/>
-        </w:rPr>
-      </w:pPr>
-      <w:r>
-        <w:rPr>
-          <w:rFonts w:ascii="Arial" w:eastAsia="Times New Roman" w:hAnsi="Arial" w:cs="Arial"/>
-          <w:b/>
-          <w:bCs/>
-          <w:color w:val="444444"/>
-          <w:sz w:val="24"/>
-          <w:szCs w:val="24"/>
         </w:rPr>
         <w:drawing>
-          <wp:inline distT="0" distB="0" distL="0" distR="0" wp14:anchorId="51482BAC" wp14:editId="41BFF71A">
-            <wp:extent cx="5943600" cy="2045970"/>
+          <wp:inline distT="0" distB="0" distL="0" distR="0" wp14:anchorId="227CFA99" wp14:editId="3F76D608">
+            <wp:extent cx="5943600" cy="3647440"/>
             <wp:effectExtent l="0" t="0" r="0" b="0"/>
-            <wp:docPr id="9" name="Picture 9"/>
+            <wp:docPr id="3" name="Picture 3"/>
             <wp:cNvGraphicFramePr>
               <a:graphicFrameLocks xmlns:a="http://schemas.openxmlformats.org/drawingml/2006/main" noChangeAspect="1"/>
             </wp:cNvGraphicFramePr>
@@ -2374,7 +1288,7 @@
                   <pic:spPr>
                     <a:xfrm>
                       <a:off x="0" y="0"/>
-                      <a:ext cx="5943600" cy="2045970"/>
+                      <a:ext cx="5943600" cy="3647440"/>
                     </a:xfrm>
                     <a:prstGeom prst="rect">
                       <a:avLst/>
@@ -2389,323 +1303,40 @@
     </w:p>
     <w:p>
       <w:pPr>
-        <w:shd w:val="clear" w:color="auto" w:fill="FFFFFF"/>
-        <w:spacing w:before="297" w:after="148" w:line="240" w:lineRule="auto"/>
-        <w:outlineLvl w:val="1"/>
-        <w:rPr>
-          <w:rFonts w:ascii="Arial" w:eastAsia="Times New Roman" w:hAnsi="Arial" w:cs="Arial"/>
-          <w:b/>
-          <w:bCs/>
-          <w:color w:val="444444"/>
-          <w:sz w:val="24"/>
-          <w:szCs w:val="24"/>
-        </w:rPr>
-      </w:pPr>
-    </w:p>
-    <w:p>
-      <w:pPr>
-        <w:shd w:val="clear" w:color="auto" w:fill="FFFFFF"/>
-        <w:spacing w:before="297" w:after="148" w:line="240" w:lineRule="auto"/>
-        <w:outlineLvl w:val="1"/>
-        <w:rPr>
-          <w:rFonts w:ascii="Arial" w:eastAsia="Times New Roman" w:hAnsi="Arial" w:cs="Arial"/>
-          <w:b/>
-          <w:bCs/>
-          <w:color w:val="444444"/>
-          <w:sz w:val="24"/>
-          <w:szCs w:val="24"/>
-        </w:rPr>
-      </w:pPr>
-      <w:r>
-        <w:rPr>
-          <w:rFonts w:ascii="Arial" w:eastAsia="Times New Roman" w:hAnsi="Arial" w:cs="Arial"/>
-          <w:b/>
-          <w:bCs/>
-          <w:color w:val="444444"/>
-          <w:sz w:val="24"/>
-          <w:szCs w:val="24"/>
-        </w:rPr>
-        <w:t>Compare (Detect Ransomware in file share) Explanation and Overall Features</w:t>
-      </w:r>
-      <w:r>
-        <w:rPr>
-          <w:rFonts w:ascii="Arial" w:eastAsia="Times New Roman" w:hAnsi="Arial" w:cs="Arial"/>
-          <w:b/>
-          <w:bCs/>
-          <w:color w:val="444444"/>
-          <w:sz w:val="24"/>
-          <w:szCs w:val="24"/>
-        </w:rPr>
-        <w:t>:</w:t>
-      </w:r>
-    </w:p>
-    <w:p>
-      <w:pPr>
-        <w:shd w:val="clear" w:color="auto" w:fill="FFFFFF"/>
-        <w:spacing w:before="297" w:after="148" w:line="300" w:lineRule="atLeast"/>
-        <w:outlineLvl w:val="2"/>
-        <w:rPr>
-          <w:rFonts w:ascii="Arial" w:eastAsia="Times New Roman" w:hAnsi="Arial" w:cs="Arial"/>
-          <w:color w:val="444444"/>
-          <w:sz w:val="20"/>
-          <w:szCs w:val="20"/>
-        </w:rPr>
-      </w:pPr>
-      <w:r>
-        <w:rPr>
-          <w:rFonts w:ascii="Arial" w:eastAsia="Times New Roman" w:hAnsi="Arial" w:cs="Arial"/>
-          <w:color w:val="444444"/>
-          <w:sz w:val="20"/>
-          <w:szCs w:val="20"/>
-        </w:rPr>
-        <w:t xml:space="preserve">Copy source files into the file path to check and then on a schedule check to see if the source files have changed or went missing. There are two ways to test for ransomware.  First, create a folder in the </w:t>
-      </w:r>
-      <w:proofErr w:type="spellStart"/>
-      <w:r>
-        <w:rPr>
-          <w:rFonts w:ascii="Arial" w:eastAsia="Times New Roman" w:hAnsi="Arial" w:cs="Arial"/>
-          <w:color w:val="444444"/>
-          <w:sz w:val="20"/>
-          <w:szCs w:val="20"/>
-        </w:rPr>
-        <w:t>SourcePath</w:t>
-      </w:r>
-      <w:proofErr w:type="spellEnd"/>
-      <w:r>
-        <w:rPr>
-          <w:rFonts w:ascii="Arial" w:eastAsia="Times New Roman" w:hAnsi="Arial" w:cs="Arial"/>
-          <w:color w:val="444444"/>
-          <w:sz w:val="20"/>
-          <w:szCs w:val="20"/>
-        </w:rPr>
-        <w:t xml:space="preserve"> with a few small files with files of the type that you are concerned (XLS, XLSX, DOC, DOCX, PDF, JPG, PNG, TXT, etc.).  Copy this directory to each folder that you want to monitor or use </w:t>
-      </w:r>
-      <w:proofErr w:type="spellStart"/>
-      <w:r>
-        <w:rPr>
-          <w:rFonts w:ascii="Arial" w:eastAsia="Times New Roman" w:hAnsi="Arial" w:cs="Arial"/>
-          <w:color w:val="444444"/>
-          <w:sz w:val="20"/>
-          <w:szCs w:val="20"/>
-        </w:rPr>
-        <w:t>CopySourceFiles</w:t>
-      </w:r>
-      <w:proofErr w:type="spellEnd"/>
-      <w:r>
-        <w:rPr>
-          <w:rFonts w:ascii="Arial" w:eastAsia="Times New Roman" w:hAnsi="Arial" w:cs="Arial"/>
-          <w:color w:val="444444"/>
-          <w:sz w:val="20"/>
-          <w:szCs w:val="20"/>
-        </w:rPr>
-        <w:t xml:space="preserve"> or </w:t>
-      </w:r>
-      <w:proofErr w:type="spellStart"/>
-      <w:r>
-        <w:rPr>
-          <w:rFonts w:ascii="Arial" w:eastAsia="Times New Roman" w:hAnsi="Arial" w:cs="Arial"/>
-          <w:color w:val="444444"/>
-          <w:sz w:val="20"/>
-          <w:szCs w:val="20"/>
-        </w:rPr>
-        <w:t>CopySourceFilesSubFolders</w:t>
-      </w:r>
-      <w:proofErr w:type="spellEnd"/>
-      <w:r>
-        <w:rPr>
-          <w:rFonts w:ascii="Arial" w:eastAsia="Times New Roman" w:hAnsi="Arial" w:cs="Arial"/>
-          <w:color w:val="444444"/>
-          <w:sz w:val="20"/>
-          <w:szCs w:val="20"/>
-        </w:rPr>
-        <w:t xml:space="preserve"> options in order to copy the </w:t>
-      </w:r>
-      <w:proofErr w:type="spellStart"/>
-      <w:r>
-        <w:rPr>
-          <w:rFonts w:ascii="Arial" w:eastAsia="Times New Roman" w:hAnsi="Arial" w:cs="Arial"/>
-          <w:color w:val="444444"/>
-          <w:sz w:val="20"/>
-          <w:szCs w:val="20"/>
-        </w:rPr>
-        <w:t>SourcePath</w:t>
-      </w:r>
-      <w:proofErr w:type="spellEnd"/>
-      <w:r>
-        <w:rPr>
-          <w:rFonts w:ascii="Arial" w:eastAsia="Times New Roman" w:hAnsi="Arial" w:cs="Arial"/>
-          <w:color w:val="444444"/>
-          <w:sz w:val="20"/>
-          <w:szCs w:val="20"/>
-        </w:rPr>
-        <w:t xml:space="preserve"> files (only needs to run once with these options).  If these files change or get encrypted then you will receive an error in the error log and possibly an email if setup.  Secondly you could put a copy of important files into the </w:t>
-      </w:r>
-      <w:proofErr w:type="spellStart"/>
-      <w:r>
-        <w:rPr>
-          <w:rFonts w:ascii="Arial" w:eastAsia="Times New Roman" w:hAnsi="Arial" w:cs="Arial"/>
-          <w:color w:val="444444"/>
-          <w:sz w:val="20"/>
-          <w:szCs w:val="20"/>
-        </w:rPr>
-        <w:t>SourcePath</w:t>
-      </w:r>
-      <w:proofErr w:type="spellEnd"/>
-      <w:r>
-        <w:rPr>
-          <w:rFonts w:ascii="Arial" w:eastAsia="Times New Roman" w:hAnsi="Arial" w:cs="Arial"/>
-          <w:color w:val="444444"/>
-          <w:sz w:val="20"/>
-          <w:szCs w:val="20"/>
-        </w:rPr>
-        <w:t xml:space="preserve"> and have it monitoring for changes (This will take longer but you will know when important files are changed)</w:t>
-      </w:r>
-    </w:p>
-    <w:p>
-      <w:pPr>
-        <w:shd w:val="clear" w:color="auto" w:fill="FFFFFF"/>
-        <w:spacing w:before="297" w:after="148" w:line="300" w:lineRule="atLeast"/>
-        <w:outlineLvl w:val="2"/>
-        <w:rPr>
-          <w:rFonts w:ascii="Arial" w:eastAsia="Times New Roman" w:hAnsi="Arial" w:cs="Arial"/>
-          <w:color w:val="444444"/>
-          <w:sz w:val="20"/>
-          <w:szCs w:val="20"/>
-        </w:rPr>
-      </w:pPr>
-      <w:proofErr w:type="spellStart"/>
-      <w:r>
-        <w:rPr>
-          <w:rFonts w:ascii="Arial" w:eastAsia="Times New Roman" w:hAnsi="Arial" w:cs="Arial"/>
-          <w:color w:val="444444"/>
-          <w:sz w:val="20"/>
-          <w:szCs w:val="20"/>
-        </w:rPr>
-        <w:t>SourceFiles</w:t>
-      </w:r>
-      <w:proofErr w:type="spellEnd"/>
-      <w:r>
-        <w:rPr>
-          <w:rFonts w:ascii="Arial" w:eastAsia="Times New Roman" w:hAnsi="Arial" w:cs="Arial"/>
-          <w:color w:val="444444"/>
-          <w:sz w:val="20"/>
-          <w:szCs w:val="20"/>
-        </w:rPr>
-        <w:t xml:space="preserve">: Source Folder with a few example files that will copy and compare later.  Make sure this path </w:t>
-      </w:r>
-      <w:proofErr w:type="gramStart"/>
-      <w:r>
-        <w:rPr>
-          <w:rFonts w:ascii="Arial" w:eastAsia="Times New Roman" w:hAnsi="Arial" w:cs="Arial"/>
-          <w:color w:val="444444"/>
-          <w:sz w:val="20"/>
-          <w:szCs w:val="20"/>
-        </w:rPr>
-        <w:t>is not shared</w:t>
-      </w:r>
-      <w:proofErr w:type="gramEnd"/>
-      <w:r>
-        <w:rPr>
-          <w:rFonts w:ascii="Arial" w:eastAsia="Times New Roman" w:hAnsi="Arial" w:cs="Arial"/>
-          <w:color w:val="444444"/>
-          <w:sz w:val="20"/>
-          <w:szCs w:val="20"/>
-        </w:rPr>
-        <w:t>.</w:t>
-      </w:r>
-    </w:p>
-    <w:p>
-      <w:pPr>
-        <w:shd w:val="clear" w:color="auto" w:fill="FFFFFF"/>
-        <w:spacing w:before="297" w:after="148" w:line="240" w:lineRule="auto"/>
-        <w:outlineLvl w:val="1"/>
-        <w:rPr>
-          <w:rFonts w:ascii="Arial" w:eastAsia="Times New Roman" w:hAnsi="Arial" w:cs="Arial"/>
-          <w:b/>
-          <w:bCs/>
-          <w:color w:val="444444"/>
-        </w:rPr>
-      </w:pPr>
-      <w:r>
-        <w:rPr>
-          <w:rFonts w:ascii="Arial" w:eastAsia="Times New Roman" w:hAnsi="Arial" w:cs="Arial"/>
-          <w:b/>
-          <w:bCs/>
-          <w:color w:val="444444"/>
-        </w:rPr>
-        <w:t>Example Options</w:t>
-      </w:r>
-      <w:r>
-        <w:rPr>
-          <w:rFonts w:ascii="Arial" w:eastAsia="Times New Roman" w:hAnsi="Arial" w:cs="Arial"/>
-          <w:b/>
-          <w:bCs/>
-          <w:color w:val="444444"/>
-        </w:rPr>
-        <w:t xml:space="preserve"> (Entrapment)</w:t>
-      </w:r>
-      <w:r>
-        <w:rPr>
-          <w:rFonts w:ascii="Arial" w:eastAsia="Times New Roman" w:hAnsi="Arial" w:cs="Arial"/>
-          <w:b/>
-          <w:bCs/>
-          <w:color w:val="444444"/>
-        </w:rPr>
-        <w:t>:</w:t>
-      </w:r>
-    </w:p>
-    <w:p>
-      <w:pPr>
-        <w:shd w:val="clear" w:color="auto" w:fill="FFFFFF"/>
-        <w:spacing w:before="297" w:after="148" w:line="240" w:lineRule="auto"/>
-        <w:outlineLvl w:val="1"/>
-        <w:rPr>
-          <w:rFonts w:ascii="Arial" w:eastAsia="Times New Roman" w:hAnsi="Arial" w:cs="Arial"/>
-          <w:bCs/>
-          <w:color w:val="444444"/>
-          <w:sz w:val="21"/>
-          <w:szCs w:val="21"/>
-        </w:rPr>
-      </w:pPr>
-      <w:r>
-        <w:rPr>
-          <w:rFonts w:ascii="Arial" w:eastAsia="Times New Roman" w:hAnsi="Arial" w:cs="Arial"/>
-          <w:bCs/>
-          <w:color w:val="444444"/>
-          <w:sz w:val="21"/>
-          <w:szCs w:val="21"/>
-        </w:rPr>
-        <w:t>Example Files for Comparison Later:</w:t>
-      </w:r>
-    </w:p>
-    <w:p>
-      <w:pPr>
-        <w:shd w:val="clear" w:color="auto" w:fill="FFFFFF"/>
-        <w:spacing w:before="297" w:after="148" w:line="240" w:lineRule="auto"/>
-        <w:outlineLvl w:val="1"/>
-        <w:rPr>
-          <w:rFonts w:ascii="Arial" w:eastAsia="Times New Roman" w:hAnsi="Arial" w:cs="Arial"/>
-          <w:b/>
-          <w:bCs/>
-          <w:color w:val="444444"/>
-          <w:sz w:val="21"/>
-          <w:szCs w:val="21"/>
-        </w:rPr>
-      </w:pPr>
-      <w:r>
-        <w:rPr>
-          <w:rFonts w:ascii="Arial" w:eastAsia="Times New Roman" w:hAnsi="Arial" w:cs="Arial"/>
+        <w:pStyle w:val="NormalWeb"/>
+        <w:rPr>
+          <w:rFonts w:ascii="Arial" w:hAnsi="Arial" w:cs="Arial"/>
+          <w:color w:val="333333"/>
+          <w:sz w:val="20"/>
+          <w:szCs w:val="20"/>
+          <w:lang w:val="en"/>
+        </w:rPr>
+      </w:pPr>
+    </w:p>
+    <w:p>
+      <w:pPr>
+        <w:pStyle w:val="NormalWeb"/>
+        <w:rPr>
+          <w:rFonts w:ascii="Arial" w:hAnsi="Arial" w:cs="Arial"/>
+          <w:color w:val="333333"/>
+          <w:sz w:val="20"/>
+          <w:szCs w:val="20"/>
+          <w:lang w:val="en"/>
+        </w:rPr>
+      </w:pPr>
+      <w:r>
+        <w:rPr>
+          <w:rFonts w:ascii="Arial" w:hAnsi="Arial" w:cs="Arial"/>
           <w:noProof/>
-          <w:color w:val="444444"/>
-          <w:sz w:val="20"/>
-          <w:szCs w:val="20"/>
-        </w:rPr>
-        <w:lastRenderedPageBreak/>
+          <w:color w:val="333333"/>
+          <w:sz w:val="20"/>
+          <w:szCs w:val="20"/>
+        </w:rPr>
         <w:drawing>
-          <wp:inline distT="0" distB="0" distL="0" distR="0" wp14:anchorId="29C81A0E" wp14:editId="7C9C65BF">
-            <wp:extent cx="4858428" cy="2295845"/>
-            <wp:effectExtent l="0" t="0" r="0" b="9525"/>
-            <wp:docPr id="5" name="Picture 5"/>
+          <wp:inline distT="0" distB="0" distL="0" distR="0" wp14:anchorId="69387FCC" wp14:editId="0FF05BF9">
+            <wp:extent cx="5943600" cy="2700655"/>
+            <wp:effectExtent l="0" t="0" r="0" b="4445"/>
+            <wp:docPr id="7" name="Picture 7"/>
             <wp:cNvGraphicFramePr>
               <a:graphicFrameLocks xmlns:a="http://schemas.openxmlformats.org/drawingml/2006/main" noChangeAspect="1"/>
             </wp:cNvGraphicFramePr>
@@ -2725,7 +1356,7 @@
                   <pic:spPr>
                     <a:xfrm>
                       <a:off x="0" y="0"/>
-                      <a:ext cx="4858428" cy="2295845"/>
+                      <a:ext cx="5943600" cy="2700655"/>
                     </a:xfrm>
                     <a:prstGeom prst="rect">
                       <a:avLst/>
@@ -2740,94 +1371,398 @@
     </w:p>
     <w:p>
       <w:pPr>
+        <w:pStyle w:val="NormalWeb"/>
+        <w:rPr>
+          <w:rFonts w:ascii="Arial" w:hAnsi="Arial" w:cs="Arial"/>
+          <w:b/>
+          <w:color w:val="333333"/>
+          <w:sz w:val="20"/>
+          <w:szCs w:val="20"/>
+          <w:lang w:val="en"/>
+        </w:rPr>
+      </w:pPr>
+      <w:r>
+        <w:rPr>
+          <w:rFonts w:ascii="Arial" w:hAnsi="Arial" w:cs="Arial"/>
+          <w:b/>
+          <w:color w:val="333333"/>
+          <w:sz w:val="20"/>
+          <w:szCs w:val="20"/>
+          <w:lang w:val="en"/>
+        </w:rPr>
+        <w:lastRenderedPageBreak/>
+        <w:t>Installation and Use Notes:</w:t>
+      </w:r>
+    </w:p>
+    <w:p>
+      <w:pPr>
+        <w:pStyle w:val="NormalWeb"/>
+        <w:numPr>
+          <w:ilvl w:val="0"/>
+          <w:numId w:val="19"/>
+        </w:numPr>
+        <w:rPr>
+          <w:rFonts w:ascii="Arial" w:hAnsi="Arial" w:cs="Arial"/>
+          <w:color w:val="333333"/>
+          <w:sz w:val="20"/>
+          <w:szCs w:val="20"/>
+          <w:lang w:val="en"/>
+        </w:rPr>
+      </w:pPr>
+      <w:r>
+        <w:rPr>
+          <w:rFonts w:ascii="Arial" w:hAnsi="Arial" w:cs="Arial"/>
+          <w:color w:val="333333"/>
+          <w:sz w:val="20"/>
+          <w:szCs w:val="20"/>
+          <w:lang w:val="en"/>
+        </w:rPr>
+        <w:t xml:space="preserve">I </w:t>
+      </w:r>
+      <w:r>
+        <w:rPr>
+          <w:rFonts w:ascii="Arial" w:hAnsi="Arial" w:cs="Arial"/>
+          <w:color w:val="333333"/>
+          <w:sz w:val="20"/>
+          <w:szCs w:val="20"/>
+          <w:lang w:val="en"/>
+        </w:rPr>
+        <w:t>created</w:t>
+      </w:r>
+      <w:r>
+        <w:rPr>
+          <w:rFonts w:ascii="Arial" w:hAnsi="Arial" w:cs="Arial"/>
+          <w:color w:val="333333"/>
+          <w:sz w:val="20"/>
+          <w:szCs w:val="20"/>
+          <w:lang w:val="en"/>
+        </w:rPr>
+        <w:t xml:space="preserve"> the ability to detect ransomware </w:t>
+      </w:r>
+      <w:r>
+        <w:rPr>
+          <w:rFonts w:ascii="Arial" w:hAnsi="Arial" w:cs="Arial"/>
+          <w:color w:val="333333"/>
+          <w:sz w:val="20"/>
+          <w:szCs w:val="20"/>
+          <w:lang w:val="en"/>
+        </w:rPr>
+        <w:t>i</w:t>
+      </w:r>
+      <w:r>
+        <w:rPr>
+          <w:rFonts w:ascii="Arial" w:hAnsi="Arial" w:cs="Arial"/>
+          <w:color w:val="333333"/>
+          <w:sz w:val="20"/>
+          <w:szCs w:val="20"/>
+          <w:lang w:val="en"/>
+        </w:rPr>
+        <w:t>n file shares</w:t>
+      </w:r>
+      <w:r>
+        <w:rPr>
+          <w:rFonts w:ascii="Arial" w:hAnsi="Arial" w:cs="Arial"/>
+          <w:color w:val="333333"/>
+          <w:sz w:val="20"/>
+          <w:szCs w:val="20"/>
+          <w:lang w:val="en"/>
+        </w:rPr>
+        <w:t xml:space="preserve"> using the Compare tab.</w:t>
+      </w:r>
+    </w:p>
+    <w:p>
+      <w:pPr>
+        <w:pStyle w:val="NormalWeb"/>
+        <w:numPr>
+          <w:ilvl w:val="0"/>
+          <w:numId w:val="19"/>
+        </w:numPr>
+        <w:rPr>
+          <w:rFonts w:ascii="Arial" w:hAnsi="Arial" w:cs="Arial"/>
+          <w:color w:val="333333"/>
+          <w:sz w:val="20"/>
+          <w:szCs w:val="20"/>
+          <w:lang w:val="en"/>
+        </w:rPr>
+      </w:pPr>
+      <w:proofErr w:type="spellStart"/>
+      <w:r>
+        <w:rPr>
+          <w:rFonts w:ascii="Arial" w:hAnsi="Arial" w:cs="Arial"/>
+          <w:color w:val="333333"/>
+          <w:sz w:val="20"/>
+          <w:szCs w:val="20"/>
+          <w:lang w:val="en"/>
+        </w:rPr>
+        <w:t>RansomwareDetection</w:t>
+      </w:r>
+      <w:r>
+        <w:rPr>
+          <w:rFonts w:ascii="Arial" w:hAnsi="Arial" w:cs="Arial"/>
+          <w:color w:val="333333"/>
+          <w:sz w:val="20"/>
+          <w:szCs w:val="20"/>
+          <w:lang w:val="en"/>
+        </w:rPr>
+        <w:t>Service</w:t>
+      </w:r>
+      <w:proofErr w:type="spellEnd"/>
+      <w:r>
+        <w:rPr>
+          <w:rFonts w:ascii="Arial" w:hAnsi="Arial" w:cs="Arial"/>
+          <w:color w:val="333333"/>
+          <w:sz w:val="20"/>
+          <w:szCs w:val="20"/>
+          <w:lang w:val="en"/>
+        </w:rPr>
+        <w:t xml:space="preserve"> is a C# Windows service that will </w:t>
+      </w:r>
+      <w:r>
+        <w:rPr>
+          <w:rFonts w:ascii="Arial" w:hAnsi="Arial" w:cs="Arial"/>
+          <w:color w:val="333333"/>
+          <w:sz w:val="20"/>
+          <w:szCs w:val="20"/>
+          <w:lang w:val="en"/>
+        </w:rPr>
+        <w:t xml:space="preserve">detect ransomware in a windows file share and optionally copy the files you want to verify to the </w:t>
+      </w:r>
+      <w:proofErr w:type="spellStart"/>
+      <w:r>
+        <w:rPr>
+          <w:rFonts w:ascii="Arial" w:hAnsi="Arial" w:cs="Arial"/>
+          <w:color w:val="333333"/>
+          <w:sz w:val="20"/>
+          <w:szCs w:val="20"/>
+          <w:lang w:val="en"/>
+        </w:rPr>
+        <w:t>SourcePath</w:t>
+      </w:r>
+      <w:proofErr w:type="spellEnd"/>
+      <w:r>
+        <w:rPr>
+          <w:rFonts w:ascii="Arial" w:hAnsi="Arial" w:cs="Arial"/>
+          <w:color w:val="333333"/>
+          <w:sz w:val="20"/>
+          <w:szCs w:val="20"/>
+          <w:lang w:val="en"/>
+        </w:rPr>
+        <w:t xml:space="preserve"> and the first layer of subfolders as well.  </w:t>
+      </w:r>
+    </w:p>
+    <w:p>
+      <w:pPr>
+        <w:pStyle w:val="NormalWeb"/>
+        <w:numPr>
+          <w:ilvl w:val="0"/>
+          <w:numId w:val="19"/>
+        </w:numPr>
+        <w:rPr>
+          <w:rFonts w:ascii="Arial" w:hAnsi="Arial" w:cs="Arial"/>
+          <w:color w:val="333333"/>
+          <w:sz w:val="20"/>
+          <w:szCs w:val="20"/>
+          <w:lang w:val="en"/>
+        </w:rPr>
+      </w:pPr>
+      <w:r>
+        <w:rPr>
+          <w:rFonts w:ascii="Arial" w:hAnsi="Arial" w:cs="Arial"/>
+          <w:color w:val="333333"/>
+          <w:sz w:val="20"/>
+          <w:szCs w:val="20"/>
+          <w:lang w:val="en"/>
+        </w:rPr>
+        <w:t xml:space="preserve">Run </w:t>
+      </w:r>
+      <w:proofErr w:type="spellStart"/>
+      <w:r>
+        <w:rPr>
+          <w:rFonts w:ascii="Arial" w:hAnsi="Arial" w:cs="Arial"/>
+          <w:color w:val="333333"/>
+          <w:sz w:val="20"/>
+          <w:szCs w:val="20"/>
+          <w:lang w:val="en"/>
+        </w:rPr>
+        <w:t>services.msc</w:t>
+      </w:r>
+      <w:proofErr w:type="spellEnd"/>
+      <w:r>
+        <w:rPr>
+          <w:rFonts w:ascii="Arial" w:hAnsi="Arial" w:cs="Arial"/>
+          <w:color w:val="333333"/>
+          <w:sz w:val="20"/>
+          <w:szCs w:val="20"/>
+          <w:lang w:val="en"/>
+        </w:rPr>
+        <w:t xml:space="preserve"> and changed the logon user and password for "</w:t>
+      </w:r>
+      <w:proofErr w:type="spellStart"/>
+      <w:r>
+        <w:rPr>
+          <w:rFonts w:ascii="Arial" w:hAnsi="Arial" w:cs="Arial"/>
+          <w:color w:val="333333"/>
+          <w:sz w:val="20"/>
+          <w:szCs w:val="20"/>
+          <w:lang w:val="en"/>
+        </w:rPr>
+        <w:t>RansomwareDetection</w:t>
+      </w:r>
+      <w:r>
+        <w:rPr>
+          <w:rFonts w:ascii="Arial" w:hAnsi="Arial" w:cs="Arial"/>
+          <w:color w:val="333333"/>
+          <w:sz w:val="20"/>
+          <w:szCs w:val="20"/>
+          <w:lang w:val="en"/>
+        </w:rPr>
+        <w:t>Service</w:t>
+      </w:r>
+      <w:proofErr w:type="spellEnd"/>
+      <w:r>
+        <w:rPr>
+          <w:rFonts w:ascii="Arial" w:hAnsi="Arial" w:cs="Arial"/>
+          <w:color w:val="333333"/>
+          <w:sz w:val="20"/>
+          <w:szCs w:val="20"/>
+          <w:lang w:val="en"/>
+        </w:rPr>
+        <w:t>" to the user that has the needed permissions for the folders you are working with.</w:t>
+      </w:r>
+    </w:p>
+    <w:p>
+      <w:pPr>
+        <w:pStyle w:val="NormalWeb"/>
+        <w:numPr>
+          <w:ilvl w:val="0"/>
+          <w:numId w:val="19"/>
+        </w:numPr>
+        <w:rPr>
+          <w:rFonts w:ascii="Arial" w:hAnsi="Arial" w:cs="Arial"/>
+          <w:color w:val="333333"/>
+          <w:sz w:val="20"/>
+          <w:szCs w:val="20"/>
+          <w:lang w:val="en"/>
+        </w:rPr>
+      </w:pPr>
+      <w:r>
+        <w:rPr>
+          <w:rFonts w:ascii="Arial" w:hAnsi="Arial" w:cs="Arial"/>
+          <w:color w:val="333333"/>
+          <w:sz w:val="20"/>
+          <w:szCs w:val="20"/>
+          <w:lang w:val="en"/>
+        </w:rPr>
+        <w:t>Make sure to use UNC paths for file shares</w:t>
+      </w:r>
+      <w:r>
+        <w:rPr>
+          <w:rFonts w:ascii="Arial" w:hAnsi="Arial" w:cs="Arial"/>
+          <w:color w:val="333333"/>
+          <w:sz w:val="20"/>
+          <w:szCs w:val="20"/>
+          <w:lang w:val="en"/>
+        </w:rPr>
+        <w:t xml:space="preserve"> or a local folder for the Windows Server running the service</w:t>
+      </w:r>
+      <w:r>
+        <w:rPr>
+          <w:rFonts w:ascii="Arial" w:hAnsi="Arial" w:cs="Arial"/>
+          <w:color w:val="333333"/>
+          <w:sz w:val="20"/>
+          <w:szCs w:val="20"/>
+          <w:lang w:val="en"/>
+        </w:rPr>
+        <w:t>.</w:t>
+      </w:r>
+    </w:p>
+    <w:p>
+      <w:pPr>
         <w:shd w:val="clear" w:color="auto" w:fill="FFFFFF"/>
         <w:spacing w:before="297" w:after="148" w:line="240" w:lineRule="auto"/>
         <w:outlineLvl w:val="1"/>
         <w:rPr>
           <w:rFonts w:ascii="Arial" w:eastAsia="Times New Roman" w:hAnsi="Arial" w:cs="Arial"/>
-          <w:bCs/>
-          <w:color w:val="444444"/>
-          <w:sz w:val="20"/>
-          <w:szCs w:val="20"/>
-        </w:rPr>
-      </w:pPr>
-      <w:r>
-        <w:rPr>
-          <w:rFonts w:ascii="Arial" w:eastAsia="Times New Roman" w:hAnsi="Arial" w:cs="Arial"/>
-          <w:bCs/>
-          <w:color w:val="444444"/>
-          <w:sz w:val="20"/>
-          <w:szCs w:val="20"/>
-        </w:rPr>
-        <w:t xml:space="preserve">Immediate sub folders are compared but not the main folder, </w:t>
-      </w:r>
-      <w:r>
-        <w:rPr>
-          <w:rFonts w:ascii="Arial" w:eastAsia="Times New Roman" w:hAnsi="Arial" w:cs="Arial"/>
-          <w:bCs/>
-          <w:color w:val="444444"/>
-          <w:sz w:val="20"/>
-          <w:szCs w:val="20"/>
-        </w:rPr>
-        <w:t>S</w:t>
-      </w:r>
-      <w:r>
-        <w:rPr>
-          <w:rFonts w:ascii="Arial" w:eastAsia="Times New Roman" w:hAnsi="Arial" w:cs="Arial"/>
-          <w:bCs/>
-          <w:color w:val="444444"/>
-          <w:sz w:val="20"/>
-          <w:szCs w:val="20"/>
-        </w:rPr>
-        <w:t>ource</w:t>
-      </w:r>
-      <w:r>
-        <w:rPr>
-          <w:rFonts w:ascii="Arial" w:eastAsia="Times New Roman" w:hAnsi="Arial" w:cs="Arial"/>
-          <w:bCs/>
-          <w:color w:val="444444"/>
-          <w:sz w:val="20"/>
-          <w:szCs w:val="20"/>
-        </w:rPr>
-        <w:t>P</w:t>
-      </w:r>
-      <w:r>
-        <w:rPr>
-          <w:rFonts w:ascii="Arial" w:eastAsia="Times New Roman" w:hAnsi="Arial" w:cs="Arial"/>
-          <w:bCs/>
-          <w:color w:val="444444"/>
-          <w:sz w:val="20"/>
-          <w:szCs w:val="20"/>
-        </w:rPr>
-        <w:t xml:space="preserve">ath folders and files are copied; </w:t>
+          <w:b/>
+          <w:bCs/>
+          <w:color w:val="444444"/>
+          <w:sz w:val="21"/>
+          <w:szCs w:val="21"/>
+        </w:rPr>
+      </w:pPr>
+      <w:r>
+        <w:rPr>
+          <w:rFonts w:ascii="Arial" w:eastAsia="Times New Roman" w:hAnsi="Arial" w:cs="Arial"/>
+          <w:b/>
+          <w:bCs/>
+          <w:color w:val="444444"/>
+          <w:sz w:val="21"/>
+          <w:szCs w:val="21"/>
+        </w:rPr>
+        <w:t>Overall Features:</w:t>
+      </w:r>
+    </w:p>
+    <w:p>
+      <w:pPr>
+        <w:pStyle w:val="ListParagraph"/>
+        <w:numPr>
+          <w:ilvl w:val="0"/>
+          <w:numId w:val="11"/>
+        </w:numPr>
+        <w:shd w:val="clear" w:color="auto" w:fill="FFFFFF"/>
+        <w:spacing w:before="297" w:after="148" w:line="300" w:lineRule="atLeast"/>
+        <w:outlineLvl w:val="2"/>
+        <w:rPr>
+          <w:rFonts w:ascii="Arial" w:eastAsia="Times New Roman" w:hAnsi="Arial" w:cs="Arial"/>
+          <w:color w:val="444444"/>
+          <w:sz w:val="20"/>
+          <w:szCs w:val="20"/>
+        </w:rPr>
+      </w:pPr>
+      <w:proofErr w:type="spellStart"/>
+      <w:r>
+        <w:rPr>
+          <w:rFonts w:ascii="Arial" w:eastAsia="Times New Roman" w:hAnsi="Arial" w:cs="Arial"/>
+          <w:color w:val="444444"/>
+          <w:sz w:val="20"/>
+          <w:szCs w:val="20"/>
+        </w:rPr>
+        <w:t>SourcePath</w:t>
+      </w:r>
+      <w:proofErr w:type="spellEnd"/>
+      <w:r>
+        <w:rPr>
+          <w:rFonts w:ascii="Arial" w:eastAsia="Times New Roman" w:hAnsi="Arial" w:cs="Arial"/>
+          <w:color w:val="444444"/>
+          <w:sz w:val="20"/>
+          <w:szCs w:val="20"/>
+        </w:rPr>
+        <w:t xml:space="preserve"> files and folders </w:t>
       </w:r>
       <w:proofErr w:type="gramStart"/>
       <w:r>
         <w:rPr>
           <w:rFonts w:ascii="Arial" w:eastAsia="Times New Roman" w:hAnsi="Arial" w:cs="Arial"/>
-          <w:bCs/>
-          <w:color w:val="444444"/>
-          <w:sz w:val="20"/>
-          <w:szCs w:val="20"/>
-        </w:rPr>
-        <w:t>If</w:t>
+          <w:color w:val="444444"/>
+          <w:sz w:val="20"/>
+          <w:szCs w:val="20"/>
+        </w:rPr>
+        <w:t>are checked</w:t>
       </w:r>
       <w:proofErr w:type="gramEnd"/>
       <w:r>
         <w:rPr>
           <w:rFonts w:ascii="Arial" w:eastAsia="Times New Roman" w:hAnsi="Arial" w:cs="Arial"/>
-          <w:bCs/>
-          <w:color w:val="444444"/>
-          <w:sz w:val="20"/>
-          <w:szCs w:val="20"/>
-        </w:rPr>
-        <w:t xml:space="preserve"> they go missing an error is logged/emailed and the files are copied again. </w:t>
+          <w:color w:val="444444"/>
+          <w:sz w:val="20"/>
+          <w:szCs w:val="20"/>
+        </w:rPr>
+        <w:t xml:space="preserve"> against the </w:t>
       </w:r>
       <w:proofErr w:type="spellStart"/>
       <w:r>
         <w:rPr>
           <w:rFonts w:ascii="Arial" w:eastAsia="Times New Roman" w:hAnsi="Arial" w:cs="Arial"/>
-          <w:bCs/>
           <w:color w:val="444444"/>
           <w:sz w:val="20"/>
           <w:szCs w:val="20"/>
@@ -2838,35 +1773,187 @@
       <w:r>
         <w:rPr>
           <w:rFonts w:ascii="Arial" w:eastAsia="Times New Roman" w:hAnsi="Arial" w:cs="Arial"/>
-          <w:bCs/>
-          <w:color w:val="444444"/>
-          <w:sz w:val="20"/>
-          <w:szCs w:val="20"/>
-        </w:rPr>
-        <w:t xml:space="preserve"> should be a windows file share, but </w:t>
+          <w:color w:val="444444"/>
+          <w:sz w:val="20"/>
+          <w:szCs w:val="20"/>
+        </w:rPr>
+        <w:t xml:space="preserve"> and if files are changed or missing then an error is logged and an email sent if </w:t>
       </w:r>
       <w:proofErr w:type="spellStart"/>
       <w:r>
         <w:rPr>
           <w:rFonts w:ascii="Arial" w:eastAsia="Times New Roman" w:hAnsi="Arial" w:cs="Arial"/>
-          <w:bCs/>
-          <w:color w:val="444444"/>
-          <w:sz w:val="20"/>
-          <w:szCs w:val="20"/>
-        </w:rPr>
-        <w:t>SourcePath</w:t>
+          <w:color w:val="444444"/>
+          <w:sz w:val="20"/>
+          <w:szCs w:val="20"/>
+        </w:rPr>
+        <w:t>SendEmailOnError</w:t>
       </w:r>
       <w:proofErr w:type="spellEnd"/>
       <w:r>
         <w:rPr>
           <w:rFonts w:ascii="Arial" w:eastAsia="Times New Roman" w:hAnsi="Arial" w:cs="Arial"/>
-          <w:bCs/>
-          <w:color w:val="444444"/>
-          <w:sz w:val="20"/>
-          <w:szCs w:val="20"/>
-        </w:rPr>
-        <w:t xml:space="preserve"> should not be a file share.</w:t>
-      </w:r>
+          <w:color w:val="444444"/>
+          <w:sz w:val="20"/>
+          <w:szCs w:val="20"/>
+        </w:rPr>
+        <w:t xml:space="preserve"> is checked.</w:t>
+      </w:r>
+    </w:p>
+    <w:p>
+      <w:pPr>
+        <w:pStyle w:val="ListParagraph"/>
+        <w:numPr>
+          <w:ilvl w:val="0"/>
+          <w:numId w:val="11"/>
+        </w:numPr>
+        <w:shd w:val="clear" w:color="auto" w:fill="FFFFFF"/>
+        <w:spacing w:before="297" w:after="148" w:line="300" w:lineRule="atLeast"/>
+        <w:outlineLvl w:val="2"/>
+        <w:rPr>
+          <w:rFonts w:ascii="Arial" w:eastAsia="Times New Roman" w:hAnsi="Arial" w:cs="Arial"/>
+          <w:color w:val="444444"/>
+          <w:sz w:val="20"/>
+          <w:szCs w:val="20"/>
+        </w:rPr>
+      </w:pPr>
+      <w:r>
+        <w:rPr>
+          <w:rFonts w:ascii="Arial" w:eastAsia="Times New Roman" w:hAnsi="Arial" w:cs="Arial"/>
+          <w:color w:val="444444"/>
+          <w:sz w:val="20"/>
+          <w:szCs w:val="20"/>
+        </w:rPr>
+        <w:t>Each row in the configuration table can run on a different schedule and have different options.</w:t>
+      </w:r>
+    </w:p>
+    <w:p>
+      <w:pPr>
+        <w:pStyle w:val="ListParagraph"/>
+        <w:numPr>
+          <w:ilvl w:val="0"/>
+          <w:numId w:val="11"/>
+        </w:numPr>
+        <w:shd w:val="clear" w:color="auto" w:fill="FFFFFF"/>
+        <w:spacing w:before="297" w:after="148" w:line="300" w:lineRule="atLeast"/>
+        <w:outlineLvl w:val="2"/>
+        <w:rPr>
+          <w:rFonts w:ascii="Arial" w:eastAsia="Times New Roman" w:hAnsi="Arial" w:cs="Arial"/>
+          <w:color w:val="444444"/>
+          <w:sz w:val="20"/>
+          <w:szCs w:val="20"/>
+        </w:rPr>
+      </w:pPr>
+      <w:r>
+        <w:rPr>
+          <w:rFonts w:ascii="Arial" w:eastAsia="Times New Roman" w:hAnsi="Arial" w:cs="Arial"/>
+          <w:color w:val="444444"/>
+          <w:sz w:val="20"/>
+          <w:szCs w:val="20"/>
+        </w:rPr>
+        <w:t xml:space="preserve">Long path names </w:t>
+      </w:r>
+      <w:proofErr w:type="gramStart"/>
+      <w:r>
+        <w:rPr>
+          <w:rFonts w:ascii="Arial" w:eastAsia="Times New Roman" w:hAnsi="Arial" w:cs="Arial"/>
+          <w:color w:val="444444"/>
+          <w:sz w:val="20"/>
+          <w:szCs w:val="20"/>
+        </w:rPr>
+        <w:t>are supported</w:t>
+      </w:r>
+      <w:proofErr w:type="gramEnd"/>
+      <w:r>
+        <w:rPr>
+          <w:rFonts w:ascii="Arial" w:eastAsia="Times New Roman" w:hAnsi="Arial" w:cs="Arial"/>
+          <w:color w:val="444444"/>
+          <w:sz w:val="20"/>
+          <w:szCs w:val="20"/>
+        </w:rPr>
+        <w:t>.</w:t>
+      </w:r>
+    </w:p>
+    <w:p>
+      <w:pPr>
+        <w:pStyle w:val="ListParagraph"/>
+        <w:numPr>
+          <w:ilvl w:val="0"/>
+          <w:numId w:val="11"/>
+        </w:numPr>
+        <w:shd w:val="clear" w:color="auto" w:fill="FFFFFF"/>
+        <w:spacing w:before="297" w:after="148" w:line="300" w:lineRule="atLeast"/>
+        <w:outlineLvl w:val="2"/>
+        <w:rPr>
+          <w:rFonts w:ascii="Arial" w:eastAsia="Times New Roman" w:hAnsi="Arial" w:cs="Arial"/>
+          <w:color w:val="444444"/>
+          <w:sz w:val="20"/>
+          <w:szCs w:val="20"/>
+        </w:rPr>
+      </w:pPr>
+      <w:r>
+        <w:rPr>
+          <w:rFonts w:ascii="Arial" w:eastAsia="Times New Roman" w:hAnsi="Arial" w:cs="Arial"/>
+          <w:color w:val="444444"/>
+          <w:sz w:val="20"/>
+          <w:szCs w:val="20"/>
+        </w:rPr>
+        <w:t xml:space="preserve">Configuration table rows </w:t>
+      </w:r>
+      <w:proofErr w:type="gramStart"/>
+      <w:r>
+        <w:rPr>
+          <w:rFonts w:ascii="Arial" w:eastAsia="Times New Roman" w:hAnsi="Arial" w:cs="Arial"/>
+          <w:color w:val="444444"/>
+          <w:sz w:val="20"/>
+          <w:szCs w:val="20"/>
+        </w:rPr>
+        <w:t>are executed</w:t>
+      </w:r>
+      <w:proofErr w:type="gramEnd"/>
+      <w:r>
+        <w:rPr>
+          <w:rFonts w:ascii="Arial" w:eastAsia="Times New Roman" w:hAnsi="Arial" w:cs="Arial"/>
+          <w:color w:val="444444"/>
+          <w:sz w:val="20"/>
+          <w:szCs w:val="20"/>
+        </w:rPr>
+        <w:t xml:space="preserve"> via a multi-threaded call. Therefore, multiple folders </w:t>
+      </w:r>
+      <w:proofErr w:type="gramStart"/>
+      <w:r>
+        <w:rPr>
+          <w:rFonts w:ascii="Arial" w:eastAsia="Times New Roman" w:hAnsi="Arial" w:cs="Arial"/>
+          <w:color w:val="444444"/>
+          <w:sz w:val="20"/>
+          <w:szCs w:val="20"/>
+        </w:rPr>
+        <w:t>can be scheduled to be checked and</w:t>
+      </w:r>
+      <w:proofErr w:type="gramEnd"/>
+      <w:r>
+        <w:rPr>
+          <w:rFonts w:ascii="Arial" w:eastAsia="Times New Roman" w:hAnsi="Arial" w:cs="Arial"/>
+          <w:color w:val="444444"/>
+          <w:sz w:val="20"/>
+          <w:szCs w:val="20"/>
+        </w:rPr>
+        <w:t xml:space="preserve"> even run at the same time.</w:t>
+      </w:r>
+    </w:p>
+    <w:p>
+      <w:pPr>
+        <w:pStyle w:val="ListParagraph"/>
+        <w:shd w:val="clear" w:color="auto" w:fill="FFFFFF"/>
+        <w:spacing w:before="297" w:after="148" w:line="300" w:lineRule="atLeast"/>
+        <w:outlineLvl w:val="2"/>
+        <w:rPr>
+          <w:rFonts w:ascii="Arial" w:eastAsia="Times New Roman" w:hAnsi="Arial" w:cs="Arial"/>
+          <w:color w:val="444444"/>
+          <w:sz w:val="20"/>
+          <w:szCs w:val="20"/>
+        </w:rPr>
+      </w:pPr>
     </w:p>
     <w:p>
       <w:pPr>
@@ -2887,16 +1974,449 @@
           <w:rFonts w:ascii="Arial" w:eastAsia="Times New Roman" w:hAnsi="Arial" w:cs="Arial"/>
           <w:b/>
           <w:bCs/>
-          <w:noProof/>
           <w:color w:val="444444"/>
           <w:sz w:val="21"/>
           <w:szCs w:val="21"/>
         </w:rPr>
+        <w:t>Scheduling Options:</w:t>
+      </w:r>
+    </w:p>
+    <w:p>
+      <w:pPr>
+        <w:pStyle w:val="ListParagraph"/>
+        <w:numPr>
+          <w:ilvl w:val="0"/>
+          <w:numId w:val="14"/>
+        </w:numPr>
+        <w:shd w:val="clear" w:color="auto" w:fill="FFFFFF"/>
+        <w:spacing w:before="100" w:beforeAutospacing="1" w:after="100" w:afterAutospacing="1" w:line="300" w:lineRule="atLeast"/>
+        <w:ind w:right="150"/>
+        <w:rPr>
+          <w:rFonts w:ascii="Arial" w:eastAsia="Times New Roman" w:hAnsi="Arial" w:cs="Arial"/>
+          <w:color w:val="444444"/>
+          <w:sz w:val="20"/>
+          <w:szCs w:val="20"/>
+        </w:rPr>
+      </w:pPr>
+      <w:r>
+        <w:rPr>
+          <w:rFonts w:ascii="Arial" w:eastAsia="Times New Roman" w:hAnsi="Arial" w:cs="Arial"/>
+          <w:color w:val="444444"/>
+          <w:sz w:val="20"/>
+          <w:szCs w:val="20"/>
+        </w:rPr>
+        <w:t>Time Based or Interval Based Execution for each item in each configuration table.</w:t>
+      </w:r>
+    </w:p>
+    <w:p>
+      <w:pPr>
+        <w:pStyle w:val="ListParagraph"/>
+        <w:numPr>
+          <w:ilvl w:val="0"/>
+          <w:numId w:val="14"/>
+        </w:numPr>
+        <w:shd w:val="clear" w:color="auto" w:fill="FFFFFF"/>
+        <w:spacing w:before="100" w:beforeAutospacing="1" w:after="100" w:afterAutospacing="1" w:line="300" w:lineRule="atLeast"/>
+        <w:ind w:right="150"/>
+        <w:rPr>
+          <w:rFonts w:ascii="Arial" w:eastAsia="Times New Roman" w:hAnsi="Arial" w:cs="Arial"/>
+          <w:color w:val="444444"/>
+          <w:sz w:val="20"/>
+          <w:szCs w:val="20"/>
+        </w:rPr>
+      </w:pPr>
+      <w:r>
+        <w:rPr>
+          <w:rFonts w:ascii="Arial" w:eastAsia="Times New Roman" w:hAnsi="Arial" w:cs="Arial"/>
+          <w:color w:val="444444"/>
+          <w:sz w:val="20"/>
+          <w:szCs w:val="20"/>
+        </w:rPr>
+        <w:t>Day of the Week Selection via check box for Monday - Sunday</w:t>
+      </w:r>
+    </w:p>
+    <w:p>
+      <w:pPr>
+        <w:pStyle w:val="ListParagraph"/>
+        <w:numPr>
+          <w:ilvl w:val="0"/>
+          <w:numId w:val="14"/>
+        </w:numPr>
+        <w:shd w:val="clear" w:color="auto" w:fill="FFFFFF"/>
+        <w:spacing w:before="100" w:beforeAutospacing="1" w:after="100" w:afterAutospacing="1" w:line="300" w:lineRule="atLeast"/>
+        <w:ind w:right="150"/>
+        <w:rPr>
+          <w:rFonts w:ascii="Arial" w:eastAsia="Times New Roman" w:hAnsi="Arial" w:cs="Arial"/>
+          <w:color w:val="444444"/>
+          <w:sz w:val="20"/>
+          <w:szCs w:val="20"/>
+        </w:rPr>
+      </w:pPr>
+      <w:r>
+        <w:rPr>
+          <w:rFonts w:ascii="Arial" w:eastAsia="Times New Roman" w:hAnsi="Arial" w:cs="Arial"/>
+          <w:color w:val="444444"/>
+          <w:sz w:val="20"/>
+          <w:szCs w:val="20"/>
+        </w:rPr>
+        <w:t>Day of the Month Enter in day 1-31 desired and this will override Day of the Week</w:t>
+      </w:r>
+    </w:p>
+    <w:p>
+      <w:pPr>
+        <w:pStyle w:val="ListParagraph"/>
+        <w:numPr>
+          <w:ilvl w:val="0"/>
+          <w:numId w:val="14"/>
+        </w:numPr>
+        <w:shd w:val="clear" w:color="auto" w:fill="FFFFFF"/>
+        <w:spacing w:before="100" w:beforeAutospacing="1" w:after="100" w:afterAutospacing="1" w:line="300" w:lineRule="atLeast"/>
+        <w:ind w:right="150"/>
+        <w:rPr>
+          <w:rFonts w:ascii="Arial" w:eastAsia="Times New Roman" w:hAnsi="Arial" w:cs="Arial"/>
+          <w:color w:val="444444"/>
+          <w:sz w:val="20"/>
+          <w:szCs w:val="20"/>
+        </w:rPr>
+      </w:pPr>
+      <w:r>
+        <w:rPr>
+          <w:rFonts w:ascii="Arial" w:eastAsia="Times New Roman" w:hAnsi="Arial" w:cs="Arial"/>
+          <w:color w:val="444444"/>
+          <w:sz w:val="20"/>
+          <w:szCs w:val="20"/>
+        </w:rPr>
+        <w:t xml:space="preserve">Day of the Month Enter in -1 to -5 for </w:t>
+      </w:r>
+      <w:proofErr w:type="spellStart"/>
+      <w:r>
+        <w:rPr>
+          <w:rFonts w:ascii="Arial" w:eastAsia="Times New Roman" w:hAnsi="Arial" w:cs="Arial"/>
+          <w:color w:val="444444"/>
+          <w:sz w:val="20"/>
+          <w:szCs w:val="20"/>
+        </w:rPr>
+        <w:t>NthDayOfTheWeek</w:t>
+      </w:r>
+      <w:proofErr w:type="spellEnd"/>
+      <w:r>
+        <w:rPr>
+          <w:rFonts w:ascii="Arial" w:eastAsia="Times New Roman" w:hAnsi="Arial" w:cs="Arial"/>
+          <w:color w:val="444444"/>
+          <w:sz w:val="20"/>
+          <w:szCs w:val="20"/>
+        </w:rPr>
+        <w:t xml:space="preserve"> (where -1 is 1st day of the month and -5 is 5th day in the month) in conjunction with Day of the Week to select the desired </w:t>
+      </w:r>
+      <w:proofErr w:type="spellStart"/>
+      <w:r>
+        <w:rPr>
+          <w:rFonts w:ascii="Arial" w:eastAsia="Times New Roman" w:hAnsi="Arial" w:cs="Arial"/>
+          <w:color w:val="444444"/>
+          <w:sz w:val="20"/>
+          <w:szCs w:val="20"/>
+        </w:rPr>
+        <w:t>WeekDay</w:t>
+      </w:r>
+      <w:proofErr w:type="spellEnd"/>
+      <w:r>
+        <w:rPr>
+          <w:rFonts w:ascii="Arial" w:eastAsia="Times New Roman" w:hAnsi="Arial" w:cs="Arial"/>
+          <w:color w:val="444444"/>
+          <w:sz w:val="20"/>
+          <w:szCs w:val="20"/>
+        </w:rPr>
+        <w:t>.</w:t>
+      </w:r>
+    </w:p>
+    <w:p>
+      <w:pPr>
+        <w:numPr>
+          <w:ilvl w:val="0"/>
+          <w:numId w:val="1"/>
+        </w:numPr>
+        <w:shd w:val="clear" w:color="auto" w:fill="FFFFFF"/>
+        <w:spacing w:before="297" w:beforeAutospacing="1" w:after="148" w:afterAutospacing="1" w:line="240" w:lineRule="auto"/>
+        <w:ind w:right="150"/>
+        <w:outlineLvl w:val="1"/>
+        <w:rPr>
+          <w:rFonts w:ascii="Arial" w:eastAsia="Times New Roman" w:hAnsi="Arial" w:cs="Arial"/>
+          <w:b/>
+          <w:bCs/>
+          <w:color w:val="444444"/>
+          <w:sz w:val="20"/>
+          <w:szCs w:val="20"/>
+        </w:rPr>
+      </w:pPr>
+      <w:r>
+        <w:rPr>
+          <w:rFonts w:ascii="Arial" w:eastAsia="Times New Roman" w:hAnsi="Arial" w:cs="Arial"/>
+          <w:color w:val="444444"/>
+          <w:sz w:val="20"/>
+          <w:szCs w:val="20"/>
+        </w:rPr>
+        <w:t xml:space="preserve">Each configuration runs on a different thread so that they can run at the same time if needed and you </w:t>
+      </w:r>
+      <w:proofErr w:type="gramStart"/>
+      <w:r>
+        <w:rPr>
+          <w:rFonts w:ascii="Arial" w:eastAsia="Times New Roman" w:hAnsi="Arial" w:cs="Arial"/>
+          <w:color w:val="444444"/>
+          <w:sz w:val="20"/>
+          <w:szCs w:val="20"/>
+        </w:rPr>
+        <w:t>don't</w:t>
+      </w:r>
+      <w:proofErr w:type="gramEnd"/>
+      <w:r>
+        <w:rPr>
+          <w:rFonts w:ascii="Arial" w:eastAsia="Times New Roman" w:hAnsi="Arial" w:cs="Arial"/>
+          <w:color w:val="444444"/>
+          <w:sz w:val="20"/>
+          <w:szCs w:val="20"/>
+        </w:rPr>
+        <w:t xml:space="preserve"> see a file locking problem possible.</w:t>
+      </w:r>
+    </w:p>
+    <w:p>
+      <w:pPr>
+        <w:numPr>
+          <w:ilvl w:val="0"/>
+          <w:numId w:val="1"/>
+        </w:numPr>
+        <w:shd w:val="clear" w:color="auto" w:fill="FFFFFF"/>
+        <w:spacing w:before="297" w:beforeAutospacing="1" w:after="148" w:afterAutospacing="1" w:line="240" w:lineRule="auto"/>
+        <w:ind w:right="150"/>
+        <w:outlineLvl w:val="1"/>
+        <w:rPr>
+          <w:rFonts w:ascii="Arial" w:eastAsia="Times New Roman" w:hAnsi="Arial" w:cs="Arial"/>
+          <w:b/>
+          <w:bCs/>
+          <w:color w:val="444444"/>
+          <w:sz w:val="20"/>
+          <w:szCs w:val="20"/>
+        </w:rPr>
+      </w:pPr>
+      <w:r>
+        <w:rPr>
+          <w:rFonts w:ascii="Arial" w:eastAsia="Times New Roman" w:hAnsi="Arial" w:cs="Arial"/>
+          <w:b/>
+          <w:bCs/>
+          <w:color w:val="444444"/>
+          <w:sz w:val="20"/>
+          <w:szCs w:val="20"/>
+        </w:rPr>
+        <w:t>Interval Type:</w:t>
+      </w:r>
+    </w:p>
+    <w:p>
+      <w:pPr>
+        <w:numPr>
+          <w:ilvl w:val="1"/>
+          <w:numId w:val="1"/>
+        </w:numPr>
+        <w:shd w:val="clear" w:color="auto" w:fill="FFFFFF"/>
+        <w:spacing w:before="100" w:beforeAutospacing="1" w:after="100" w:afterAutospacing="1" w:line="300" w:lineRule="atLeast"/>
+        <w:ind w:right="150"/>
+        <w:rPr>
+          <w:rFonts w:ascii="Arial" w:eastAsia="Times New Roman" w:hAnsi="Arial" w:cs="Arial"/>
+          <w:color w:val="444444"/>
+          <w:sz w:val="20"/>
+          <w:szCs w:val="20"/>
+        </w:rPr>
+      </w:pPr>
+      <w:r>
+        <w:rPr>
+          <w:rFonts w:ascii="Arial" w:eastAsia="Times New Roman" w:hAnsi="Arial" w:cs="Arial"/>
+          <w:color w:val="444444"/>
+          <w:sz w:val="20"/>
+          <w:szCs w:val="20"/>
+        </w:rPr>
+        <w:t>Hourly:  Enter start time in military time,  end time in military time, select hourly interval type,  and enter “interval” in minutes.</w:t>
+      </w:r>
+    </w:p>
+    <w:p>
+      <w:pPr>
+        <w:numPr>
+          <w:ilvl w:val="1"/>
+          <w:numId w:val="1"/>
+        </w:numPr>
+        <w:shd w:val="clear" w:color="auto" w:fill="FFFFFF"/>
+        <w:spacing w:before="100" w:beforeAutospacing="1" w:after="100" w:afterAutospacing="1" w:line="300" w:lineRule="atLeast"/>
+        <w:ind w:right="150"/>
+        <w:rPr>
+          <w:rFonts w:ascii="Arial" w:eastAsia="Times New Roman" w:hAnsi="Arial" w:cs="Arial"/>
+          <w:color w:val="444444"/>
+          <w:sz w:val="20"/>
+          <w:szCs w:val="20"/>
+        </w:rPr>
+      </w:pPr>
+      <w:r>
+        <w:rPr>
+          <w:rFonts w:ascii="Arial" w:eastAsia="Times New Roman" w:hAnsi="Arial" w:cs="Arial"/>
+          <w:color w:val="444444"/>
+          <w:sz w:val="20"/>
+          <w:szCs w:val="20"/>
+        </w:rPr>
+        <w:t>Daily:  Set a start time in military format</w:t>
+      </w:r>
+      <w:proofErr w:type="gramStart"/>
+      <w:r>
+        <w:rPr>
+          <w:rFonts w:ascii="Arial" w:eastAsia="Times New Roman" w:hAnsi="Arial" w:cs="Arial"/>
+          <w:color w:val="444444"/>
+          <w:sz w:val="20"/>
+          <w:szCs w:val="20"/>
+        </w:rPr>
+        <w:t>,  select</w:t>
+      </w:r>
+      <w:proofErr w:type="gramEnd"/>
+      <w:r>
+        <w:rPr>
+          <w:rFonts w:ascii="Arial" w:eastAsia="Times New Roman" w:hAnsi="Arial" w:cs="Arial"/>
+          <w:color w:val="444444"/>
+          <w:sz w:val="20"/>
+          <w:szCs w:val="20"/>
+        </w:rPr>
+        <w:t xml:space="preserve"> days and months you want to run and it will run at that time.</w:t>
+      </w:r>
+    </w:p>
+    <w:p>
+      <w:pPr>
+        <w:numPr>
+          <w:ilvl w:val="1"/>
+          <w:numId w:val="1"/>
+        </w:numPr>
+        <w:shd w:val="clear" w:color="auto" w:fill="FFFFFF"/>
+        <w:spacing w:before="100" w:beforeAutospacing="1" w:after="100" w:afterAutospacing="1" w:line="300" w:lineRule="atLeast"/>
+        <w:ind w:right="150"/>
+        <w:rPr>
+          <w:rFonts w:ascii="Arial" w:eastAsia="Times New Roman" w:hAnsi="Arial" w:cs="Arial"/>
+          <w:color w:val="444444"/>
+          <w:sz w:val="20"/>
+          <w:szCs w:val="20"/>
+        </w:rPr>
+      </w:pPr>
+      <w:proofErr w:type="spellStart"/>
+      <w:r>
+        <w:rPr>
+          <w:rFonts w:ascii="Arial" w:eastAsia="Times New Roman" w:hAnsi="Arial" w:cs="Arial"/>
+          <w:color w:val="444444"/>
+          <w:sz w:val="20"/>
+          <w:szCs w:val="20"/>
+        </w:rPr>
+        <w:t>Monthy</w:t>
+      </w:r>
+      <w:proofErr w:type="spellEnd"/>
+      <w:r>
+        <w:rPr>
+          <w:rFonts w:ascii="Arial" w:eastAsia="Times New Roman" w:hAnsi="Arial" w:cs="Arial"/>
+          <w:color w:val="444444"/>
+          <w:sz w:val="20"/>
+          <w:szCs w:val="20"/>
+        </w:rPr>
+        <w:t>:  Set Interval to 1-31 to run on a specific day of the month,  specify -1 up to -5 and select a day to set the nth day of the month (e.g. -1 Mon would run on the 1st Monday of the month.)</w:t>
+      </w:r>
+    </w:p>
+    <w:p>
+      <w:pPr>
+        <w:shd w:val="clear" w:color="auto" w:fill="FFFFFF"/>
+        <w:spacing w:before="297" w:after="148" w:line="240" w:lineRule="auto"/>
+        <w:outlineLvl w:val="1"/>
+        <w:rPr>
+          <w:rFonts w:ascii="Arial" w:eastAsia="Times New Roman" w:hAnsi="Arial" w:cs="Arial"/>
+          <w:b/>
+          <w:bCs/>
+          <w:color w:val="444444"/>
+          <w:sz w:val="24"/>
+          <w:szCs w:val="24"/>
+        </w:rPr>
+      </w:pPr>
+    </w:p>
+    <w:p>
+      <w:pPr>
+        <w:shd w:val="clear" w:color="auto" w:fill="FFFFFF"/>
+        <w:spacing w:before="297" w:after="148" w:line="240" w:lineRule="auto"/>
+        <w:outlineLvl w:val="1"/>
+        <w:rPr>
+          <w:rFonts w:ascii="Arial" w:eastAsia="Times New Roman" w:hAnsi="Arial" w:cs="Arial"/>
+          <w:b/>
+          <w:bCs/>
+          <w:color w:val="444444"/>
+          <w:sz w:val="24"/>
+          <w:szCs w:val="24"/>
+        </w:rPr>
+      </w:pPr>
+    </w:p>
+    <w:p>
+      <w:pPr>
+        <w:shd w:val="clear" w:color="auto" w:fill="FFFFFF"/>
+        <w:spacing w:before="297" w:after="148" w:line="240" w:lineRule="auto"/>
+        <w:outlineLvl w:val="1"/>
+        <w:rPr>
+          <w:rFonts w:ascii="Arial" w:eastAsia="Times New Roman" w:hAnsi="Arial" w:cs="Arial"/>
+          <w:b/>
+          <w:bCs/>
+          <w:color w:val="444444"/>
+          <w:sz w:val="24"/>
+          <w:szCs w:val="24"/>
+        </w:rPr>
+      </w:pPr>
+    </w:p>
+    <w:p>
+      <w:pPr>
+        <w:shd w:val="clear" w:color="auto" w:fill="FFFFFF"/>
+        <w:spacing w:before="297" w:after="148" w:line="240" w:lineRule="auto"/>
+        <w:outlineLvl w:val="1"/>
+        <w:rPr>
+          <w:rFonts w:ascii="Arial" w:eastAsia="Times New Roman" w:hAnsi="Arial" w:cs="Arial"/>
+          <w:bCs/>
+          <w:color w:val="444444"/>
+          <w:sz w:val="24"/>
+          <w:szCs w:val="24"/>
+        </w:rPr>
+      </w:pPr>
+      <w:r>
+        <w:rPr>
+          <w:rFonts w:ascii="Arial" w:eastAsia="Times New Roman" w:hAnsi="Arial" w:cs="Arial"/>
+          <w:bCs/>
+          <w:color w:val="444444"/>
+          <w:sz w:val="24"/>
+          <w:szCs w:val="24"/>
+        </w:rPr>
+        <w:lastRenderedPageBreak/>
+        <w:t>Example Hourly and Daily Schedules:</w:t>
+      </w:r>
+    </w:p>
+    <w:p>
+      <w:pPr>
+        <w:shd w:val="clear" w:color="auto" w:fill="FFFFFF"/>
+        <w:spacing w:before="297" w:after="148" w:line="240" w:lineRule="auto"/>
+        <w:outlineLvl w:val="1"/>
+        <w:rPr>
+          <w:rFonts w:ascii="Arial" w:eastAsia="Times New Roman" w:hAnsi="Arial" w:cs="Arial"/>
+          <w:b/>
+          <w:bCs/>
+          <w:color w:val="444444"/>
+          <w:sz w:val="24"/>
+          <w:szCs w:val="24"/>
+        </w:rPr>
+      </w:pPr>
+      <w:r>
+        <w:rPr>
+          <w:rFonts w:ascii="Arial" w:eastAsia="Times New Roman" w:hAnsi="Arial" w:cs="Arial"/>
+          <w:b/>
+          <w:bCs/>
+          <w:noProof/>
+          <w:color w:val="444444"/>
+          <w:sz w:val="24"/>
+          <w:szCs w:val="24"/>
+        </w:rPr>
         <w:drawing>
-          <wp:inline distT="0" distB="0" distL="0" distR="0" wp14:anchorId="06EC8C21" wp14:editId="4B0A48B2">
-            <wp:extent cx="5943600" cy="657860"/>
-            <wp:effectExtent l="0" t="0" r="0" b="8890"/>
-            <wp:docPr id="6" name="Picture 6"/>
+          <wp:inline distT="0" distB="0" distL="0" distR="0" wp14:anchorId="51482BAC" wp14:editId="41BFF71A">
+            <wp:extent cx="5943600" cy="2045970"/>
+            <wp:effectExtent l="0" t="0" r="0" b="0"/>
+            <wp:docPr id="9" name="Picture 9"/>
             <wp:cNvGraphicFramePr>
               <a:graphicFrameLocks xmlns:a="http://schemas.openxmlformats.org/drawingml/2006/main" noChangeAspect="1"/>
             </wp:cNvGraphicFramePr>
@@ -2916,6 +2436,548 @@
                   <pic:spPr>
                     <a:xfrm>
                       <a:off x="0" y="0"/>
+                      <a:ext cx="5943600" cy="2045970"/>
+                    </a:xfrm>
+                    <a:prstGeom prst="rect">
+                      <a:avLst/>
+                    </a:prstGeom>
+                  </pic:spPr>
+                </pic:pic>
+              </a:graphicData>
+            </a:graphic>
+          </wp:inline>
+        </w:drawing>
+      </w:r>
+    </w:p>
+    <w:p>
+      <w:pPr>
+        <w:shd w:val="clear" w:color="auto" w:fill="FFFFFF"/>
+        <w:spacing w:before="297" w:after="148" w:line="240" w:lineRule="auto"/>
+        <w:outlineLvl w:val="1"/>
+        <w:rPr>
+          <w:rFonts w:ascii="Arial" w:eastAsia="Times New Roman" w:hAnsi="Arial" w:cs="Arial"/>
+          <w:b/>
+          <w:bCs/>
+          <w:color w:val="444444"/>
+          <w:sz w:val="24"/>
+          <w:szCs w:val="24"/>
+        </w:rPr>
+      </w:pPr>
+    </w:p>
+    <w:p>
+      <w:pPr>
+        <w:shd w:val="clear" w:color="auto" w:fill="FFFFFF"/>
+        <w:spacing w:before="297" w:after="148" w:line="240" w:lineRule="auto"/>
+        <w:outlineLvl w:val="1"/>
+        <w:rPr>
+          <w:rFonts w:ascii="Arial" w:eastAsia="Times New Roman" w:hAnsi="Arial" w:cs="Arial"/>
+          <w:b/>
+          <w:bCs/>
+          <w:color w:val="444444"/>
+          <w:sz w:val="24"/>
+          <w:szCs w:val="24"/>
+        </w:rPr>
+      </w:pPr>
+      <w:r>
+        <w:rPr>
+          <w:rFonts w:ascii="Arial" w:eastAsia="Times New Roman" w:hAnsi="Arial" w:cs="Arial"/>
+          <w:b/>
+          <w:bCs/>
+          <w:color w:val="444444"/>
+          <w:sz w:val="24"/>
+          <w:szCs w:val="24"/>
+        </w:rPr>
+        <w:t>Compare (Detect Ransomware in file share) Explanation and Overall Features</w:t>
+      </w:r>
+      <w:r>
+        <w:rPr>
+          <w:rFonts w:ascii="Arial" w:eastAsia="Times New Roman" w:hAnsi="Arial" w:cs="Arial"/>
+          <w:b/>
+          <w:bCs/>
+          <w:color w:val="444444"/>
+          <w:sz w:val="24"/>
+          <w:szCs w:val="24"/>
+        </w:rPr>
+        <w:t>:</w:t>
+      </w:r>
+    </w:p>
+    <w:p>
+      <w:pPr>
+        <w:shd w:val="clear" w:color="auto" w:fill="FFFFFF"/>
+        <w:spacing w:before="297" w:after="148" w:line="300" w:lineRule="atLeast"/>
+        <w:outlineLvl w:val="2"/>
+        <w:rPr>
+          <w:rFonts w:ascii="Arial" w:eastAsia="Times New Roman" w:hAnsi="Arial" w:cs="Arial"/>
+          <w:color w:val="444444"/>
+          <w:sz w:val="20"/>
+          <w:szCs w:val="20"/>
+        </w:rPr>
+      </w:pPr>
+      <w:r>
+        <w:rPr>
+          <w:rFonts w:ascii="Arial" w:eastAsia="Times New Roman" w:hAnsi="Arial" w:cs="Arial"/>
+          <w:color w:val="444444"/>
+          <w:sz w:val="20"/>
+          <w:szCs w:val="20"/>
+        </w:rPr>
+        <w:t xml:space="preserve">Copy source files into the file path to check and then on a schedule check to see if the source files have changed or went missing. There are two ways to test for ransomware.  First, create a folder in the </w:t>
+      </w:r>
+      <w:proofErr w:type="spellStart"/>
+      <w:r>
+        <w:rPr>
+          <w:rFonts w:ascii="Arial" w:eastAsia="Times New Roman" w:hAnsi="Arial" w:cs="Arial"/>
+          <w:color w:val="444444"/>
+          <w:sz w:val="20"/>
+          <w:szCs w:val="20"/>
+        </w:rPr>
+        <w:t>SourcePath</w:t>
+      </w:r>
+      <w:proofErr w:type="spellEnd"/>
+      <w:r>
+        <w:rPr>
+          <w:rFonts w:ascii="Arial" w:eastAsia="Times New Roman" w:hAnsi="Arial" w:cs="Arial"/>
+          <w:color w:val="444444"/>
+          <w:sz w:val="20"/>
+          <w:szCs w:val="20"/>
+        </w:rPr>
+        <w:t xml:space="preserve"> with a few small files with files of the type that you are concerned (XLS, XLSX, DOC, DOCX, PDF, JPG, PNG, TXT, etc.).  Copy this directory to each folder that you want to monitor or use </w:t>
+      </w:r>
+      <w:proofErr w:type="spellStart"/>
+      <w:r>
+        <w:rPr>
+          <w:rFonts w:ascii="Arial" w:eastAsia="Times New Roman" w:hAnsi="Arial" w:cs="Arial"/>
+          <w:color w:val="444444"/>
+          <w:sz w:val="20"/>
+          <w:szCs w:val="20"/>
+        </w:rPr>
+        <w:t>CopySourceFiles</w:t>
+      </w:r>
+      <w:proofErr w:type="spellEnd"/>
+      <w:r>
+        <w:rPr>
+          <w:rFonts w:ascii="Arial" w:eastAsia="Times New Roman" w:hAnsi="Arial" w:cs="Arial"/>
+          <w:color w:val="444444"/>
+          <w:sz w:val="20"/>
+          <w:szCs w:val="20"/>
+        </w:rPr>
+        <w:t xml:space="preserve"> or </w:t>
+      </w:r>
+      <w:proofErr w:type="spellStart"/>
+      <w:r>
+        <w:rPr>
+          <w:rFonts w:ascii="Arial" w:eastAsia="Times New Roman" w:hAnsi="Arial" w:cs="Arial"/>
+          <w:color w:val="444444"/>
+          <w:sz w:val="20"/>
+          <w:szCs w:val="20"/>
+        </w:rPr>
+        <w:t>CopySourceFilesSubFolders</w:t>
+      </w:r>
+      <w:proofErr w:type="spellEnd"/>
+      <w:r>
+        <w:rPr>
+          <w:rFonts w:ascii="Arial" w:eastAsia="Times New Roman" w:hAnsi="Arial" w:cs="Arial"/>
+          <w:color w:val="444444"/>
+          <w:sz w:val="20"/>
+          <w:szCs w:val="20"/>
+        </w:rPr>
+        <w:t xml:space="preserve"> options in order to copy the </w:t>
+      </w:r>
+      <w:proofErr w:type="spellStart"/>
+      <w:r>
+        <w:rPr>
+          <w:rFonts w:ascii="Arial" w:eastAsia="Times New Roman" w:hAnsi="Arial" w:cs="Arial"/>
+          <w:color w:val="444444"/>
+          <w:sz w:val="20"/>
+          <w:szCs w:val="20"/>
+        </w:rPr>
+        <w:t>SourcePath</w:t>
+      </w:r>
+      <w:proofErr w:type="spellEnd"/>
+      <w:r>
+        <w:rPr>
+          <w:rFonts w:ascii="Arial" w:eastAsia="Times New Roman" w:hAnsi="Arial" w:cs="Arial"/>
+          <w:color w:val="444444"/>
+          <w:sz w:val="20"/>
+          <w:szCs w:val="20"/>
+        </w:rPr>
+        <w:t xml:space="preserve"> files (only needs to run once with these options).  If these files change or get encrypted then you will receive an error in the error log and possibly an email if setup.  Secondly you could put a copy of important files into the </w:t>
+      </w:r>
+      <w:proofErr w:type="spellStart"/>
+      <w:r>
+        <w:rPr>
+          <w:rFonts w:ascii="Arial" w:eastAsia="Times New Roman" w:hAnsi="Arial" w:cs="Arial"/>
+          <w:color w:val="444444"/>
+          <w:sz w:val="20"/>
+          <w:szCs w:val="20"/>
+        </w:rPr>
+        <w:t>SourcePath</w:t>
+      </w:r>
+      <w:proofErr w:type="spellEnd"/>
+      <w:r>
+        <w:rPr>
+          <w:rFonts w:ascii="Arial" w:eastAsia="Times New Roman" w:hAnsi="Arial" w:cs="Arial"/>
+          <w:color w:val="444444"/>
+          <w:sz w:val="20"/>
+          <w:szCs w:val="20"/>
+        </w:rPr>
+        <w:t xml:space="preserve"> and have it monitoring for changes (This will take longer but you will know when important files are changed)</w:t>
+      </w:r>
+    </w:p>
+    <w:p>
+      <w:pPr>
+        <w:shd w:val="clear" w:color="auto" w:fill="FFFFFF"/>
+        <w:spacing w:before="297" w:after="148" w:line="300" w:lineRule="atLeast"/>
+        <w:outlineLvl w:val="2"/>
+        <w:rPr>
+          <w:rFonts w:ascii="Arial" w:eastAsia="Times New Roman" w:hAnsi="Arial" w:cs="Arial"/>
+          <w:color w:val="444444"/>
+          <w:sz w:val="20"/>
+          <w:szCs w:val="20"/>
+        </w:rPr>
+      </w:pPr>
+      <w:proofErr w:type="spellStart"/>
+      <w:r>
+        <w:rPr>
+          <w:rFonts w:ascii="Arial" w:eastAsia="Times New Roman" w:hAnsi="Arial" w:cs="Arial"/>
+          <w:color w:val="444444"/>
+          <w:sz w:val="20"/>
+          <w:szCs w:val="20"/>
+        </w:rPr>
+        <w:t>SourceFiles</w:t>
+      </w:r>
+      <w:proofErr w:type="spellEnd"/>
+      <w:r>
+        <w:rPr>
+          <w:rFonts w:ascii="Arial" w:eastAsia="Times New Roman" w:hAnsi="Arial" w:cs="Arial"/>
+          <w:color w:val="444444"/>
+          <w:sz w:val="20"/>
+          <w:szCs w:val="20"/>
+        </w:rPr>
+        <w:t xml:space="preserve">: Source Folder with a few example files that will copy and compare later.  Make sure this path </w:t>
+      </w:r>
+      <w:proofErr w:type="gramStart"/>
+      <w:r>
+        <w:rPr>
+          <w:rFonts w:ascii="Arial" w:eastAsia="Times New Roman" w:hAnsi="Arial" w:cs="Arial"/>
+          <w:color w:val="444444"/>
+          <w:sz w:val="20"/>
+          <w:szCs w:val="20"/>
+        </w:rPr>
+        <w:t>is not shared</w:t>
+      </w:r>
+      <w:proofErr w:type="gramEnd"/>
+      <w:r>
+        <w:rPr>
+          <w:rFonts w:ascii="Arial" w:eastAsia="Times New Roman" w:hAnsi="Arial" w:cs="Arial"/>
+          <w:color w:val="444444"/>
+          <w:sz w:val="20"/>
+          <w:szCs w:val="20"/>
+        </w:rPr>
+        <w:t>.</w:t>
+      </w:r>
+    </w:p>
+    <w:p>
+      <w:pPr>
+        <w:shd w:val="clear" w:color="auto" w:fill="FFFFFF"/>
+        <w:spacing w:before="297" w:after="148" w:line="240" w:lineRule="auto"/>
+        <w:outlineLvl w:val="1"/>
+        <w:rPr>
+          <w:rFonts w:ascii="Arial" w:eastAsia="Times New Roman" w:hAnsi="Arial" w:cs="Arial"/>
+          <w:b/>
+          <w:bCs/>
+          <w:color w:val="444444"/>
+        </w:rPr>
+      </w:pPr>
+      <w:r>
+        <w:rPr>
+          <w:rFonts w:ascii="Arial" w:eastAsia="Times New Roman" w:hAnsi="Arial" w:cs="Arial"/>
+          <w:b/>
+          <w:bCs/>
+          <w:color w:val="444444"/>
+        </w:rPr>
+        <w:t>Example Options</w:t>
+      </w:r>
+      <w:r>
+        <w:rPr>
+          <w:rFonts w:ascii="Arial" w:eastAsia="Times New Roman" w:hAnsi="Arial" w:cs="Arial"/>
+          <w:b/>
+          <w:bCs/>
+          <w:color w:val="444444"/>
+        </w:rPr>
+        <w:t xml:space="preserve"> (Entrapment)</w:t>
+      </w:r>
+      <w:r>
+        <w:rPr>
+          <w:rFonts w:ascii="Arial" w:eastAsia="Times New Roman" w:hAnsi="Arial" w:cs="Arial"/>
+          <w:b/>
+          <w:bCs/>
+          <w:color w:val="444444"/>
+        </w:rPr>
+        <w:t>:</w:t>
+      </w:r>
+    </w:p>
+    <w:p>
+      <w:pPr>
+        <w:shd w:val="clear" w:color="auto" w:fill="FFFFFF"/>
+        <w:spacing w:before="297" w:after="148" w:line="240" w:lineRule="auto"/>
+        <w:outlineLvl w:val="1"/>
+        <w:rPr>
+          <w:rFonts w:ascii="Arial" w:eastAsia="Times New Roman" w:hAnsi="Arial" w:cs="Arial"/>
+          <w:bCs/>
+          <w:color w:val="444444"/>
+          <w:sz w:val="21"/>
+          <w:szCs w:val="21"/>
+        </w:rPr>
+      </w:pPr>
+      <w:r>
+        <w:rPr>
+          <w:rFonts w:ascii="Arial" w:eastAsia="Times New Roman" w:hAnsi="Arial" w:cs="Arial"/>
+          <w:bCs/>
+          <w:color w:val="444444"/>
+          <w:sz w:val="21"/>
+          <w:szCs w:val="21"/>
+        </w:rPr>
+        <w:t>Example Files for Comparison Later:</w:t>
+      </w:r>
+    </w:p>
+    <w:p>
+      <w:pPr>
+        <w:shd w:val="clear" w:color="auto" w:fill="FFFFFF"/>
+        <w:spacing w:before="297" w:after="148" w:line="240" w:lineRule="auto"/>
+        <w:outlineLvl w:val="1"/>
+        <w:rPr>
+          <w:rFonts w:ascii="Arial" w:eastAsia="Times New Roman" w:hAnsi="Arial" w:cs="Arial"/>
+          <w:b/>
+          <w:bCs/>
+          <w:color w:val="444444"/>
+          <w:sz w:val="21"/>
+          <w:szCs w:val="21"/>
+        </w:rPr>
+      </w:pPr>
+      <w:r>
+        <w:rPr>
+          <w:rFonts w:ascii="Arial" w:eastAsia="Times New Roman" w:hAnsi="Arial" w:cs="Arial"/>
+          <w:noProof/>
+          <w:color w:val="444444"/>
+          <w:sz w:val="20"/>
+          <w:szCs w:val="20"/>
+        </w:rPr>
+        <w:lastRenderedPageBreak/>
+        <w:drawing>
+          <wp:inline distT="0" distB="0" distL="0" distR="0" wp14:anchorId="29C81A0E" wp14:editId="7C9C65BF">
+            <wp:extent cx="4858428" cy="2295845"/>
+            <wp:effectExtent l="0" t="0" r="0" b="9525"/>
+            <wp:docPr id="5" name="Picture 5"/>
+            <wp:cNvGraphicFramePr>
+              <a:graphicFrameLocks xmlns:a="http://schemas.openxmlformats.org/drawingml/2006/main" noChangeAspect="1"/>
+            </wp:cNvGraphicFramePr>
+            <a:graphic xmlns:a="http://schemas.openxmlformats.org/drawingml/2006/main">
+              <a:graphicData uri="http://schemas.openxmlformats.org/drawingml/2006/picture">
+                <pic:pic xmlns:pic="http://schemas.openxmlformats.org/drawingml/2006/picture">
+                  <pic:nvPicPr>
+                    <pic:cNvPr id="1" name=""/>
+                    <pic:cNvPicPr/>
+                  </pic:nvPicPr>
+                  <pic:blipFill>
+                    <a:blip r:embed="rId15"/>
+                    <a:stretch>
+                      <a:fillRect/>
+                    </a:stretch>
+                  </pic:blipFill>
+                  <pic:spPr>
+                    <a:xfrm>
+                      <a:off x="0" y="0"/>
+                      <a:ext cx="4858428" cy="2295845"/>
+                    </a:xfrm>
+                    <a:prstGeom prst="rect">
+                      <a:avLst/>
+                    </a:prstGeom>
+                  </pic:spPr>
+                </pic:pic>
+              </a:graphicData>
+            </a:graphic>
+          </wp:inline>
+        </w:drawing>
+      </w:r>
+    </w:p>
+    <w:p>
+      <w:pPr>
+        <w:shd w:val="clear" w:color="auto" w:fill="FFFFFF"/>
+        <w:spacing w:before="297" w:after="148" w:line="240" w:lineRule="auto"/>
+        <w:outlineLvl w:val="1"/>
+        <w:rPr>
+          <w:rFonts w:ascii="Arial" w:eastAsia="Times New Roman" w:hAnsi="Arial" w:cs="Arial"/>
+          <w:bCs/>
+          <w:color w:val="444444"/>
+          <w:sz w:val="20"/>
+          <w:szCs w:val="20"/>
+        </w:rPr>
+      </w:pPr>
+      <w:r>
+        <w:rPr>
+          <w:rFonts w:ascii="Arial" w:eastAsia="Times New Roman" w:hAnsi="Arial" w:cs="Arial"/>
+          <w:bCs/>
+          <w:color w:val="444444"/>
+          <w:sz w:val="20"/>
+          <w:szCs w:val="20"/>
+        </w:rPr>
+        <w:t xml:space="preserve">Immediate sub folders are compared but not the main folder, </w:t>
+      </w:r>
+      <w:r>
+        <w:rPr>
+          <w:rFonts w:ascii="Arial" w:eastAsia="Times New Roman" w:hAnsi="Arial" w:cs="Arial"/>
+          <w:bCs/>
+          <w:color w:val="444444"/>
+          <w:sz w:val="20"/>
+          <w:szCs w:val="20"/>
+        </w:rPr>
+        <w:t>S</w:t>
+      </w:r>
+      <w:r>
+        <w:rPr>
+          <w:rFonts w:ascii="Arial" w:eastAsia="Times New Roman" w:hAnsi="Arial" w:cs="Arial"/>
+          <w:bCs/>
+          <w:color w:val="444444"/>
+          <w:sz w:val="20"/>
+          <w:szCs w:val="20"/>
+        </w:rPr>
+        <w:t>ource</w:t>
+      </w:r>
+      <w:r>
+        <w:rPr>
+          <w:rFonts w:ascii="Arial" w:eastAsia="Times New Roman" w:hAnsi="Arial" w:cs="Arial"/>
+          <w:bCs/>
+          <w:color w:val="444444"/>
+          <w:sz w:val="20"/>
+          <w:szCs w:val="20"/>
+        </w:rPr>
+        <w:t>P</w:t>
+      </w:r>
+      <w:r>
+        <w:rPr>
+          <w:rFonts w:ascii="Arial" w:eastAsia="Times New Roman" w:hAnsi="Arial" w:cs="Arial"/>
+          <w:bCs/>
+          <w:color w:val="444444"/>
+          <w:sz w:val="20"/>
+          <w:szCs w:val="20"/>
+        </w:rPr>
+        <w:t xml:space="preserve">ath folders and files are copied; </w:t>
+      </w:r>
+      <w:proofErr w:type="gramStart"/>
+      <w:r>
+        <w:rPr>
+          <w:rFonts w:ascii="Arial" w:eastAsia="Times New Roman" w:hAnsi="Arial" w:cs="Arial"/>
+          <w:bCs/>
+          <w:color w:val="444444"/>
+          <w:sz w:val="20"/>
+          <w:szCs w:val="20"/>
+        </w:rPr>
+        <w:t>If</w:t>
+      </w:r>
+      <w:proofErr w:type="gramEnd"/>
+      <w:r>
+        <w:rPr>
+          <w:rFonts w:ascii="Arial" w:eastAsia="Times New Roman" w:hAnsi="Arial" w:cs="Arial"/>
+          <w:bCs/>
+          <w:color w:val="444444"/>
+          <w:sz w:val="20"/>
+          <w:szCs w:val="20"/>
+        </w:rPr>
+        <w:t xml:space="preserve"> they go missing an error is logged/emailed and the files are copied again. </w:t>
+      </w:r>
+      <w:proofErr w:type="spellStart"/>
+      <w:r>
+        <w:rPr>
+          <w:rFonts w:ascii="Arial" w:eastAsia="Times New Roman" w:hAnsi="Arial" w:cs="Arial"/>
+          <w:bCs/>
+          <w:color w:val="444444"/>
+          <w:sz w:val="20"/>
+          <w:szCs w:val="20"/>
+        </w:rPr>
+        <w:t>FilePathToCheck</w:t>
+      </w:r>
+      <w:proofErr w:type="spellEnd"/>
+      <w:r>
+        <w:rPr>
+          <w:rFonts w:ascii="Arial" w:eastAsia="Times New Roman" w:hAnsi="Arial" w:cs="Arial"/>
+          <w:bCs/>
+          <w:color w:val="444444"/>
+          <w:sz w:val="20"/>
+          <w:szCs w:val="20"/>
+        </w:rPr>
+        <w:t xml:space="preserve"> should be a windows file share, but </w:t>
+      </w:r>
+      <w:proofErr w:type="spellStart"/>
+      <w:r>
+        <w:rPr>
+          <w:rFonts w:ascii="Arial" w:eastAsia="Times New Roman" w:hAnsi="Arial" w:cs="Arial"/>
+          <w:bCs/>
+          <w:color w:val="444444"/>
+          <w:sz w:val="20"/>
+          <w:szCs w:val="20"/>
+        </w:rPr>
+        <w:t>SourcePath</w:t>
+      </w:r>
+      <w:proofErr w:type="spellEnd"/>
+      <w:r>
+        <w:rPr>
+          <w:rFonts w:ascii="Arial" w:eastAsia="Times New Roman" w:hAnsi="Arial" w:cs="Arial"/>
+          <w:bCs/>
+          <w:color w:val="444444"/>
+          <w:sz w:val="20"/>
+          <w:szCs w:val="20"/>
+        </w:rPr>
+        <w:t xml:space="preserve"> should not be a file share.</w:t>
+      </w:r>
+    </w:p>
+    <w:p>
+      <w:pPr>
+        <w:shd w:val="clear" w:color="auto" w:fill="FFFFFF"/>
+        <w:spacing w:before="297" w:after="148" w:line="240" w:lineRule="auto"/>
+        <w:outlineLvl w:val="1"/>
+        <w:rPr>
+          <w:rFonts w:ascii="Arial" w:eastAsia="Times New Roman" w:hAnsi="Arial" w:cs="Arial"/>
+          <w:b/>
+          <w:bCs/>
+          <w:color w:val="444444"/>
+          <w:sz w:val="21"/>
+          <w:szCs w:val="21"/>
+        </w:rPr>
+      </w:pPr>
+      <w:r>
+        <w:rPr>
+          <w:rFonts w:ascii="Arial" w:eastAsia="Times New Roman" w:hAnsi="Arial" w:cs="Arial"/>
+          <w:b/>
+          <w:bCs/>
+          <w:noProof/>
+          <w:color w:val="444444"/>
+          <w:sz w:val="21"/>
+          <w:szCs w:val="21"/>
+        </w:rPr>
+        <w:drawing>
+          <wp:inline distT="0" distB="0" distL="0" distR="0" wp14:anchorId="06EC8C21" wp14:editId="4B0A48B2">
+            <wp:extent cx="5943600" cy="657860"/>
+            <wp:effectExtent l="0" t="0" r="0" b="8890"/>
+            <wp:docPr id="6" name="Picture 6"/>
+            <wp:cNvGraphicFramePr>
+              <a:graphicFrameLocks xmlns:a="http://schemas.openxmlformats.org/drawingml/2006/main" noChangeAspect="1"/>
+            </wp:cNvGraphicFramePr>
+            <a:graphic xmlns:a="http://schemas.openxmlformats.org/drawingml/2006/main">
+              <a:graphicData uri="http://schemas.openxmlformats.org/drawingml/2006/picture">
+                <pic:pic xmlns:pic="http://schemas.openxmlformats.org/drawingml/2006/picture">
+                  <pic:nvPicPr>
+                    <pic:cNvPr id="1" name=""/>
+                    <pic:cNvPicPr/>
+                  </pic:nvPicPr>
+                  <pic:blipFill>
+                    <a:blip r:embed="rId16"/>
+                    <a:stretch>
+                      <a:fillRect/>
+                    </a:stretch>
+                  </pic:blipFill>
+                  <pic:spPr>
+                    <a:xfrm>
+                      <a:off x="0" y="0"/>
                       <a:ext cx="5943600" cy="657860"/>
                     </a:xfrm>
                     <a:prstGeom prst="rect">
@@ -4632,6 +4694,102 @@
           <w:szCs w:val="20"/>
         </w:rPr>
       </w:pPr>
+      <w:proofErr w:type="spellStart"/>
+      <w:r>
+        <w:rPr>
+          <w:rFonts w:ascii="Arial" w:eastAsia="Times New Roman" w:hAnsi="Arial" w:cs="Arial"/>
+          <w:bCs/>
+          <w:color w:val="444444"/>
+          <w:sz w:val="20"/>
+          <w:szCs w:val="20"/>
+        </w:rPr>
+        <w:t>DeleteFilesFound</w:t>
+      </w:r>
+      <w:proofErr w:type="spellEnd"/>
+      <w:r>
+        <w:rPr>
+          <w:rFonts w:ascii="Arial" w:eastAsia="Times New Roman" w:hAnsi="Arial" w:cs="Arial"/>
+          <w:bCs/>
+          <w:color w:val="444444"/>
+          <w:sz w:val="20"/>
+          <w:szCs w:val="20"/>
+        </w:rPr>
+        <w:t xml:space="preserve">: Delete all files found by the file filter.  (Only check mark this after you have verified the files you want to delete by a previous run and no false positives </w:t>
+      </w:r>
+      <w:proofErr w:type="gramStart"/>
+      <w:r>
+        <w:rPr>
+          <w:rFonts w:ascii="Arial" w:eastAsia="Times New Roman" w:hAnsi="Arial" w:cs="Arial"/>
+          <w:bCs/>
+          <w:color w:val="444444"/>
+          <w:sz w:val="20"/>
+          <w:szCs w:val="20"/>
+        </w:rPr>
+        <w:t>will be deleted</w:t>
+      </w:r>
+      <w:proofErr w:type="gramEnd"/>
+      <w:r>
+        <w:rPr>
+          <w:rFonts w:ascii="Arial" w:eastAsia="Times New Roman" w:hAnsi="Arial" w:cs="Arial"/>
+          <w:bCs/>
+          <w:color w:val="444444"/>
+          <w:sz w:val="20"/>
+          <w:szCs w:val="20"/>
+        </w:rPr>
+        <w:t>.  Uncheck this after it has run</w:t>
+      </w:r>
+      <w:r>
+        <w:rPr>
+          <w:rFonts w:ascii="Arial" w:eastAsia="Times New Roman" w:hAnsi="Arial" w:cs="Arial"/>
+          <w:bCs/>
+          <w:color w:val="444444"/>
+          <w:sz w:val="20"/>
+          <w:szCs w:val="20"/>
+        </w:rPr>
+        <w:t xml:space="preserve"> once</w:t>
+      </w:r>
+      <w:r>
+        <w:rPr>
+          <w:rFonts w:ascii="Arial" w:eastAsia="Times New Roman" w:hAnsi="Arial" w:cs="Arial"/>
+          <w:bCs/>
+          <w:color w:val="444444"/>
+          <w:sz w:val="20"/>
+          <w:szCs w:val="20"/>
+        </w:rPr>
+        <w:t>.  I recommend using a very specific file filter with this option.</w:t>
+      </w:r>
+      <w:bookmarkStart w:id="0" w:name="_GoBack"/>
+      <w:bookmarkEnd w:id="0"/>
+      <w:r>
+        <w:rPr>
+          <w:rFonts w:ascii="Arial" w:eastAsia="Times New Roman" w:hAnsi="Arial" w:cs="Arial"/>
+          <w:bCs/>
+          <w:color w:val="444444"/>
+          <w:sz w:val="20"/>
+          <w:szCs w:val="20"/>
+        </w:rPr>
+        <w:t>)</w:t>
+      </w:r>
+    </w:p>
+    <w:p>
+      <w:pPr>
+        <w:pStyle w:val="ListParagraph"/>
+        <w:numPr>
+          <w:ilvl w:val="1"/>
+          <w:numId w:val="17"/>
+        </w:numPr>
+        <w:shd w:val="clear" w:color="auto" w:fill="FFFFFF"/>
+        <w:spacing w:before="297" w:beforeAutospacing="1" w:after="148" w:afterAutospacing="1" w:line="300" w:lineRule="atLeast"/>
+        <w:ind w:right="150"/>
+        <w:outlineLvl w:val="2"/>
+        <w:rPr>
+          <w:rFonts w:ascii="Arial" w:eastAsia="Times New Roman" w:hAnsi="Arial" w:cs="Arial"/>
+          <w:bCs/>
+          <w:color w:val="444444"/>
+          <w:sz w:val="20"/>
+          <w:szCs w:val="20"/>
+        </w:rPr>
+      </w:pPr>
       <w:r>
         <w:rPr>
           <w:rFonts w:ascii="Arial" w:eastAsia="Times New Roman" w:hAnsi="Arial" w:cs="Arial"/>
@@ -4711,7 +4869,6 @@
           <w:sz w:val="21"/>
           <w:szCs w:val="21"/>
         </w:rPr>
-        <w:lastRenderedPageBreak/>
         <w:t>BSD License:</w:t>
       </w:r>
     </w:p>
@@ -4810,7 +4967,7 @@
           <w:szCs w:val="21"/>
         </w:rPr>
       </w:pPr>
-      <w:hyperlink r:id="rId15" w:history="1">
+      <w:hyperlink r:id="rId17" w:history="1">
         <w:r>
           <w:rPr>
             <w:rStyle w:val="Hyperlink"/>
@@ -5104,8 +5261,6 @@
           <w:szCs w:val="21"/>
         </w:rPr>
       </w:pPr>
-      <w:bookmarkStart w:id="0" w:name="_GoBack"/>
-      <w:bookmarkEnd w:id="0"/>
       <w:r>
         <w:rPr>
           <w:rFonts w:ascii="Arial" w:eastAsia="Times New Roman" w:hAnsi="Arial" w:cs="Arial"/>
@@ -5114,7 +5269,6 @@
           <w:sz w:val="21"/>
           <w:szCs w:val="21"/>
         </w:rPr>
-        <w:lastRenderedPageBreak/>
         <w:t>Delimon.Win32.IO Class License:</w:t>
       </w:r>
     </w:p>
@@ -5161,7 +5315,7 @@
           <w:szCs w:val="19"/>
         </w:rPr>
       </w:pPr>
-      <w:hyperlink r:id="rId16" w:history="1">
+      <w:hyperlink r:id="rId18" w:history="1">
         <w:r>
           <w:rPr>
             <w:rStyle w:val="Hyperlink"/>

</xml_diff>

<commit_message>
updated documentation and the build to have the new documentation.
</commit_message>
<xml_diff>
--- a/BackupRetentionService/RansomwareDetectionServiceDocumentation.docx
+++ b/BackupRetentionService/RansomwareDetectionServiceDocumentation.docx
@@ -197,6 +197,25 @@
           <w:szCs w:val="20"/>
         </w:rPr>
         <w:t>I added the ability to search (during off hours) for ransomware specific files to help determine damage caused by a previous uncaught infection. </w:t>
+      </w:r>
+      <w:r>
+        <w:rPr>
+          <w:rFonts w:ascii="Arial" w:eastAsia="Times New Roman" w:hAnsi="Arial" w:cs="Arial"/>
+          <w:color w:val="333333"/>
+          <w:sz w:val="20"/>
+          <w:szCs w:val="20"/>
+        </w:rPr>
+        <w:t xml:space="preserve"> </w:t>
+      </w:r>
+      <w:r>
+        <w:rPr>
+          <w:rFonts w:ascii="Arial" w:hAnsi="Arial" w:cs="Arial"/>
+          <w:color w:val="333333"/>
+          <w:sz w:val="20"/>
+          <w:szCs w:val="20"/>
+          <w:shd w:val="clear" w:color="auto" w:fill="FFFFFF"/>
+        </w:rPr>
+        <w:t>I just added the ability to delete any ransomware created files for cleanup purposes after an infection to a file share.</w:t>
       </w:r>
     </w:p>
     <w:p>
@@ -462,7 +481,47 @@
           <w:szCs w:val="20"/>
           <w:lang w:val="en"/>
         </w:rPr>
-        <w:t>Windows 8 or newer or Windows 7 or new and both 32 bit and 64 bit OS’s are supported</w:t>
+        <w:t xml:space="preserve">Windows </w:t>
+      </w:r>
+      <w:r>
+        <w:rPr>
+          <w:rFonts w:ascii="Arial" w:eastAsia="Times New Roman" w:hAnsi="Arial" w:cs="Arial"/>
+          <w:color w:val="333333"/>
+          <w:sz w:val="20"/>
+          <w:szCs w:val="20"/>
+          <w:lang w:val="en"/>
+        </w:rPr>
+        <w:t>Server 200</w:t>
+      </w:r>
+      <w:r>
+        <w:rPr>
+          <w:rFonts w:ascii="Arial" w:eastAsia="Times New Roman" w:hAnsi="Arial" w:cs="Arial"/>
+          <w:color w:val="333333"/>
+          <w:sz w:val="20"/>
+          <w:szCs w:val="20"/>
+          <w:lang w:val="en"/>
+        </w:rPr>
+        <w:t>8 or newer or Windows 7 or new</w:t>
+      </w:r>
+      <w:r>
+        <w:rPr>
+          <w:rFonts w:ascii="Arial" w:eastAsia="Times New Roman" w:hAnsi="Arial" w:cs="Arial"/>
+          <w:color w:val="333333"/>
+          <w:sz w:val="20"/>
+          <w:szCs w:val="20"/>
+          <w:lang w:val="en"/>
+        </w:rPr>
+        <w:t>er</w:t>
+      </w:r>
+      <w:r>
+        <w:rPr>
+          <w:rFonts w:ascii="Arial" w:eastAsia="Times New Roman" w:hAnsi="Arial" w:cs="Arial"/>
+          <w:color w:val="333333"/>
+          <w:sz w:val="20"/>
+          <w:szCs w:val="20"/>
+          <w:lang w:val="en"/>
+        </w:rPr>
+        <w:t xml:space="preserve"> and both 32 bit and 64 bit OS’s are supported</w:t>
       </w:r>
     </w:p>
     <w:p>
@@ -803,7 +862,28 @@
           <w:szCs w:val="20"/>
           <w:lang w:val="en"/>
         </w:rPr>
-        <w:t xml:space="preserve">Best Test Article:  </w:t>
+        <w:lastRenderedPageBreak/>
+        <w:t>Bet</w:t>
+      </w:r>
+      <w:r>
+        <w:rPr>
+          <w:rFonts w:ascii="Arial" w:eastAsia="Times New Roman" w:hAnsi="Arial" w:cs="Arial"/>
+          <w:color w:val="333333"/>
+          <w:sz w:val="20"/>
+          <w:szCs w:val="20"/>
+          <w:lang w:val="en"/>
+        </w:rPr>
+        <w:t>a</w:t>
+      </w:r>
+      <w:r>
+        <w:rPr>
+          <w:rFonts w:ascii="Arial" w:eastAsia="Times New Roman" w:hAnsi="Arial" w:cs="Arial"/>
+          <w:color w:val="333333"/>
+          <w:sz w:val="20"/>
+          <w:szCs w:val="20"/>
+          <w:lang w:val="en"/>
+        </w:rPr>
+        <w:t xml:space="preserve"> Test Article:  </w:t>
       </w:r>
       <w:hyperlink r:id="rId6" w:history="1">
         <w:r>
@@ -835,7 +915,59 @@
           <w:szCs w:val="20"/>
           <w:lang w:val="en"/>
         </w:rPr>
-        <w:t xml:space="preserve"> and discussion page </w:t>
+        <w:t xml:space="preserve"> and </w:t>
+      </w:r>
+      <w:r>
+        <w:rPr>
+          <w:rFonts w:ascii="Arial" w:eastAsia="Times New Roman" w:hAnsi="Arial" w:cs="Arial"/>
+          <w:color w:val="333333"/>
+          <w:sz w:val="20"/>
+          <w:szCs w:val="20"/>
+          <w:lang w:val="en"/>
+        </w:rPr>
+        <w:t xml:space="preserve">beta test </w:t>
+      </w:r>
+      <w:r>
+        <w:rPr>
+          <w:rFonts w:ascii="Arial" w:eastAsia="Times New Roman" w:hAnsi="Arial" w:cs="Arial"/>
+          <w:color w:val="333333"/>
+          <w:sz w:val="20"/>
+          <w:szCs w:val="20"/>
+          <w:lang w:val="en"/>
+        </w:rPr>
+        <w:t xml:space="preserve">discussion page </w:t>
+      </w:r>
+      <w:r>
+        <w:rPr>
+          <w:rFonts w:ascii="Arial" w:eastAsia="Times New Roman" w:hAnsi="Arial" w:cs="Arial"/>
+          <w:color w:val="333333"/>
+          <w:sz w:val="20"/>
+          <w:szCs w:val="20"/>
+          <w:lang w:val="en"/>
+        </w:rPr>
+        <w:t xml:space="preserve">on </w:t>
+      </w:r>
+      <w:proofErr w:type="spellStart"/>
+      <w:r>
+        <w:rPr>
+          <w:rFonts w:ascii="Arial" w:eastAsia="Times New Roman" w:hAnsi="Arial" w:cs="Arial"/>
+          <w:color w:val="333333"/>
+          <w:sz w:val="20"/>
+          <w:szCs w:val="20"/>
+          <w:lang w:val="en"/>
+        </w:rPr>
+        <w:t>codeplex</w:t>
+      </w:r>
+      <w:proofErr w:type="spellEnd"/>
+      <w:r>
+        <w:rPr>
+          <w:rFonts w:ascii="Arial" w:eastAsia="Times New Roman" w:hAnsi="Arial" w:cs="Arial"/>
+          <w:color w:val="333333"/>
+          <w:sz w:val="20"/>
+          <w:szCs w:val="20"/>
+          <w:lang w:val="en"/>
+        </w:rPr>
+        <w:t xml:space="preserve"> </w:t>
       </w:r>
       <w:hyperlink r:id="rId7" w:history="1">
         <w:r>
@@ -880,7 +1012,6 @@
           <w:sz w:val="20"/>
           <w:szCs w:val="20"/>
         </w:rPr>
-        <w:lastRenderedPageBreak/>
         <w:drawing>
           <wp:inline distT="0" distB="0" distL="0" distR="0" wp14:anchorId="3AF915FF" wp14:editId="6FE49E05">
             <wp:extent cx="3200847" cy="1514686"/>
@@ -1097,7 +1228,19 @@
           <w:szCs w:val="20"/>
           <w:lang w:val="en"/>
         </w:rPr>
-        <w:t>After install launch the system tray application then then right click on it.</w:t>
+        <w:t xml:space="preserve">After install launch the system tray application then </w:t>
+      </w:r>
+      <w:bookmarkStart w:id="0" w:name="_GoBack"/>
+      <w:bookmarkEnd w:id="0"/>
+      <w:r>
+        <w:rPr>
+          <w:rFonts w:ascii="Arial" w:hAnsi="Arial" w:cs="Arial"/>
+          <w:color w:val="333333"/>
+          <w:sz w:val="20"/>
+          <w:szCs w:val="20"/>
+          <w:lang w:val="en"/>
+        </w:rPr>
+        <w:t>right click on it.</w:t>
       </w:r>
       <w:r>
         <w:rPr>
@@ -1129,6 +1272,7 @@
           <w:sz w:val="20"/>
           <w:szCs w:val="20"/>
         </w:rPr>
+        <w:lastRenderedPageBreak/>
         <w:drawing>
           <wp:inline distT="0" distB="0" distL="0" distR="0" wp14:anchorId="29D36998" wp14:editId="02FBC40A">
             <wp:extent cx="266737" cy="314369"/>
@@ -1207,7 +1351,6 @@
           <w:sz w:val="20"/>
           <w:szCs w:val="20"/>
         </w:rPr>
-        <w:lastRenderedPageBreak/>
         <w:drawing>
           <wp:inline distT="0" distB="0" distL="0" distR="0" wp14:anchorId="4D3AED34" wp14:editId="78B9468D">
             <wp:extent cx="2705478" cy="1066949"/>
@@ -1332,6 +1475,7 @@
           <w:sz w:val="20"/>
           <w:szCs w:val="20"/>
         </w:rPr>
+        <w:lastRenderedPageBreak/>
         <w:drawing>
           <wp:inline distT="0" distB="0" distL="0" distR="0" wp14:anchorId="69387FCC" wp14:editId="0FF05BF9">
             <wp:extent cx="5943600" cy="2700655"/>
@@ -1390,7 +1534,6 @@
           <w:szCs w:val="20"/>
           <w:lang w:val="en"/>
         </w:rPr>
-        <w:lastRenderedPageBreak/>
         <w:t>Installation and Use Notes:</w:t>
       </w:r>
     </w:p>
@@ -2206,6 +2349,7 @@
           <w:sz w:val="20"/>
           <w:szCs w:val="20"/>
         </w:rPr>
+        <w:lastRenderedPageBreak/>
         <w:t>Interval Type:</w:t>
       </w:r>
     </w:p>
@@ -2384,7 +2528,6 @@
           <w:sz w:val="24"/>
           <w:szCs w:val="24"/>
         </w:rPr>
-        <w:lastRenderedPageBreak/>
         <w:t>Example Hourly and Daily Schedules:</w:t>
       </w:r>
     </w:p>
@@ -2643,6 +2786,7 @@
           <w:sz w:val="20"/>
           <w:szCs w:val="20"/>
         </w:rPr>
+        <w:lastRenderedPageBreak/>
         <w:t>SourceFiles</w:t>
       </w:r>
       <w:proofErr w:type="spellEnd"/>
@@ -2762,7 +2906,6 @@
           <w:sz w:val="20"/>
           <w:szCs w:val="20"/>
         </w:rPr>
-        <w:lastRenderedPageBreak/>
         <w:drawing>
           <wp:inline distT="0" distB="0" distL="0" distR="0" wp14:anchorId="29C81A0E" wp14:editId="7C9C65BF">
             <wp:extent cx="4858428" cy="2295845"/>
@@ -3426,6 +3569,7 @@
           <w:sz w:val="20"/>
           <w:szCs w:val="20"/>
         </w:rPr>
+        <w:lastRenderedPageBreak/>
         <w:t>CheckSubFolders</w:t>
       </w:r>
       <w:proofErr w:type="spellEnd"/>
@@ -3745,7 +3889,6 @@
           <w:sz w:val="20"/>
           <w:szCs w:val="20"/>
         </w:rPr>
-        <w:lastRenderedPageBreak/>
         <w:t>SendEmail</w:t>
       </w:r>
       <w:r>
@@ -4703,6 +4846,7 @@
           <w:sz w:val="20"/>
           <w:szCs w:val="20"/>
         </w:rPr>
+        <w:lastRenderedPageBreak/>
         <w:t>DeleteFilesFound</w:t>
       </w:r>
       <w:proofErr w:type="spellEnd"/>
@@ -4758,8 +4902,6 @@
         </w:rPr>
         <w:t>.  I recommend using a very specific file filter with this option.</w:t>
       </w:r>
-      <w:bookmarkStart w:id="0" w:name="_GoBack"/>
-      <w:bookmarkEnd w:id="0"/>
       <w:r>
         <w:rPr>
           <w:rFonts w:ascii="Arial" w:eastAsia="Times New Roman" w:hAnsi="Arial" w:cs="Arial"/>
@@ -4800,21 +4942,6 @@
         </w:rPr>
         <w:t>Comment: a comment regarding the file filter</w:t>
       </w:r>
-    </w:p>
-    <w:p>
-      <w:pPr>
-        <w:shd w:val="clear" w:color="auto" w:fill="FFFFFF"/>
-        <w:spacing w:before="297" w:after="148" w:line="300" w:lineRule="atLeast"/>
-        <w:outlineLvl w:val="2"/>
-        <w:rPr>
-          <w:rFonts w:ascii="Arial" w:eastAsia="Times New Roman" w:hAnsi="Arial" w:cs="Arial"/>
-          <w:b/>
-          <w:bCs/>
-          <w:color w:val="444444"/>
-          <w:sz w:val="21"/>
-          <w:szCs w:val="21"/>
-        </w:rPr>
-      </w:pPr>
     </w:p>
     <w:p>
       <w:pPr>
@@ -5196,11 +5323,7 @@
           <w:szCs w:val="21"/>
         </w:rPr>
       </w:pPr>
-    </w:p>
-    <w:p>
-      <w:pPr>
-        <w:shd w:val="clear" w:color="auto" w:fill="FCFCFC"/>
-        <w:spacing w:after="375" w:line="336" w:lineRule="atLeast"/>
+      <w:r>
         <w:rPr>
           <w:rFonts w:ascii="Arial" w:eastAsia="Times New Roman" w:hAnsi="Arial" w:cs="Arial"/>
           <w:b/>
@@ -5208,67 +5331,7 @@
           <w:sz w:val="21"/>
           <w:szCs w:val="21"/>
         </w:rPr>
-      </w:pPr>
-    </w:p>
-    <w:p>
-      <w:pPr>
-        <w:shd w:val="clear" w:color="auto" w:fill="FCFCFC"/>
-        <w:spacing w:after="375" w:line="336" w:lineRule="atLeast"/>
-        <w:rPr>
-          <w:rFonts w:ascii="Arial" w:eastAsia="Times New Roman" w:hAnsi="Arial" w:cs="Arial"/>
-          <w:b/>
-          <w:color w:val="444444"/>
-          <w:sz w:val="21"/>
-          <w:szCs w:val="21"/>
-        </w:rPr>
-      </w:pPr>
-    </w:p>
-    <w:p>
-      <w:pPr>
-        <w:shd w:val="clear" w:color="auto" w:fill="FCFCFC"/>
-        <w:spacing w:after="375" w:line="336" w:lineRule="atLeast"/>
-        <w:rPr>
-          <w:rFonts w:ascii="Arial" w:eastAsia="Times New Roman" w:hAnsi="Arial" w:cs="Arial"/>
-          <w:b/>
-          <w:color w:val="444444"/>
-          <w:sz w:val="21"/>
-          <w:szCs w:val="21"/>
-        </w:rPr>
-      </w:pPr>
-    </w:p>
-    <w:p>
-      <w:pPr>
-        <w:shd w:val="clear" w:color="auto" w:fill="FCFCFC"/>
-        <w:spacing w:after="375" w:line="336" w:lineRule="atLeast"/>
-        <w:rPr>
-          <w:rFonts w:ascii="Arial" w:eastAsia="Times New Roman" w:hAnsi="Arial" w:cs="Arial"/>
-          <w:b/>
-          <w:color w:val="444444"/>
-          <w:sz w:val="21"/>
-          <w:szCs w:val="21"/>
-        </w:rPr>
-      </w:pPr>
-    </w:p>
-    <w:p>
-      <w:pPr>
-        <w:shd w:val="clear" w:color="auto" w:fill="FCFCFC"/>
-        <w:spacing w:after="375" w:line="336" w:lineRule="atLeast"/>
-        <w:rPr>
-          <w:rFonts w:ascii="Arial" w:eastAsia="Times New Roman" w:hAnsi="Arial" w:cs="Arial"/>
-          <w:b/>
-          <w:color w:val="444444"/>
-          <w:sz w:val="21"/>
-          <w:szCs w:val="21"/>
-        </w:rPr>
-      </w:pPr>
-      <w:r>
-        <w:rPr>
-          <w:rFonts w:ascii="Arial" w:eastAsia="Times New Roman" w:hAnsi="Arial" w:cs="Arial"/>
-          <w:b/>
-          <w:color w:val="444444"/>
-          <w:sz w:val="21"/>
-          <w:szCs w:val="21"/>
-        </w:rPr>
+        <w:lastRenderedPageBreak/>
         <w:t>Delimon.Win32.IO Class License:</w:t>
       </w:r>
     </w:p>

</xml_diff>

<commit_message>
Added some documentation and owner/created date to delete comment.
</commit_message>
<xml_diff>
--- a/BackupRetentionService/RansomwareDetectionServiceDocumentation.docx
+++ b/BackupRetentionService/RansomwareDetectionServiceDocumentation.docx
@@ -217,6 +217,132 @@
         </w:rPr>
         <w:t>I just added the ability to delete any ransomware created files for cleanup purposes after an infection to a file share.</w:t>
       </w:r>
+      <w:r>
+        <w:rPr>
+          <w:rFonts w:ascii="Arial" w:hAnsi="Arial" w:cs="Arial"/>
+          <w:color w:val="333333"/>
+          <w:sz w:val="20"/>
+          <w:szCs w:val="20"/>
+          <w:shd w:val="clear" w:color="auto" w:fill="FFFFFF"/>
+        </w:rPr>
+        <w:t xml:space="preserve"> </w:t>
+      </w:r>
+      <w:r>
+        <w:rPr>
+          <w:rFonts w:ascii="Arial" w:hAnsi="Arial" w:cs="Arial"/>
+          <w:color w:val="333333"/>
+          <w:sz w:val="20"/>
+          <w:szCs w:val="20"/>
+          <w:shd w:val="clear" w:color="auto" w:fill="FFFFFF"/>
+        </w:rPr>
+        <w:t xml:space="preserve"> Make note of the owner of ransomware created files and date/time created before deletion.  Run the search with deletion option unchecked at least once to verify find file results</w:t>
+      </w:r>
+      <w:r>
+        <w:rPr>
+          <w:rFonts w:ascii="Arial" w:hAnsi="Arial" w:cs="Arial"/>
+          <w:color w:val="333333"/>
+          <w:sz w:val="20"/>
+          <w:szCs w:val="20"/>
+          <w:shd w:val="clear" w:color="auto" w:fill="FFFFFF"/>
+        </w:rPr>
+        <w:t xml:space="preserve"> so that unexpected files </w:t>
+      </w:r>
+      <w:proofErr w:type="gramStart"/>
+      <w:r>
+        <w:rPr>
+          <w:rFonts w:ascii="Arial" w:hAnsi="Arial" w:cs="Arial"/>
+          <w:color w:val="333333"/>
+          <w:sz w:val="20"/>
+          <w:szCs w:val="20"/>
+          <w:shd w:val="clear" w:color="auto" w:fill="FFFFFF"/>
+        </w:rPr>
+        <w:t>are not deleted</w:t>
+      </w:r>
+      <w:proofErr w:type="gramEnd"/>
+      <w:r>
+        <w:rPr>
+          <w:rFonts w:ascii="Arial" w:hAnsi="Arial" w:cs="Arial"/>
+          <w:color w:val="333333"/>
+          <w:sz w:val="20"/>
+          <w:szCs w:val="20"/>
+          <w:shd w:val="clear" w:color="auto" w:fill="FFFFFF"/>
+        </w:rPr>
+        <w:t>.</w:t>
+      </w:r>
+      <w:r>
+        <w:rPr>
+          <w:rFonts w:ascii="Arial" w:hAnsi="Arial" w:cs="Arial"/>
+          <w:color w:val="333333"/>
+          <w:sz w:val="20"/>
+          <w:szCs w:val="20"/>
+          <w:shd w:val="clear" w:color="auto" w:fill="FFFFFF"/>
+        </w:rPr>
+        <w:t xml:space="preserve"> Searching long path file</w:t>
+      </w:r>
+      <w:r>
+        <w:rPr>
+          <w:rFonts w:ascii="Arial" w:hAnsi="Arial" w:cs="Arial"/>
+          <w:color w:val="333333"/>
+          <w:sz w:val="20"/>
+          <w:szCs w:val="20"/>
+          <w:shd w:val="clear" w:color="auto" w:fill="FFFFFF"/>
+        </w:rPr>
+        <w:t>/folder</w:t>
+      </w:r>
+      <w:r>
+        <w:rPr>
+          <w:rFonts w:ascii="Arial" w:hAnsi="Arial" w:cs="Arial"/>
+          <w:color w:val="333333"/>
+          <w:sz w:val="20"/>
+          <w:szCs w:val="20"/>
+          <w:shd w:val="clear" w:color="auto" w:fill="FFFFFF"/>
+        </w:rPr>
+        <w:t xml:space="preserve"> names and hidden files</w:t>
+      </w:r>
+      <w:r>
+        <w:rPr>
+          <w:rFonts w:ascii="Arial" w:hAnsi="Arial" w:cs="Arial"/>
+          <w:color w:val="333333"/>
+          <w:sz w:val="20"/>
+          <w:szCs w:val="20"/>
+          <w:shd w:val="clear" w:color="auto" w:fill="FFFFFF"/>
+        </w:rPr>
+        <w:t>/folders</w:t>
+      </w:r>
+      <w:r>
+        <w:rPr>
+          <w:rFonts w:ascii="Arial" w:hAnsi="Arial" w:cs="Arial"/>
+          <w:color w:val="333333"/>
+          <w:sz w:val="20"/>
+          <w:szCs w:val="20"/>
+          <w:shd w:val="clear" w:color="auto" w:fill="FFFFFF"/>
+        </w:rPr>
+        <w:t xml:space="preserve"> </w:t>
+      </w:r>
+      <w:proofErr w:type="gramStart"/>
+      <w:r>
+        <w:rPr>
+          <w:rFonts w:ascii="Arial" w:hAnsi="Arial" w:cs="Arial"/>
+          <w:color w:val="333333"/>
+          <w:sz w:val="20"/>
+          <w:szCs w:val="20"/>
+          <w:shd w:val="clear" w:color="auto" w:fill="FFFFFF"/>
+        </w:rPr>
+        <w:t>are supported</w:t>
+      </w:r>
+      <w:proofErr w:type="gramEnd"/>
+      <w:r>
+        <w:rPr>
+          <w:rFonts w:ascii="Arial" w:hAnsi="Arial" w:cs="Arial"/>
+          <w:color w:val="333333"/>
+          <w:sz w:val="20"/>
+          <w:szCs w:val="20"/>
+          <w:shd w:val="clear" w:color="auto" w:fill="FFFFFF"/>
+        </w:rPr>
+        <w:t>.</w:t>
+      </w:r>
+      <w:bookmarkStart w:id="0" w:name="_GoBack"/>
+      <w:bookmarkEnd w:id="0"/>
     </w:p>
     <w:p>
       <w:pPr>
@@ -1228,19 +1354,7 @@
           <w:szCs w:val="20"/>
           <w:lang w:val="en"/>
         </w:rPr>
-        <w:t xml:space="preserve">After install launch the system tray application then </w:t>
-      </w:r>
-      <w:bookmarkStart w:id="0" w:name="_GoBack"/>
-      <w:bookmarkEnd w:id="0"/>
-      <w:r>
-        <w:rPr>
-          <w:rFonts w:ascii="Arial" w:hAnsi="Arial" w:cs="Arial"/>
-          <w:color w:val="333333"/>
-          <w:sz w:val="20"/>
-          <w:szCs w:val="20"/>
-          <w:lang w:val="en"/>
-        </w:rPr>
-        <w:t>right click on it.</w:t>
+        <w:t>After install launch the system tray application then right click on it.</w:t>
       </w:r>
       <w:r>
         <w:rPr>

</xml_diff>

<commit_message>
Added ExcludeFiles to FileFilters. This helps to remove false positives from the results and delete of files found.
</commit_message>
<xml_diff>
--- a/BackupRetentionService/RansomwareDetectionServiceDocumentation.docx
+++ b/BackupRetentionService/RansomwareDetectionServiceDocumentation.docx
@@ -70,21 +70,71 @@
       <w:pPr>
         <w:spacing w:after="0" w:line="240" w:lineRule="auto"/>
         <w:rPr>
+          <w:rFonts w:ascii="Arial" w:hAnsi="Arial" w:cs="Arial"/>
+          <w:color w:val="253340"/>
+          <w:sz w:val="20"/>
+          <w:szCs w:val="20"/>
+        </w:rPr>
+      </w:pPr>
+      <w:r>
+        <w:rPr>
+          <w:rFonts w:ascii="Arial" w:hAnsi="Arial" w:cs="Arial"/>
+          <w:color w:val="253340"/>
+          <w:sz w:val="20"/>
+          <w:szCs w:val="20"/>
+        </w:rPr>
+        <w:t>This program detects all present and future ransomware in Windows file shares or local drives.</w:t>
+      </w:r>
+      <w:r>
+        <w:rPr>
+          <w:rFonts w:ascii="Arial" w:hAnsi="Arial" w:cs="Arial"/>
+          <w:color w:val="253340"/>
+          <w:sz w:val="20"/>
+          <w:szCs w:val="20"/>
+        </w:rPr>
+        <w:br/>
+      </w:r>
+      <w:r>
+        <w:rPr>
+          <w:rFonts w:ascii="Arial" w:hAnsi="Arial" w:cs="Arial"/>
+          <w:color w:val="253340"/>
+          <w:sz w:val="20"/>
+          <w:szCs w:val="20"/>
+        </w:rPr>
+        <w:br/>
+        <w:t xml:space="preserve">This program </w:t>
+      </w:r>
+      <w:proofErr w:type="gramStart"/>
+      <w:r>
+        <w:rPr>
+          <w:rFonts w:ascii="Arial" w:hAnsi="Arial" w:cs="Arial"/>
+          <w:color w:val="253340"/>
+          <w:sz w:val="20"/>
+          <w:szCs w:val="20"/>
+        </w:rPr>
+        <w:t>doesn't</w:t>
+      </w:r>
+      <w:proofErr w:type="gramEnd"/>
+      <w:r>
+        <w:rPr>
+          <w:rFonts w:ascii="Arial" w:hAnsi="Arial" w:cs="Arial"/>
+          <w:color w:val="253340"/>
+          <w:sz w:val="20"/>
+          <w:szCs w:val="20"/>
+        </w:rPr>
+        <w:t xml:space="preserve"> prevent ransomware infection. This program helps to detect when/where ransomware has hit Windows file shares or local drives.</w:t>
+      </w:r>
+    </w:p>
+    <w:p>
+      <w:pPr>
+        <w:spacing w:after="0" w:line="240" w:lineRule="auto"/>
+        <w:rPr>
           <w:rFonts w:ascii="Arial" w:eastAsia="Times New Roman" w:hAnsi="Arial" w:cs="Arial"/>
           <w:color w:val="222222"/>
           <w:sz w:val="21"/>
           <w:szCs w:val="21"/>
         </w:rPr>
       </w:pPr>
-      <w:r>
-        <w:rPr>
-          <w:rFonts w:ascii="Arial" w:eastAsia="Times New Roman" w:hAnsi="Arial" w:cs="Arial"/>
-          <w:color w:val="333333"/>
-          <w:sz w:val="20"/>
-          <w:szCs w:val="20"/>
-        </w:rPr>
-        <w:t>This program detects all present and future ransomware in Windows file shares.</w:t>
-      </w:r>
     </w:p>
     <w:p>
       <w:pPr>
@@ -96,6 +146,35 @@
           <w:szCs w:val="21"/>
         </w:rPr>
       </w:pPr>
+      <w:r>
+        <w:rPr>
+          <w:rFonts w:ascii="Arial" w:eastAsia="Times New Roman" w:hAnsi="Arial" w:cs="Arial"/>
+          <w:color w:val="333333"/>
+          <w:sz w:val="20"/>
+          <w:szCs w:val="20"/>
+        </w:rPr>
+        <w:t xml:space="preserve">When staff members get ransomware, you need to respond quickly to get their computer shutdown as soon as possible.  If you respond quickly enough, you can shut down the offending computer before other file shares </w:t>
+      </w:r>
+      <w:proofErr w:type="gramStart"/>
+      <w:r>
+        <w:rPr>
+          <w:rFonts w:ascii="Arial" w:eastAsia="Times New Roman" w:hAnsi="Arial" w:cs="Arial"/>
+          <w:color w:val="333333"/>
+          <w:sz w:val="20"/>
+          <w:szCs w:val="20"/>
+        </w:rPr>
+        <w:t>become encrypted</w:t>
+      </w:r>
+      <w:proofErr w:type="gramEnd"/>
+      <w:r>
+        <w:rPr>
+          <w:rFonts w:ascii="Arial" w:eastAsia="Times New Roman" w:hAnsi="Arial" w:cs="Arial"/>
+          <w:color w:val="333333"/>
+          <w:sz w:val="20"/>
+          <w:szCs w:val="20"/>
+        </w:rPr>
+        <w:t>.  Anti-virus programs currently do not detect encrypted files written by ransomware.  Not knowing that a ransomware virus is on your network is a big problem.  The sooner you get the offending computer shutdown and restore your backups of files shares the better.  </w:t>
+      </w:r>
     </w:p>
     <w:p>
       <w:pPr>
@@ -107,35 +186,6 @@
           <w:szCs w:val="21"/>
         </w:rPr>
       </w:pPr>
-      <w:r>
-        <w:rPr>
-          <w:rFonts w:ascii="Arial" w:eastAsia="Times New Roman" w:hAnsi="Arial" w:cs="Arial"/>
-          <w:color w:val="333333"/>
-          <w:sz w:val="20"/>
-          <w:szCs w:val="20"/>
-        </w:rPr>
-        <w:t xml:space="preserve">When staff members get ransomware, you need to respond quickly to get their computer shutdown as soon as possible.  If you respond quickly enough, you can shut down the offending computer before other file shares </w:t>
-      </w:r>
-      <w:proofErr w:type="gramStart"/>
-      <w:r>
-        <w:rPr>
-          <w:rFonts w:ascii="Arial" w:eastAsia="Times New Roman" w:hAnsi="Arial" w:cs="Arial"/>
-          <w:color w:val="333333"/>
-          <w:sz w:val="20"/>
-          <w:szCs w:val="20"/>
-        </w:rPr>
-        <w:t>become encrypted</w:t>
-      </w:r>
-      <w:proofErr w:type="gramEnd"/>
-      <w:r>
-        <w:rPr>
-          <w:rFonts w:ascii="Arial" w:eastAsia="Times New Roman" w:hAnsi="Arial" w:cs="Arial"/>
-          <w:color w:val="333333"/>
-          <w:sz w:val="20"/>
-          <w:szCs w:val="20"/>
-        </w:rPr>
-        <w:t>.  Anti-virus programs currently do not detect encrypted files written by ransomware.  Not knowing that a ransomware virus is on your network is a big problem.  The sooner you get the offending computer shutdown and restore your backups of files shares the better.  </w:t>
-      </w:r>
     </w:p>
     <w:p>
       <w:pPr>
@@ -147,6 +197,15 @@
           <w:szCs w:val="21"/>
         </w:rPr>
       </w:pPr>
+      <w:r>
+        <w:rPr>
+          <w:rFonts w:ascii="Arial" w:eastAsia="Times New Roman" w:hAnsi="Arial" w:cs="Arial"/>
+          <w:color w:val="333333"/>
+          <w:sz w:val="20"/>
+          <w:szCs w:val="20"/>
+        </w:rPr>
+        <w:t>File servers do not get the virus, the virus encrypts the files stored on the file server. This makes knowing the damage caused by a ransomware difficult. If you do not notice an encrypted file share, you can lose your opportunity to restore from backup or cause your users to use a much older backup than necessary.  Anti-virus programs are always a few days behind in detecting new viruses.   </w:t>
+      </w:r>
     </w:p>
     <w:p>
       <w:pPr>
@@ -158,15 +217,6 @@
           <w:szCs w:val="21"/>
         </w:rPr>
       </w:pPr>
-      <w:r>
-        <w:rPr>
-          <w:rFonts w:ascii="Arial" w:eastAsia="Times New Roman" w:hAnsi="Arial" w:cs="Arial"/>
-          <w:color w:val="333333"/>
-          <w:sz w:val="20"/>
-          <w:szCs w:val="20"/>
-        </w:rPr>
-        <w:t>File servers do not get the virus, the virus encrypts the files stored on the file server. This makes knowing the damage caused by a ransomware difficult. If you do not notice an encrypted file share, you can lose your opportunity to restore from backup or cause your users to use a much older backup than necessary.  Anti-virus programs are always a few days behind in detecting new viruses.   </w:t>
-      </w:r>
     </w:p>
     <w:p>
       <w:pPr>
@@ -178,17 +228,6 @@
           <w:szCs w:val="21"/>
         </w:rPr>
       </w:pPr>
-    </w:p>
-    <w:p>
-      <w:pPr>
-        <w:spacing w:after="0" w:line="240" w:lineRule="auto"/>
-        <w:rPr>
-          <w:rFonts w:ascii="Arial" w:eastAsia="Times New Roman" w:hAnsi="Arial" w:cs="Arial"/>
-          <w:color w:val="222222"/>
-          <w:sz w:val="21"/>
-          <w:szCs w:val="21"/>
-        </w:rPr>
-      </w:pPr>
       <w:r>
         <w:rPr>
           <w:rFonts w:ascii="Arial" w:eastAsia="Times New Roman" w:hAnsi="Arial" w:cs="Arial"/>
@@ -341,8 +380,6 @@
         </w:rPr>
         <w:t>.</w:t>
       </w:r>
-      <w:bookmarkStart w:id="0" w:name="_GoBack"/>
-      <w:bookmarkEnd w:id="0"/>
     </w:p>
     <w:p>
       <w:pPr>
@@ -867,6 +904,7 @@
           <w:szCs w:val="20"/>
           <w:lang w:val="en"/>
         </w:rPr>
+        <w:lastRenderedPageBreak/>
         <w:t xml:space="preserve">Run the installation setup.exe downloaded from step </w:t>
       </w:r>
       <w:proofErr w:type="gramStart"/>
@@ -988,7 +1026,6 @@
           <w:szCs w:val="20"/>
           <w:lang w:val="en"/>
         </w:rPr>
-        <w:lastRenderedPageBreak/>
         <w:t>Bet</w:t>
       </w:r>
       <w:r>
@@ -1354,6 +1391,7 @@
           <w:szCs w:val="20"/>
           <w:lang w:val="en"/>
         </w:rPr>
+        <w:lastRenderedPageBreak/>
         <w:t>After install launch the system tray application then right click on it.</w:t>
       </w:r>
       <w:r>
@@ -1386,7 +1424,6 @@
           <w:sz w:val="20"/>
           <w:szCs w:val="20"/>
         </w:rPr>
-        <w:lastRenderedPageBreak/>
         <w:drawing>
           <wp:inline distT="0" distB="0" distL="0" distR="0" wp14:anchorId="29D36998" wp14:editId="02FBC40A">
             <wp:extent cx="266737" cy="314369"/>
@@ -4184,21 +4221,6 @@
           <w:b/>
           <w:bCs/>
           <w:color w:val="444444"/>
-          <w:sz w:val="21"/>
-          <w:szCs w:val="21"/>
-        </w:rPr>
-      </w:pPr>
-    </w:p>
-    <w:p>
-      <w:pPr>
-        <w:shd w:val="clear" w:color="auto" w:fill="FFFFFF"/>
-        <w:spacing w:before="297" w:after="148" w:line="300" w:lineRule="atLeast"/>
-        <w:outlineLvl w:val="2"/>
-        <w:rPr>
-          <w:rFonts w:ascii="Arial" w:eastAsia="Times New Roman" w:hAnsi="Arial" w:cs="Arial"/>
-          <w:b/>
-          <w:bCs/>
-          <w:color w:val="444444"/>
           <w:sz w:val="24"/>
           <w:szCs w:val="24"/>
         </w:rPr>
@@ -4395,27 +4417,22 @@
         <w:rPr>
           <w:rFonts w:ascii="Arial" w:hAnsi="Arial" w:cs="Arial"/>
           <w:color w:val="1D1D1D"/>
-          <w:sz w:val="21"/>
-          <w:szCs w:val="21"/>
+          <w:sz w:val="20"/>
+          <w:szCs w:val="20"/>
           <w:shd w:val="clear" w:color="auto" w:fill="FFFFFF"/>
         </w:rPr>
         <w:t>How do you find ransomware files with folder or file names with long path names?</w:t>
       </w:r>
-    </w:p>
-    <w:p>
-      <w:pPr>
-        <w:shd w:val="clear" w:color="auto" w:fill="FFFFFF"/>
-        <w:spacing w:before="297" w:after="148" w:line="300" w:lineRule="atLeast"/>
-        <w:outlineLvl w:val="2"/>
-        <w:rPr>
-          <w:rFonts w:ascii="Arial" w:eastAsia="Times New Roman" w:hAnsi="Arial" w:cs="Arial"/>
-          <w:b/>
-          <w:bCs/>
-          <w:color w:val="444444"/>
-          <w:sz w:val="21"/>
-          <w:szCs w:val="21"/>
-        </w:rPr>
-      </w:pPr>
+      <w:r>
+        <w:rPr>
+          <w:rFonts w:ascii="Arial" w:hAnsi="Arial" w:cs="Arial"/>
+          <w:color w:val="1D1D1D"/>
+          <w:sz w:val="20"/>
+          <w:szCs w:val="20"/>
+          <w:shd w:val="clear" w:color="auto" w:fill="FFFFFF"/>
+        </w:rPr>
+        <w:t xml:space="preserve">  How do you remove ransomware created files after you restore from backup?</w:t>
+      </w:r>
     </w:p>
     <w:p>
       <w:pPr>
@@ -4960,7 +4977,6 @@
           <w:sz w:val="20"/>
           <w:szCs w:val="20"/>
         </w:rPr>
-        <w:lastRenderedPageBreak/>
         <w:t>DeleteFilesFound</w:t>
       </w:r>
       <w:proofErr w:type="spellEnd"/>
@@ -5071,6 +5087,18 @@
           <w:szCs w:val="21"/>
         </w:rPr>
       </w:pPr>
+      <w:r>
+        <w:rPr>
+          <w:rFonts w:ascii="Arial" w:eastAsia="Times New Roman" w:hAnsi="Arial" w:cs="Arial"/>
+          <w:b/>
+          <w:bCs/>
+          <w:color w:val="444444"/>
+          <w:sz w:val="21"/>
+          <w:szCs w:val="21"/>
+        </w:rPr>
+        <w:lastRenderedPageBreak/>
+        <w:t>Find Ransomware Files (Off Hours Only) tab:</w:t>
+      </w:r>
     </w:p>
     <w:p>
       <w:pPr>
@@ -5086,6 +5114,51 @@
           <w:szCs w:val="21"/>
         </w:rPr>
       </w:pPr>
+      <w:r>
+        <w:rPr>
+          <w:rFonts w:ascii="Arial" w:eastAsia="Times New Roman" w:hAnsi="Arial" w:cs="Arial"/>
+          <w:b/>
+          <w:bCs/>
+          <w:color w:val="444444"/>
+          <w:sz w:val="21"/>
+          <w:szCs w:val="21"/>
+        </w:rPr>
+        <w:drawing>
+          <wp:inline distT="0" distB="0" distL="0" distR="0" wp14:anchorId="2E2E63D2" wp14:editId="1702206D">
+            <wp:extent cx="5943600" cy="3048000"/>
+            <wp:effectExtent l="0" t="0" r="0" b="0"/>
+            <wp:docPr id="11" name="Picture 11"/>
+            <wp:cNvGraphicFramePr>
+              <a:graphicFrameLocks xmlns:a="http://schemas.openxmlformats.org/drawingml/2006/main" noChangeAspect="1"/>
+            </wp:cNvGraphicFramePr>
+            <a:graphic xmlns:a="http://schemas.openxmlformats.org/drawingml/2006/main">
+              <a:graphicData uri="http://schemas.openxmlformats.org/drawingml/2006/picture">
+                <pic:pic xmlns:pic="http://schemas.openxmlformats.org/drawingml/2006/picture">
+                  <pic:nvPicPr>
+                    <pic:cNvPr id="1" name=""/>
+                    <pic:cNvPicPr/>
+                  </pic:nvPicPr>
+                  <pic:blipFill>
+                    <a:blip r:embed="rId17"/>
+                    <a:stretch>
+                      <a:fillRect/>
+                    </a:stretch>
+                  </pic:blipFill>
+                  <pic:spPr>
+                    <a:xfrm>
+                      <a:off x="0" y="0"/>
+                      <a:ext cx="5943600" cy="3048000"/>
+                    </a:xfrm>
+                    <a:prstGeom prst="rect">
+                      <a:avLst/>
+                    </a:prstGeom>
+                  </pic:spPr>
+                </pic:pic>
+              </a:graphicData>
+            </a:graphic>
+          </wp:inline>
+        </w:drawing>
+      </w:r>
     </w:p>
     <w:p>
       <w:pPr>
@@ -5110,6 +5183,194 @@
           <w:sz w:val="21"/>
           <w:szCs w:val="21"/>
         </w:rPr>
+        <w:t xml:space="preserve">File Filters tab (More filters </w:t>
+      </w:r>
+      <w:proofErr w:type="gramStart"/>
+      <w:r>
+        <w:rPr>
+          <w:rFonts w:ascii="Arial" w:eastAsia="Times New Roman" w:hAnsi="Arial" w:cs="Arial"/>
+          <w:b/>
+          <w:bCs/>
+          <w:color w:val="444444"/>
+          <w:sz w:val="21"/>
+          <w:szCs w:val="21"/>
+        </w:rPr>
+        <w:t>can be added</w:t>
+      </w:r>
+      <w:proofErr w:type="gramEnd"/>
+      <w:r>
+        <w:rPr>
+          <w:rFonts w:ascii="Arial" w:eastAsia="Times New Roman" w:hAnsi="Arial" w:cs="Arial"/>
+          <w:b/>
+          <w:bCs/>
+          <w:color w:val="444444"/>
+          <w:sz w:val="21"/>
+          <w:szCs w:val="21"/>
+        </w:rPr>
+        <w:t xml:space="preserve"> at any time):</w:t>
+      </w:r>
+    </w:p>
+    <w:p>
+      <w:pPr>
+        <w:shd w:val="clear" w:color="auto" w:fill="FFFFFF"/>
+        <w:spacing w:before="297" w:after="148" w:line="300" w:lineRule="atLeast"/>
+        <w:outlineLvl w:val="2"/>
+        <w:rPr>
+          <w:rFonts w:ascii="Arial" w:eastAsia="Times New Roman" w:hAnsi="Arial" w:cs="Arial"/>
+          <w:b/>
+          <w:bCs/>
+          <w:color w:val="444444"/>
+          <w:sz w:val="21"/>
+          <w:szCs w:val="21"/>
+        </w:rPr>
+      </w:pPr>
+      <w:r>
+        <w:rPr>
+          <w:rFonts w:ascii="Arial" w:eastAsia="Times New Roman" w:hAnsi="Arial" w:cs="Arial"/>
+          <w:b/>
+          <w:bCs/>
+          <w:color w:val="444444"/>
+          <w:sz w:val="21"/>
+          <w:szCs w:val="21"/>
+        </w:rPr>
+        <w:drawing>
+          <wp:inline distT="0" distB="0" distL="0" distR="0" wp14:anchorId="4658BF20" wp14:editId="1A166A60">
+            <wp:extent cx="5943600" cy="2065655"/>
+            <wp:effectExtent l="0" t="0" r="0" b="0"/>
+            <wp:docPr id="12" name="Picture 12"/>
+            <wp:cNvGraphicFramePr>
+              <a:graphicFrameLocks xmlns:a="http://schemas.openxmlformats.org/drawingml/2006/main" noChangeAspect="1"/>
+            </wp:cNvGraphicFramePr>
+            <a:graphic xmlns:a="http://schemas.openxmlformats.org/drawingml/2006/main">
+              <a:graphicData uri="http://schemas.openxmlformats.org/drawingml/2006/picture">
+                <pic:pic xmlns:pic="http://schemas.openxmlformats.org/drawingml/2006/picture">
+                  <pic:nvPicPr>
+                    <pic:cNvPr id="1" name=""/>
+                    <pic:cNvPicPr/>
+                  </pic:nvPicPr>
+                  <pic:blipFill>
+                    <a:blip r:embed="rId18"/>
+                    <a:stretch>
+                      <a:fillRect/>
+                    </a:stretch>
+                  </pic:blipFill>
+                  <pic:spPr>
+                    <a:xfrm>
+                      <a:off x="0" y="0"/>
+                      <a:ext cx="5943600" cy="2065655"/>
+                    </a:xfrm>
+                    <a:prstGeom prst="rect">
+                      <a:avLst/>
+                    </a:prstGeom>
+                  </pic:spPr>
+                </pic:pic>
+              </a:graphicData>
+            </a:graphic>
+          </wp:inline>
+        </w:drawing>
+      </w:r>
+    </w:p>
+    <w:p>
+      <w:pPr>
+        <w:shd w:val="clear" w:color="auto" w:fill="FFFFFF"/>
+        <w:spacing w:before="297" w:after="148" w:line="300" w:lineRule="atLeast"/>
+        <w:outlineLvl w:val="2"/>
+        <w:rPr>
+          <w:rFonts w:ascii="Arial" w:eastAsia="Times New Roman" w:hAnsi="Arial" w:cs="Arial"/>
+          <w:b/>
+          <w:bCs/>
+          <w:color w:val="444444"/>
+          <w:sz w:val="21"/>
+          <w:szCs w:val="21"/>
+        </w:rPr>
+      </w:pPr>
+    </w:p>
+    <w:p>
+      <w:pPr>
+        <w:shd w:val="clear" w:color="auto" w:fill="FFFFFF"/>
+        <w:spacing w:before="297" w:after="148" w:line="300" w:lineRule="atLeast"/>
+        <w:outlineLvl w:val="2"/>
+        <w:rPr>
+          <w:rFonts w:ascii="Arial" w:eastAsia="Times New Roman" w:hAnsi="Arial" w:cs="Arial"/>
+          <w:b/>
+          <w:bCs/>
+          <w:color w:val="444444"/>
+          <w:sz w:val="21"/>
+          <w:szCs w:val="21"/>
+        </w:rPr>
+      </w:pPr>
+    </w:p>
+    <w:p>
+      <w:pPr>
+        <w:shd w:val="clear" w:color="auto" w:fill="FFFFFF"/>
+        <w:spacing w:before="297" w:after="148" w:line="300" w:lineRule="atLeast"/>
+        <w:outlineLvl w:val="2"/>
+        <w:rPr>
+          <w:rFonts w:ascii="Arial" w:eastAsia="Times New Roman" w:hAnsi="Arial" w:cs="Arial"/>
+          <w:b/>
+          <w:bCs/>
+          <w:color w:val="444444"/>
+          <w:sz w:val="21"/>
+          <w:szCs w:val="21"/>
+        </w:rPr>
+      </w:pPr>
+    </w:p>
+    <w:p>
+      <w:pPr>
+        <w:shd w:val="clear" w:color="auto" w:fill="FFFFFF"/>
+        <w:spacing w:before="297" w:after="148" w:line="300" w:lineRule="atLeast"/>
+        <w:outlineLvl w:val="2"/>
+        <w:rPr>
+          <w:rFonts w:ascii="Arial" w:eastAsia="Times New Roman" w:hAnsi="Arial" w:cs="Arial"/>
+          <w:b/>
+          <w:bCs/>
+          <w:color w:val="444444"/>
+          <w:sz w:val="21"/>
+          <w:szCs w:val="21"/>
+        </w:rPr>
+      </w:pPr>
+    </w:p>
+    <w:p>
+      <w:pPr>
+        <w:shd w:val="clear" w:color="auto" w:fill="FFFFFF"/>
+        <w:spacing w:before="297" w:after="148" w:line="300" w:lineRule="atLeast"/>
+        <w:outlineLvl w:val="2"/>
+        <w:rPr>
+          <w:rFonts w:ascii="Arial" w:eastAsia="Times New Roman" w:hAnsi="Arial" w:cs="Arial"/>
+          <w:b/>
+          <w:bCs/>
+          <w:color w:val="444444"/>
+          <w:sz w:val="21"/>
+          <w:szCs w:val="21"/>
+        </w:rPr>
+      </w:pPr>
+    </w:p>
+    <w:p>
+      <w:pPr>
+        <w:shd w:val="clear" w:color="auto" w:fill="FFFFFF"/>
+        <w:spacing w:before="297" w:after="148" w:line="300" w:lineRule="atLeast"/>
+        <w:outlineLvl w:val="2"/>
+        <w:rPr>
+          <w:rFonts w:ascii="Arial" w:eastAsia="Times New Roman" w:hAnsi="Arial" w:cs="Arial"/>
+          <w:b/>
+          <w:bCs/>
+          <w:color w:val="444444"/>
+          <w:sz w:val="21"/>
+          <w:szCs w:val="21"/>
+        </w:rPr>
+      </w:pPr>
+      <w:bookmarkStart w:id="0" w:name="_GoBack"/>
+      <w:bookmarkEnd w:id="0"/>
+      <w:r>
+        <w:rPr>
+          <w:rFonts w:ascii="Arial" w:eastAsia="Times New Roman" w:hAnsi="Arial" w:cs="Arial"/>
+          <w:b/>
+          <w:bCs/>
+          <w:color w:val="444444"/>
+          <w:sz w:val="21"/>
+          <w:szCs w:val="21"/>
+        </w:rPr>
+        <w:lastRenderedPageBreak/>
         <w:t>BSD License:</w:t>
       </w:r>
     </w:p>
@@ -5208,7 +5469,7 @@
           <w:szCs w:val="21"/>
         </w:rPr>
       </w:pPr>
-      <w:hyperlink r:id="rId17" w:history="1">
+      <w:hyperlink r:id="rId19" w:history="1">
         <w:r>
           <w:rPr>
             <w:rStyle w:val="Hyperlink"/>
@@ -5445,7 +5706,6 @@
           <w:sz w:val="21"/>
           <w:szCs w:val="21"/>
         </w:rPr>
-        <w:lastRenderedPageBreak/>
         <w:t>Delimon.Win32.IO Class License:</w:t>
       </w:r>
     </w:p>
@@ -5492,7 +5752,7 @@
           <w:szCs w:val="19"/>
         </w:rPr>
       </w:pPr>
-      <w:hyperlink r:id="rId18" w:history="1">
+      <w:hyperlink r:id="rId20" w:history="1">
         <w:r>
           <w:rPr>
             <w:rStyle w:val="Hyperlink"/>
@@ -5657,6 +5917,18 @@
         </w:rPr>
         <w:t xml:space="preserve">IN NO EVENT SHALL THE AUTHORS OR COPYRIGHT HOLDERS BE LIABLE FOR ANY CLAIM, DAMAGES OR OTHER LIABILITY, WHETHER IN AN ACTION OF CONTRACT, TORT OR OTHERWISE, ARISING FROM, OUT OF OR IN CONNECTION WITH THE SOFTWARE OR THE USE OR OTHER DEALINGS IN THE SOFTWARE. </w:t>
       </w:r>
+    </w:p>
+    <w:p>
+      <w:pPr>
+        <w:shd w:val="clear" w:color="auto" w:fill="FCFCFC"/>
+        <w:spacing w:after="375" w:line="336" w:lineRule="atLeast"/>
+        <w:rPr>
+          <w:rFonts w:ascii="Arial" w:eastAsia="Times New Roman" w:hAnsi="Arial" w:cs="Arial"/>
+          <w:color w:val="444444"/>
+          <w:sz w:val="21"/>
+          <w:szCs w:val="21"/>
+        </w:rPr>
+      </w:pPr>
     </w:p>
     <w:p>
       <w:pPr>

</xml_diff>

<commit_message>
I updated Version, added owner and created date to find files folder result, updated documentation.
</commit_message>
<xml_diff>
--- a/BackupRetentionService/RansomwareDetectionServiceDocumentation.docx
+++ b/BackupRetentionService/RansomwareDetectionServiceDocumentation.docx
@@ -235,7 +235,25 @@
           <w:sz w:val="20"/>
           <w:szCs w:val="20"/>
         </w:rPr>
-        <w:t>I added the ability to search (during off hours) for ransomware specific files to help determine damage caused by a previous uncaught infection. </w:t>
+        <w:t xml:space="preserve">I added the ability to </w:t>
+      </w:r>
+      <w:r>
+        <w:rPr>
+          <w:rFonts w:ascii="Arial" w:eastAsia="Times New Roman" w:hAnsi="Arial" w:cs="Arial"/>
+          <w:color w:val="333333"/>
+          <w:sz w:val="20"/>
+          <w:szCs w:val="20"/>
+        </w:rPr>
+        <w:t>Find Ransomware Files</w:t>
+      </w:r>
+      <w:r>
+        <w:rPr>
+          <w:rFonts w:ascii="Arial" w:eastAsia="Times New Roman" w:hAnsi="Arial" w:cs="Arial"/>
+          <w:color w:val="333333"/>
+          <w:sz w:val="20"/>
+          <w:szCs w:val="20"/>
+        </w:rPr>
+        <w:t xml:space="preserve"> (during off hours)</w:t>
       </w:r>
       <w:r>
         <w:rPr>
@@ -248,13 +266,31 @@
       </w:r>
       <w:r>
         <w:rPr>
+          <w:rFonts w:ascii="Arial" w:eastAsia="Times New Roman" w:hAnsi="Arial" w:cs="Arial"/>
+          <w:color w:val="333333"/>
+          <w:sz w:val="20"/>
+          <w:szCs w:val="20"/>
+        </w:rPr>
+        <w:t>for ransomware specific files to help determine damage caused by a previous uncaught infection. </w:t>
+      </w:r>
+      <w:r>
+        <w:rPr>
+          <w:rFonts w:ascii="Arial" w:eastAsia="Times New Roman" w:hAnsi="Arial" w:cs="Arial"/>
+          <w:color w:val="333333"/>
+          <w:sz w:val="20"/>
+          <w:szCs w:val="20"/>
+        </w:rPr>
+        <w:t xml:space="preserve"> </w:t>
+      </w:r>
+      <w:r>
+        <w:rPr>
           <w:rFonts w:ascii="Arial" w:hAnsi="Arial" w:cs="Arial"/>
           <w:color w:val="333333"/>
           <w:sz w:val="20"/>
           <w:szCs w:val="20"/>
           <w:shd w:val="clear" w:color="auto" w:fill="FFFFFF"/>
         </w:rPr>
-        <w:t>I just added the ability to delete any ransomware created files for cleanup purposes after an infection to a file share.</w:t>
+        <w:t>I added the ability to delete any ransomware created files for cleanup purposes after an infection to a file share.</w:t>
       </w:r>
       <w:r>
         <w:rPr>
@@ -274,7 +310,7 @@
           <w:szCs w:val="20"/>
           <w:shd w:val="clear" w:color="auto" w:fill="FFFFFF"/>
         </w:rPr>
-        <w:t xml:space="preserve"> Make note of the owner of ransomware created files and date/time created before deletion.  Run the search with deletion option unchecked at least once to verify find file results</w:t>
+        <w:t xml:space="preserve"> Run the search with </w:t>
       </w:r>
       <w:r>
         <w:rPr>
@@ -284,6 +320,28 @@
           <w:szCs w:val="20"/>
           <w:shd w:val="clear" w:color="auto" w:fill="FFFFFF"/>
         </w:rPr>
+        <w:t>deletion option unchecked at least on</w:t>
+      </w:r>
+      <w:bookmarkStart w:id="0" w:name="_GoBack"/>
+      <w:bookmarkEnd w:id="0"/>
+      <w:r>
+        <w:rPr>
+          <w:rFonts w:ascii="Arial" w:hAnsi="Arial" w:cs="Arial"/>
+          <w:color w:val="333333"/>
+          <w:sz w:val="20"/>
+          <w:szCs w:val="20"/>
+          <w:shd w:val="clear" w:color="auto" w:fill="FFFFFF"/>
+        </w:rPr>
+        <w:t>ce to verify find file results</w:t>
+      </w:r>
+      <w:r>
+        <w:rPr>
+          <w:rFonts w:ascii="Arial" w:hAnsi="Arial" w:cs="Arial"/>
+          <w:color w:val="333333"/>
+          <w:sz w:val="20"/>
+          <w:szCs w:val="20"/>
+          <w:shd w:val="clear" w:color="auto" w:fill="FFFFFF"/>
+        </w:rPr>
         <w:t xml:space="preserve"> so that unexpected files </w:t>
       </w:r>
       <w:proofErr w:type="gramStart"/>
@@ -379,6 +437,45 @@
           <w:shd w:val="clear" w:color="auto" w:fill="FFFFFF"/>
         </w:rPr>
         <w:t>.</w:t>
+      </w:r>
+      <w:r>
+        <w:rPr>
+          <w:rFonts w:ascii="Arial" w:hAnsi="Arial" w:cs="Arial"/>
+          <w:color w:val="333333"/>
+          <w:sz w:val="20"/>
+          <w:szCs w:val="20"/>
+          <w:shd w:val="clear" w:color="auto" w:fill="FFFFFF"/>
+        </w:rPr>
+        <w:t xml:space="preserve">  F</w:t>
+      </w:r>
+      <w:r>
+        <w:rPr>
+          <w:rFonts w:ascii="Arial" w:hAnsi="Arial" w:cs="Arial"/>
+          <w:color w:val="253340"/>
+          <w:sz w:val="20"/>
+          <w:szCs w:val="20"/>
+        </w:rPr>
+        <w:t xml:space="preserve">ind files </w:t>
+      </w:r>
+      <w:proofErr w:type="gramStart"/>
+      <w:r>
+        <w:rPr>
+          <w:rFonts w:ascii="Arial" w:hAnsi="Arial" w:cs="Arial"/>
+          <w:color w:val="253340"/>
+          <w:sz w:val="20"/>
+          <w:szCs w:val="20"/>
+        </w:rPr>
+        <w:t>can also be used</w:t>
+      </w:r>
+      <w:proofErr w:type="gramEnd"/>
+      <w:r>
+        <w:rPr>
+          <w:rFonts w:ascii="Arial" w:hAnsi="Arial" w:cs="Arial"/>
+          <w:color w:val="253340"/>
+          <w:sz w:val="20"/>
+          <w:szCs w:val="20"/>
+        </w:rPr>
+        <w:t xml:space="preserve"> to get a listing of files that were encrypted.</w:t>
       </w:r>
     </w:p>
     <w:p>
@@ -5788,8 +5885,6 @@
           <w:szCs w:val="21"/>
         </w:rPr>
       </w:pPr>
-      <w:bookmarkStart w:id="0" w:name="_GoBack"/>
-      <w:bookmarkEnd w:id="0"/>
       <w:r>
         <w:rPr>
           <w:rFonts w:ascii="Arial" w:eastAsia="Times New Roman" w:hAnsi="Arial" w:cs="Arial"/>

</xml_diff>